<commit_message>
Cambio de matriz y vector de tokens agregado.
</commit_message>
<xml_diff>
--- a/Syntax.docx
+++ b/Syntax.docx
@@ -1421,7 +1421,25 @@
         <w:rPr>
           <w:lang w:val="en-US"/>
         </w:rPr>
-        <w:t>{Any, FN, Go, If, Index, IndexFirst, Iter, Long, Loop, Num, Read, Str</w:t>
+        <w:t>{Any,</w:t>
+      </w:r>
+      <w:r>
+        <w:rPr>
+          <w:lang w:val="en-US"/>
+        </w:rPr>
+        <w:t xml:space="preserve"> </w:t>
+      </w:r>
+      <w:r>
+        <w:rPr>
+          <w:lang w:val="en-US"/>
+        </w:rPr>
+        <w:t xml:space="preserve">Default, </w:t>
+      </w:r>
+      <w:r>
+        <w:rPr>
+          <w:lang w:val="en-US"/>
+        </w:rPr>
+        <w:t xml:space="preserve"> FN, Go, If, Index, IndexFirst, Iter, Long, Loop, Num, Read, Str</w:t>
       </w:r>
       <w:r>
         <w:rPr>
@@ -1433,7 +1451,19 @@
         <w:rPr>
           <w:lang w:val="en-US"/>
         </w:rPr>
-        <w:t xml:space="preserve"> Default, Url, Write}</w:t>
+        <w:t xml:space="preserve"> Url, Write</w:t>
+      </w:r>
+      <w:r>
+        <w:rPr>
+          <w:lang w:val="en-US"/>
+        </w:rPr>
+        <w:t>, Entity</w:t>
+      </w:r>
+      <w:r>
+        <w:rPr>
+          <w:lang w:val="en-US"/>
+        </w:rPr>
+        <w:t>}</w:t>
       </w:r>
     </w:p>
     <w:p>

</xml_diff>

<commit_message>
Adicion de la palabra resrvada Out al Lexer, correccion del lexer al faltar un delimitador en el final de linea del archivo, creacion de las gramaticas de libre contexto del lenguaje y codificacion del Parser
</commit_message>
<xml_diff>
--- a/Syntax.docx
+++ b/Syntax.docx
@@ -3,8 +3,13 @@
 <w:document xmlns:wpc="http://schemas.microsoft.com/office/word/2010/wordprocessingCanvas" xmlns:cx="http://schemas.microsoft.com/office/drawing/2014/chartex" xmlns:cx1="http://schemas.microsoft.com/office/drawing/2015/9/8/chartex" xmlns:cx2="http://schemas.microsoft.com/office/drawing/2015/10/21/chartex" xmlns:cx3="http://schemas.microsoft.com/office/drawing/2016/5/9/chartex" xmlns:cx4="http://schemas.microsoft.com/office/drawing/2016/5/10/chartex" xmlns:cx5="http://schemas.microsoft.com/office/drawing/2016/5/11/chartex" xmlns:cx6="http://schemas.microsoft.com/office/drawing/2016/5/12/chartex" xmlns:cx7="http://schemas.microsoft.com/office/drawing/2016/5/13/chartex" xmlns:cx8="http://schemas.microsoft.com/office/drawing/2016/5/14/chartex" xmlns:mc="http://schemas.openxmlformats.org/markup-compatibility/2006" xmlns:aink="http://schemas.microsoft.com/office/drawing/2016/ink" xmlns:am3d="http://schemas.microsoft.com/office/drawing/2017/model3d" xmlns:o="urn:schemas-microsoft-com:office:office" xmlns:r="http://schemas.openxmlformats.org/officeDocument/2006/relationships" xmlns:m="http://schemas.openxmlformats.org/officeDocument/2006/math" xmlns:v="urn:schemas-microsoft-com:vml" xmlns:wp14="http://schemas.microsoft.com/office/word/2010/wordprocessingDrawing" xmlns:wp="http://schemas.openxmlformats.org/drawingml/2006/wordprocessingDrawing" xmlns:w10="urn:schemas-microsoft-com:office:word" xmlns:w="http://schemas.openxmlformats.org/wordprocessingml/2006/main" xmlns:w14="http://schemas.microsoft.com/office/word/2010/wordml" xmlns:w15="http://schemas.microsoft.com/office/word/2012/wordml" xmlns:w16cex="http://schemas.microsoft.com/office/word/2018/wordml/cex" xmlns:w16cid="http://schemas.microsoft.com/office/word/2016/wordml/cid" xmlns:w16="http://schemas.microsoft.com/office/word/2018/wordml" xmlns:w16sdtdh="http://schemas.microsoft.com/office/word/2020/wordml/sdtdatahash" xmlns:w16se="http://schemas.microsoft.com/office/word/2015/wordml/symex" xmlns:wpg="http://schemas.microsoft.com/office/word/2010/wordprocessingGroup" xmlns:wpi="http://schemas.microsoft.com/office/word/2010/wordprocessingInk" xmlns:wne="http://schemas.microsoft.com/office/word/2006/wordml" xmlns:wps="http://schemas.microsoft.com/office/word/2010/wordprocessingShape" mc:Ignorable="w14 w15 w16se w16cid w16 w16cex w16sdtdh wp14">
   <w:body>
     <w:p>
-      <w:r>
-        <w:t>Examples:</w:t>
+      <w:proofErr w:type="spellStart"/>
+      <w:r>
+        <w:t>Examples</w:t>
+      </w:r>
+      <w:proofErr w:type="spellEnd"/>
+      <w:r>
+        <w:t>:</w:t>
       </w:r>
     </w:p>
     <w:tbl>
@@ -38,9 +43,11 @@
             <w:tcW w:w="2970" w:type="dxa"/>
           </w:tcPr>
           <w:p>
+            <w:proofErr w:type="spellStart"/>
             <w:r>
               <w:t>Declaracion</w:t>
             </w:r>
+            <w:proofErr w:type="spellEnd"/>
           </w:p>
         </w:tc>
         <w:tc>
@@ -50,8 +57,13 @@
           </w:tcPr>
           <w:p>
             <w:r>
-              <w:t>Declaración y asignacion</w:t>
-            </w:r>
+              <w:t xml:space="preserve">Declaración y </w:t>
+            </w:r>
+            <w:proofErr w:type="spellStart"/>
+            <w:r>
+              <w:t>asignacion</w:t>
+            </w:r>
+            <w:proofErr w:type="spellEnd"/>
           </w:p>
         </w:tc>
         <w:tc>
@@ -136,7 +148,13 @@
               <w:rPr>
                 <w:lang w:val="en-US"/>
               </w:rPr>
-              <w:t>Num identifier=20.5;</w:t>
+              <w:t xml:space="preserve">Num </w:t>
+            </w:r>
+            <w:r>
+              <w:rPr>
+                <w:lang w:val="en-US"/>
+              </w:rPr>
+              <w:t>identifier=20.5;</w:t>
             </w:r>
           </w:p>
         </w:tc>
@@ -145,48 +163,99 @@
             <w:tcW w:w="2813" w:type="dxa"/>
           </w:tcPr>
           <w:p>
-            <w:r>
-              <w:t>identifier++;</w:t>
-            </w:r>
-          </w:p>
-          <w:p>
-            <w:r>
-              <w:t>identifier--;</w:t>
-            </w:r>
-          </w:p>
-          <w:p>
-            <w:r>
-              <w:t>identifier**;</w:t>
-            </w:r>
-          </w:p>
-          <w:p>
-            <w:r>
-              <w:t>identifier+=2;</w:t>
-            </w:r>
-          </w:p>
-          <w:p>
-            <w:r>
-              <w:t>identifier*=2;</w:t>
-            </w:r>
-          </w:p>
-          <w:p>
-            <w:r>
-              <w:t>identifier/=2;</w:t>
-            </w:r>
-          </w:p>
-          <w:p>
-            <w:r>
-              <w:t>identifier-=2;</w:t>
-            </w:r>
-          </w:p>
-          <w:p>
-            <w:r>
-              <w:t>identifier=23;</w:t>
-            </w:r>
-          </w:p>
-          <w:p>
-            <w:r>
-              <w:t>identifier=dentifier+2;</w:t>
+            <w:proofErr w:type="spellStart"/>
+            <w:r>
+              <w:t>identifier</w:t>
+            </w:r>
+            <w:proofErr w:type="spellEnd"/>
+            <w:r>
+              <w:t>++;</w:t>
+            </w:r>
+          </w:p>
+          <w:p>
+            <w:proofErr w:type="spellStart"/>
+            <w:r>
+              <w:t>identifier</w:t>
+            </w:r>
+            <w:proofErr w:type="spellEnd"/>
+            <w:r>
+              <w:t>--;</w:t>
+            </w:r>
+          </w:p>
+          <w:p>
+            <w:proofErr w:type="spellStart"/>
+            <w:r>
+              <w:t>identifier</w:t>
+            </w:r>
+            <w:proofErr w:type="spellEnd"/>
+            <w:r>
+              <w:t>**;</w:t>
+            </w:r>
+          </w:p>
+          <w:p>
+            <w:proofErr w:type="spellStart"/>
+            <w:r>
+              <w:t>identifier</w:t>
+            </w:r>
+            <w:proofErr w:type="spellEnd"/>
+            <w:r>
+              <w:t>+=2;</w:t>
+            </w:r>
+          </w:p>
+          <w:p>
+            <w:proofErr w:type="spellStart"/>
+            <w:r>
+              <w:t>identifier</w:t>
+            </w:r>
+            <w:proofErr w:type="spellEnd"/>
+            <w:r>
+              <w:t>*=2;</w:t>
+            </w:r>
+          </w:p>
+          <w:p>
+            <w:proofErr w:type="spellStart"/>
+            <w:r>
+              <w:t>identifier</w:t>
+            </w:r>
+            <w:proofErr w:type="spellEnd"/>
+            <w:r>
+              <w:t>/=2;</w:t>
+            </w:r>
+          </w:p>
+          <w:p>
+            <w:proofErr w:type="spellStart"/>
+            <w:r>
+              <w:t>identifier</w:t>
+            </w:r>
+            <w:proofErr w:type="spellEnd"/>
+            <w:r>
+              <w:t>-=2;</w:t>
+            </w:r>
+          </w:p>
+          <w:p>
+            <w:proofErr w:type="spellStart"/>
+            <w:r>
+              <w:t>identifier</w:t>
+            </w:r>
+            <w:proofErr w:type="spellEnd"/>
+            <w:r>
+              <w:t>=23;</w:t>
+            </w:r>
+          </w:p>
+          <w:p>
+            <w:proofErr w:type="spellStart"/>
+            <w:r>
+              <w:t>identifier</w:t>
+            </w:r>
+            <w:proofErr w:type="spellEnd"/>
+            <w:r>
+              <w:t>=</w:t>
+            </w:r>
+            <w:r>
+              <w:t>i</w:t>
+            </w:r>
+            <w:r>
+              <w:t>dentifier+2;</w:t>
             </w:r>
           </w:p>
         </w:tc>
@@ -228,8 +297,39 @@
             <w:gridSpan w:val="2"/>
           </w:tcPr>
           <w:p>
-            <w:r>
-              <w:t>Str identifier=”any string”;</w:t>
+            <w:proofErr w:type="spellStart"/>
+            <w:r>
+              <w:t>Str</w:t>
+            </w:r>
+            <w:proofErr w:type="spellEnd"/>
+            <w:r>
+              <w:t xml:space="preserve"> </w:t>
+            </w:r>
+            <w:proofErr w:type="spellStart"/>
+            <w:r>
+              <w:t>identifier</w:t>
+            </w:r>
+            <w:proofErr w:type="spellEnd"/>
+            <w:proofErr w:type="gramStart"/>
+            <w:r>
+              <w:t>=”</w:t>
+            </w:r>
+            <w:proofErr w:type="spellStart"/>
+            <w:r>
+              <w:t>any</w:t>
+            </w:r>
+            <w:proofErr w:type="spellEnd"/>
+            <w:proofErr w:type="gramEnd"/>
+            <w:r>
+              <w:t xml:space="preserve"> </w:t>
+            </w:r>
+            <w:proofErr w:type="spellStart"/>
+            <w:r>
+              <w:t>string</w:t>
+            </w:r>
+            <w:proofErr w:type="spellEnd"/>
+            <w:r>
+              <w:t>”;</w:t>
             </w:r>
           </w:p>
         </w:tc>
@@ -247,25 +347,84 @@
               <w:rPr>
                 <w:lang w:val="en-US"/>
               </w:rPr>
-              <w:t>Identifier+=”other”;</w:t>
-            </w:r>
-          </w:p>
-          <w:p>
-            <w:pPr>
-              <w:rPr>
-                <w:lang w:val="en-US"/>
-              </w:rPr>
-            </w:pPr>
-            <w:r>
-              <w:rPr>
-                <w:lang w:val="en-US"/>
-              </w:rPr>
-              <w:t>Identifier=identifier+”other”;</w:t>
-            </w:r>
-          </w:p>
-          <w:p>
-            <w:r>
-              <w:t>Identifier=”other string”;</w:t>
+              <w:t>Identifier+</w:t>
+            </w:r>
+            <w:proofErr w:type="gramStart"/>
+            <w:r>
+              <w:rPr>
+                <w:lang w:val="en-US"/>
+              </w:rPr>
+              <w:t>=”other</w:t>
+            </w:r>
+            <w:proofErr w:type="gramEnd"/>
+            <w:r>
+              <w:rPr>
+                <w:lang w:val="en-US"/>
+              </w:rPr>
+              <w:t>”;</w:t>
+            </w:r>
+          </w:p>
+          <w:p>
+            <w:pPr>
+              <w:rPr>
+                <w:lang w:val="en-US"/>
+              </w:rPr>
+            </w:pPr>
+            <w:r>
+              <w:rPr>
+                <w:lang w:val="en-US"/>
+              </w:rPr>
+              <w:t>Identifier=</w:t>
+            </w:r>
+            <w:proofErr w:type="spellStart"/>
+            <w:r>
+              <w:rPr>
+                <w:lang w:val="en-US"/>
+              </w:rPr>
+              <w:t>identifier</w:t>
+            </w:r>
+            <w:proofErr w:type="gramStart"/>
+            <w:r>
+              <w:rPr>
+                <w:lang w:val="en-US"/>
+              </w:rPr>
+              <w:t>+”other</w:t>
+            </w:r>
+            <w:proofErr w:type="spellEnd"/>
+            <w:proofErr w:type="gramEnd"/>
+            <w:r>
+              <w:rPr>
+                <w:lang w:val="en-US"/>
+              </w:rPr>
+              <w:t>”;</w:t>
+            </w:r>
+          </w:p>
+          <w:p>
+            <w:proofErr w:type="spellStart"/>
+            <w:r>
+              <w:t>Identifier</w:t>
+            </w:r>
+            <w:proofErr w:type="spellEnd"/>
+            <w:proofErr w:type="gramStart"/>
+            <w:r>
+              <w:t>=”</w:t>
+            </w:r>
+            <w:proofErr w:type="spellStart"/>
+            <w:r>
+              <w:t>other</w:t>
+            </w:r>
+            <w:proofErr w:type="spellEnd"/>
+            <w:proofErr w:type="gramEnd"/>
+            <w:r>
+              <w:t xml:space="preserve"> </w:t>
+            </w:r>
+            <w:proofErr w:type="spellStart"/>
+            <w:r>
+              <w:t>string</w:t>
+            </w:r>
+            <w:proofErr w:type="spellEnd"/>
+            <w:r>
+              <w:t>”;</w:t>
             </w:r>
           </w:p>
         </w:tc>
@@ -317,7 +476,23 @@
               <w:t>Todas las sobrecargas y a</w:t>
             </w:r>
             <w:r>
-              <w:t>signaciones (infere el tipo, tomándolo como un string)</w:t>
+              <w:t>signaciones (</w:t>
+            </w:r>
+            <w:proofErr w:type="spellStart"/>
+            <w:r>
+              <w:t>infere</w:t>
+            </w:r>
+            <w:proofErr w:type="spellEnd"/>
+            <w:r>
+              <w:t xml:space="preserve"> el tipo, tomándolo como un </w:t>
+            </w:r>
+            <w:proofErr w:type="spellStart"/>
+            <w:r>
+              <w:t>string</w:t>
+            </w:r>
+            <w:proofErr w:type="spellEnd"/>
+            <w:r>
+              <w:t>)</w:t>
             </w:r>
           </w:p>
         </w:tc>
@@ -328,8 +503,21 @@
             <w:tcW w:w="2970" w:type="dxa"/>
           </w:tcPr>
           <w:p>
-            <w:r>
-              <w:t>Any[] dentifier;</w:t>
+            <w:proofErr w:type="spellStart"/>
+            <w:r>
+              <w:t>Any</w:t>
+            </w:r>
+            <w:proofErr w:type="spellEnd"/>
+            <w:r>
+              <w:t xml:space="preserve"> </w:t>
+            </w:r>
+            <w:proofErr w:type="spellStart"/>
+            <w:r>
+              <w:t>dentifier</w:t>
+            </w:r>
+            <w:proofErr w:type="spellEnd"/>
+            <w:r>
+              <w:t>;</w:t>
             </w:r>
           </w:p>
         </w:tc>
@@ -348,7 +536,28 @@
               <w:rPr>
                 <w:lang w:val="en-US"/>
               </w:rPr>
-              <w:t>Any[] identifier=[“element1”, “element2”,…, “elemen</w:t>
+              <w:t>Any identifier</w:t>
+            </w:r>
+            <w:proofErr w:type="gramStart"/>
+            <w:r>
+              <w:rPr>
+                <w:lang w:val="en-US"/>
+              </w:rPr>
+              <w:t>=[</w:t>
+            </w:r>
+            <w:proofErr w:type="gramEnd"/>
+            <w:r>
+              <w:rPr>
+                <w:lang w:val="en-US"/>
+              </w:rPr>
+              <w:t>“element1”, “element2”,…, “</w:t>
+            </w:r>
+            <w:proofErr w:type="spellStart"/>
+            <w:r>
+              <w:rPr>
+                <w:lang w:val="en-US"/>
+              </w:rPr>
+              <w:t>elemen</w:t>
             </w:r>
             <w:r>
               <w:rPr>
@@ -360,27 +569,48 @@
               <w:rPr>
                 <w:lang w:val="en-US"/>
               </w:rPr>
-              <w:t>N”];</w:t>
-            </w:r>
-          </w:p>
-          <w:p>
-            <w:pPr>
-              <w:rPr>
-                <w:lang w:val="en-US"/>
-              </w:rPr>
-            </w:pPr>
-          </w:p>
-          <w:p>
-            <w:pPr>
-              <w:rPr>
-                <w:lang w:val="en-US"/>
-              </w:rPr>
-            </w:pPr>
-            <w:r>
-              <w:rPr>
-                <w:lang w:val="en-US"/>
-              </w:rPr>
-              <w:t>Any[] identifier=[1,2,3,…,N]</w:t>
+              <w:t>N</w:t>
+            </w:r>
+            <w:proofErr w:type="spellEnd"/>
+            <w:r>
+              <w:rPr>
+                <w:lang w:val="en-US"/>
+              </w:rPr>
+              <w:t>”];</w:t>
+            </w:r>
+          </w:p>
+          <w:p>
+            <w:pPr>
+              <w:rPr>
+                <w:lang w:val="en-US"/>
+              </w:rPr>
+            </w:pPr>
+          </w:p>
+          <w:p>
+            <w:pPr>
+              <w:rPr>
+                <w:lang w:val="en-US"/>
+              </w:rPr>
+            </w:pPr>
+            <w:r>
+              <w:rPr>
+                <w:lang w:val="en-US"/>
+              </w:rPr>
+              <w:t>Any identifier=[1,</w:t>
+            </w:r>
+            <w:proofErr w:type="gramStart"/>
+            <w:r>
+              <w:rPr>
+                <w:lang w:val="en-US"/>
+              </w:rPr>
+              <w:t>2,3,…</w:t>
+            </w:r>
+            <w:proofErr w:type="gramEnd"/>
+            <w:r>
+              <w:rPr>
+                <w:lang w:val="en-US"/>
+              </w:rPr>
+              <w:t>,N]</w:t>
             </w:r>
           </w:p>
           <w:p>
@@ -396,26 +626,74 @@
             <w:tcW w:w="2813" w:type="dxa"/>
           </w:tcPr>
           <w:p>
-            <w:r>
-              <w:t>Identifier[1]=”replace element”;</w:t>
+            <w:proofErr w:type="spellStart"/>
+            <w:proofErr w:type="gramStart"/>
+            <w:r>
+              <w:t>Identifier</w:t>
+            </w:r>
+            <w:proofErr w:type="spellEnd"/>
+            <w:r>
+              <w:t>[</w:t>
+            </w:r>
+            <w:proofErr w:type="gramEnd"/>
+            <w:r>
+              <w:t>1]=”</w:t>
+            </w:r>
+            <w:proofErr w:type="spellStart"/>
+            <w:r>
+              <w:t>replace</w:t>
+            </w:r>
+            <w:proofErr w:type="spellEnd"/>
+            <w:r>
+              <w:t xml:space="preserve"> </w:t>
+            </w:r>
+            <w:proofErr w:type="spellStart"/>
+            <w:r>
+              <w:t>element</w:t>
+            </w:r>
+            <w:proofErr w:type="spellEnd"/>
+            <w:r>
+              <w:t>”;</w:t>
             </w:r>
           </w:p>
           <w:p/>
           <w:p>
-            <w:r>
-              <w:t>Identfier[1]=20;</w:t>
+            <w:proofErr w:type="spellStart"/>
+            <w:proofErr w:type="gramStart"/>
+            <w:r>
+              <w:t>Identfier</w:t>
+            </w:r>
+            <w:proofErr w:type="spellEnd"/>
+            <w:r>
+              <w:t>[</w:t>
+            </w:r>
+            <w:proofErr w:type="gramEnd"/>
+            <w:r>
+              <w:t>1]=20;</w:t>
             </w:r>
           </w:p>
           <w:p/>
           <w:p>
+            <w:proofErr w:type="spellStart"/>
+            <w:proofErr w:type="gramStart"/>
             <w:r>
               <w:t>identifier.Index</w:t>
             </w:r>
             <w:r>
               <w:t>First</w:t>
             </w:r>
-            <w:r>
-              <w:t>(element); &lt;-obtener el índice de la primer incidencia</w:t>
+            <w:proofErr w:type="spellEnd"/>
+            <w:proofErr w:type="gramEnd"/>
+            <w:r>
+              <w:t>(</w:t>
+            </w:r>
+            <w:proofErr w:type="spellStart"/>
+            <w:r>
+              <w:t>element</w:t>
+            </w:r>
+            <w:proofErr w:type="spellEnd"/>
+            <w:r>
+              <w:t>); &lt;-obtener el índice de la primer incidencia</w:t>
             </w:r>
           </w:p>
           <w:p/>
@@ -428,7 +706,15 @@
           </w:tcPr>
           <w:p>
             <w:r>
-              <w:t>Long identifier;</w:t>
+              <w:t xml:space="preserve">Long </w:t>
+            </w:r>
+            <w:proofErr w:type="spellStart"/>
+            <w:r>
+              <w:t>identifier</w:t>
+            </w:r>
+            <w:proofErr w:type="spellEnd"/>
+            <w:r>
+              <w:t>;</w:t>
             </w:r>
           </w:p>
         </w:tc>
@@ -439,7 +725,15 @@
           </w:tcPr>
           <w:p>
             <w:r>
-              <w:t>Long identifier = 23456789876543456</w:t>
+              <w:t xml:space="preserve">Long </w:t>
+            </w:r>
+            <w:proofErr w:type="spellStart"/>
+            <w:r>
+              <w:t>identifier</w:t>
+            </w:r>
+            <w:proofErr w:type="spellEnd"/>
+            <w:r>
+              <w:t xml:space="preserve"> = 23456789876543456</w:t>
             </w:r>
             <w:r>
               <w:t>;</w:t>
@@ -544,6 +838,8 @@
               </w:rPr>
               <w:t>Identifier[</w:t>
             </w:r>
+            <w:proofErr w:type="spellStart"/>
+            <w:proofErr w:type="gramStart"/>
             <w:r>
               <w:rPr>
                 <w:lang w:val="en-US"/>
@@ -554,7 +850,15 @@
               <w:rPr>
                 <w:lang w:val="en-US"/>
               </w:rPr>
-              <w:t>ndex];</w:t>
+              <w:t>ndex</w:t>
+            </w:r>
+            <w:proofErr w:type="spellEnd"/>
+            <w:proofErr w:type="gramEnd"/>
+            <w:r>
+              <w:rPr>
+                <w:lang w:val="en-US"/>
+              </w:rPr>
+              <w:t>];</w:t>
             </w:r>
           </w:p>
           <w:p>
@@ -587,7 +891,14 @@
               <w:rPr>
                 <w:lang w:val="en-US"/>
               </w:rPr>
-              <w:t>[Loop</w:t>
+              <w:t>[</w:t>
+            </w:r>
+            <w:proofErr w:type="gramStart"/>
+            <w:r>
+              <w:rPr>
+                <w:lang w:val="en-US"/>
+              </w:rPr>
+              <w:t>Loop</w:t>
             </w:r>
             <w:r>
               <w:rPr>
@@ -599,13 +910,34 @@
               <w:rPr>
                 <w:lang w:val="en-US"/>
               </w:rPr>
-              <w:t>:Index=N,Iter=M</w:t>
-            </w:r>
-            <w:r>
-              <w:rPr>
-                <w:lang w:val="en-US"/>
-              </w:rPr>
-              <w:t>, #name</w:t>
+              <w:t>:Index</w:t>
+            </w:r>
+            <w:proofErr w:type="gramEnd"/>
+            <w:r>
+              <w:rPr>
+                <w:lang w:val="en-US"/>
+              </w:rPr>
+              <w:t>=</w:t>
+            </w:r>
+            <w:proofErr w:type="spellStart"/>
+            <w:r>
+              <w:rPr>
+                <w:lang w:val="en-US"/>
+              </w:rPr>
+              <w:t>N,Iter</w:t>
+            </w:r>
+            <w:proofErr w:type="spellEnd"/>
+            <w:r>
+              <w:rPr>
+                <w:lang w:val="en-US"/>
+              </w:rPr>
+              <w:t>=M</w:t>
+            </w:r>
+            <w:r>
+              <w:rPr>
+                <w:lang w:val="en-US"/>
+              </w:rPr>
+              <w:t xml:space="preserve"> #name</w:t>
             </w:r>
             <w:r>
               <w:rPr>
@@ -645,6 +977,8 @@
               </w:rPr>
               <w:t>Identifier[</w:t>
             </w:r>
+            <w:proofErr w:type="spellStart"/>
+            <w:proofErr w:type="gramStart"/>
             <w:r>
               <w:rPr>
                 <w:lang w:val="en-US"/>
@@ -655,7 +989,15 @@
               <w:rPr>
                 <w:lang w:val="en-US"/>
               </w:rPr>
-              <w:t>ndex];</w:t>
+              <w:t>ndex</w:t>
+            </w:r>
+            <w:proofErr w:type="spellEnd"/>
+            <w:proofErr w:type="gramEnd"/>
+            <w:r>
+              <w:rPr>
+                <w:lang w:val="en-US"/>
+              </w:rPr>
+              <w:t>];</w:t>
             </w:r>
           </w:p>
           <w:p>
@@ -686,13 +1028,69 @@
           </w:tcPr>
           <w:p>
             <w:r>
-              <w:t>Contendrá una palabra reservada Index (representara el indice de iteración) e Iter (el valor con el que operara decremento o decremento), por defecto tendrán Index=0, Iter=1</w:t>
+              <w:t xml:space="preserve">Contendrá una palabra reservada </w:t>
+            </w:r>
+            <w:proofErr w:type="spellStart"/>
+            <w:r>
+              <w:t>Index</w:t>
+            </w:r>
+            <w:proofErr w:type="spellEnd"/>
+            <w:r>
+              <w:t xml:space="preserve"> (representara el </w:t>
+            </w:r>
+            <w:proofErr w:type="spellStart"/>
+            <w:r>
+              <w:t>indice</w:t>
+            </w:r>
+            <w:proofErr w:type="spellEnd"/>
+            <w:r>
+              <w:t xml:space="preserve"> de iteración) e </w:t>
+            </w:r>
+            <w:proofErr w:type="spellStart"/>
+            <w:r>
+              <w:t>Iter</w:t>
+            </w:r>
+            <w:proofErr w:type="spellEnd"/>
+            <w:r>
+              <w:t xml:space="preserve"> (el valor con el que operara decremento o decremento), por defecto tendrán </w:t>
+            </w:r>
+            <w:proofErr w:type="spellStart"/>
+            <w:r>
+              <w:t>Index</w:t>
+            </w:r>
+            <w:proofErr w:type="spellEnd"/>
+            <w:r>
+              <w:t xml:space="preserve">=0, </w:t>
+            </w:r>
+            <w:proofErr w:type="spellStart"/>
+            <w:r>
+              <w:t>Iter</w:t>
+            </w:r>
+            <w:proofErr w:type="spellEnd"/>
+            <w:r>
+              <w:t>=1</w:t>
             </w:r>
           </w:p>
           <w:p/>
           <w:p>
             <w:r>
-              <w:t>Indicar el valor del Index y del Iter cambiara su función por defecto.</w:t>
+              <w:t xml:space="preserve">Indicar el valor del </w:t>
+            </w:r>
+            <w:proofErr w:type="spellStart"/>
+            <w:r>
+              <w:t>Index</w:t>
+            </w:r>
+            <w:proofErr w:type="spellEnd"/>
+            <w:r>
+              <w:t xml:space="preserve"> y del </w:t>
+            </w:r>
+            <w:proofErr w:type="spellStart"/>
+            <w:r>
+              <w:t>Iter</w:t>
+            </w:r>
+            <w:proofErr w:type="spellEnd"/>
+            <w:r>
+              <w:t xml:space="preserve"> cambiara su función por defecto.</w:t>
             </w:r>
           </w:p>
           <w:p/>
@@ -719,7 +1117,21 @@
               <w:rPr>
                 <w:lang w:val="en-US"/>
               </w:rPr>
-              <w:t>[If:(condicion)</w:t>
+              <w:t>[If:(</w:t>
+            </w:r>
+            <w:proofErr w:type="spellStart"/>
+            <w:r>
+              <w:rPr>
+                <w:lang w:val="en-US"/>
+              </w:rPr>
+              <w:t>condicion</w:t>
+            </w:r>
+            <w:proofErr w:type="spellEnd"/>
+            <w:r>
+              <w:rPr>
+                <w:lang w:val="en-US"/>
+              </w:rPr>
+              <w:t>)</w:t>
             </w:r>
             <w:r>
               <w:rPr>
@@ -804,7 +1216,21 @@
                 <w:lang w:val="en-US"/>
               </w:rPr>
               <w:lastRenderedPageBreak/>
-              <w:t>[If:(condicion)</w:t>
+              <w:t>[If:(</w:t>
+            </w:r>
+            <w:proofErr w:type="spellStart"/>
+            <w:r>
+              <w:rPr>
+                <w:lang w:val="en-US"/>
+              </w:rPr>
+              <w:t>condicion</w:t>
+            </w:r>
+            <w:proofErr w:type="spellEnd"/>
+            <w:r>
+              <w:rPr>
+                <w:lang w:val="en-US"/>
+              </w:rPr>
+              <w:t>)</w:t>
             </w:r>
             <w:r>
               <w:rPr>
@@ -941,13 +1367,41 @@
               <w:rPr>
                 <w:lang w:val="en-US"/>
               </w:rPr>
-              <w:t xml:space="preserve"> name</w:t>
-            </w:r>
-            <w:r>
-              <w:rPr>
-                <w:lang w:val="en-US"/>
-              </w:rPr>
-              <w:t>(type paremeter1,…, type paremeterN)</w:t>
+              <w:t xml:space="preserve"> </w:t>
+            </w:r>
+            <w:proofErr w:type="gramStart"/>
+            <w:r>
+              <w:rPr>
+                <w:lang w:val="en-US"/>
+              </w:rPr>
+              <w:t>name</w:t>
+            </w:r>
+            <w:r>
+              <w:rPr>
+                <w:lang w:val="en-US"/>
+              </w:rPr>
+              <w:t>(</w:t>
+            </w:r>
+            <w:proofErr w:type="gramEnd"/>
+            <w:r>
+              <w:rPr>
+                <w:lang w:val="en-US"/>
+              </w:rPr>
+              <w:t xml:space="preserve">type paremeter1,…, type </w:t>
+            </w:r>
+            <w:proofErr w:type="spellStart"/>
+            <w:r>
+              <w:rPr>
+                <w:lang w:val="en-US"/>
+              </w:rPr>
+              <w:t>paremeterN</w:t>
+            </w:r>
+            <w:proofErr w:type="spellEnd"/>
+            <w:r>
+              <w:rPr>
+                <w:lang w:val="en-US"/>
+              </w:rPr>
+              <w:t>)</w:t>
             </w:r>
           </w:p>
           <w:p>
@@ -1002,13 +1456,6 @@
                 <w:lang w:val="en-US"/>
               </w:rPr>
             </w:pPr>
-          </w:p>
-          <w:p>
-            <w:pPr>
-              <w:rPr>
-                <w:lang w:val="en-US"/>
-              </w:rPr>
-            </w:pPr>
             <w:r>
               <w:rPr>
                 <w:lang w:val="en-US"/>
@@ -1019,7 +1466,14 @@
               <w:rPr>
                 <w:lang w:val="en-US"/>
               </w:rPr>
-              <w:t xml:space="preserve"> name</w:t>
+              <w:t xml:space="preserve"> </w:t>
+            </w:r>
+            <w:proofErr w:type="gramStart"/>
+            <w:r>
+              <w:rPr>
+                <w:lang w:val="en-US"/>
+              </w:rPr>
+              <w:t>name</w:t>
             </w:r>
             <w:r>
               <w:rPr>
@@ -1027,12 +1481,35 @@
               </w:rPr>
               <w:t>(</w:t>
             </w:r>
-            <w:r>
-              <w:rPr>
-                <w:lang w:val="en-US"/>
-              </w:rPr>
-              <w:t>type paremeter1,…, type paremeterN</w:t>
-            </w:r>
+            <w:proofErr w:type="gramEnd"/>
+            <w:r>
+              <w:rPr>
+                <w:lang w:val="en-US"/>
+              </w:rPr>
+              <w:t xml:space="preserve">type paremeter1,…, type </w:t>
+            </w:r>
+            <w:proofErr w:type="spellStart"/>
+            <w:r>
+              <w:rPr>
+                <w:lang w:val="en-US"/>
+              </w:rPr>
+              <w:t>paremeterN</w:t>
+            </w:r>
+            <w:proofErr w:type="spellEnd"/>
+            <w:r>
+              <w:rPr>
+                <w:lang w:val="en-US"/>
+              </w:rPr>
+              <w:t xml:space="preserve">, Out </w:t>
+            </w:r>
+            <w:proofErr w:type="spellStart"/>
+            <w:r>
+              <w:rPr>
+                <w:lang w:val="en-US"/>
+              </w:rPr>
+              <w:t>outIdentifier</w:t>
+            </w:r>
+            <w:proofErr w:type="spellEnd"/>
             <w:r>
               <w:rPr>
                 <w:lang w:val="en-US"/>
@@ -1059,13 +1536,6 @@
                 <w:lang w:val="en-US"/>
               </w:rPr>
             </w:pPr>
-          </w:p>
-          <w:p>
-            <w:pPr>
-              <w:rPr>
-                <w:lang w:val="en-US"/>
-              </w:rPr>
-            </w:pPr>
             <w:r>
               <w:rPr>
                 <w:lang w:val="en-US"/>
@@ -1083,7 +1553,7 @@
               <w:rPr>
                 <w:lang w:val="en-US"/>
               </w:rPr>
-              <w:t xml:space="preserve">               return anyValue;</w:t>
+              <w:t xml:space="preserve">              </w:t>
             </w:r>
           </w:p>
           <w:p>
@@ -1098,6 +1568,313 @@
               </w:rPr>
               <w:t>---</w:t>
             </w:r>
+          </w:p>
+          <w:p>
+            <w:pPr>
+              <w:rPr>
+                <w:lang w:val="en-US"/>
+              </w:rPr>
+            </w:pPr>
+            <w:r>
+              <w:rPr>
+                <w:lang w:val="en-US"/>
+              </w:rPr>
+              <w:t xml:space="preserve">FN </w:t>
+            </w:r>
+            <w:proofErr w:type="gramStart"/>
+            <w:r>
+              <w:rPr>
+                <w:lang w:val="en-US"/>
+              </w:rPr>
+              <w:t>name(</w:t>
+            </w:r>
+            <w:proofErr w:type="gramEnd"/>
+            <w:r>
+              <w:rPr>
+                <w:lang w:val="en-US"/>
+              </w:rPr>
+              <w:t xml:space="preserve">type paremeter1,…, type </w:t>
+            </w:r>
+            <w:proofErr w:type="spellStart"/>
+            <w:r>
+              <w:rPr>
+                <w:lang w:val="en-US"/>
+              </w:rPr>
+              <w:t>paremeterN</w:t>
+            </w:r>
+            <w:proofErr w:type="spellEnd"/>
+            <w:r>
+              <w:rPr>
+                <w:lang w:val="en-US"/>
+              </w:rPr>
+              <w:t>)</w:t>
+            </w:r>
+          </w:p>
+          <w:p>
+            <w:pPr>
+              <w:rPr>
+                <w:lang w:val="en-US"/>
+              </w:rPr>
+            </w:pPr>
+            <w:r>
+              <w:rPr>
+                <w:lang w:val="en-US"/>
+              </w:rPr>
+              <w:t>---</w:t>
+            </w:r>
+          </w:p>
+          <w:p>
+            <w:pPr>
+              <w:rPr>
+                <w:lang w:val="en-US"/>
+              </w:rPr>
+            </w:pPr>
+            <w:r>
+              <w:rPr>
+                <w:lang w:val="en-US"/>
+              </w:rPr>
+              <w:t xml:space="preserve">               //code</w:t>
+            </w:r>
+          </w:p>
+          <w:p>
+            <w:pPr>
+              <w:rPr>
+                <w:lang w:val="en-US"/>
+              </w:rPr>
+            </w:pPr>
+            <w:r>
+              <w:rPr>
+                <w:lang w:val="en-US"/>
+              </w:rPr>
+              <w:t xml:space="preserve">               Go;</w:t>
+            </w:r>
+          </w:p>
+          <w:p>
+            <w:pPr>
+              <w:rPr>
+                <w:lang w:val="en-US"/>
+              </w:rPr>
+            </w:pPr>
+            <w:r>
+              <w:rPr>
+                <w:lang w:val="en-US"/>
+              </w:rPr>
+              <w:t>---</w:t>
+            </w:r>
+          </w:p>
+          <w:p>
+            <w:pPr>
+              <w:rPr>
+                <w:lang w:val="en-US"/>
+              </w:rPr>
+            </w:pPr>
+          </w:p>
+          <w:p>
+            <w:pPr>
+              <w:rPr>
+                <w:lang w:val="en-US"/>
+              </w:rPr>
+            </w:pPr>
+            <w:r>
+              <w:rPr>
+                <w:lang w:val="en-US"/>
+              </w:rPr>
+              <w:t>//</w:t>
+            </w:r>
+          </w:p>
+          <w:p>
+            <w:pPr>
+              <w:rPr>
+                <w:lang w:val="en-US"/>
+              </w:rPr>
+            </w:pPr>
+            <w:r>
+              <w:rPr>
+                <w:lang w:val="en-US"/>
+              </w:rPr>
+              <w:t xml:space="preserve">FN </w:t>
+            </w:r>
+            <w:proofErr w:type="gramStart"/>
+            <w:r>
+              <w:rPr>
+                <w:lang w:val="en-US"/>
+              </w:rPr>
+              <w:t>name(</w:t>
+            </w:r>
+            <w:proofErr w:type="gramEnd"/>
+            <w:r>
+              <w:rPr>
+                <w:lang w:val="en-US"/>
+              </w:rPr>
+              <w:t xml:space="preserve">type paremeter1,…, type </w:t>
+            </w:r>
+            <w:proofErr w:type="spellStart"/>
+            <w:r>
+              <w:rPr>
+                <w:lang w:val="en-US"/>
+              </w:rPr>
+              <w:t>paremeterN</w:t>
+            </w:r>
+            <w:proofErr w:type="spellEnd"/>
+            <w:r>
+              <w:rPr>
+                <w:lang w:val="en-US"/>
+              </w:rPr>
+              <w:t xml:space="preserve">, Out </w:t>
+            </w:r>
+            <w:proofErr w:type="spellStart"/>
+            <w:r>
+              <w:rPr>
+                <w:lang w:val="en-US"/>
+              </w:rPr>
+              <w:t>outIdentifier</w:t>
+            </w:r>
+            <w:proofErr w:type="spellEnd"/>
+            <w:r>
+              <w:rPr>
+                <w:lang w:val="en-US"/>
+              </w:rPr>
+              <w:t>)</w:t>
+            </w:r>
+          </w:p>
+          <w:p>
+            <w:pPr>
+              <w:rPr>
+                <w:lang w:val="en-US"/>
+              </w:rPr>
+            </w:pPr>
+            <w:r>
+              <w:rPr>
+                <w:lang w:val="en-US"/>
+              </w:rPr>
+              <w:t>---</w:t>
+            </w:r>
+          </w:p>
+          <w:p>
+            <w:pPr>
+              <w:rPr>
+                <w:lang w:val="en-US"/>
+              </w:rPr>
+            </w:pPr>
+            <w:r>
+              <w:rPr>
+                <w:lang w:val="en-US"/>
+              </w:rPr>
+              <w:t xml:space="preserve">               //code</w:t>
+            </w:r>
+          </w:p>
+          <w:p>
+            <w:pPr>
+              <w:rPr>
+                <w:lang w:val="en-US"/>
+              </w:rPr>
+            </w:pPr>
+            <w:r>
+              <w:rPr>
+                <w:lang w:val="en-US"/>
+              </w:rPr>
+              <w:t xml:space="preserve">              [If:(</w:t>
+            </w:r>
+            <w:proofErr w:type="spellStart"/>
+            <w:r>
+              <w:rPr>
+                <w:lang w:val="en-US"/>
+              </w:rPr>
+              <w:t>condicion</w:t>
+            </w:r>
+            <w:proofErr w:type="spellEnd"/>
+            <w:r>
+              <w:rPr>
+                <w:lang w:val="en-US"/>
+              </w:rPr>
+              <w:t>) #name]</w:t>
+            </w:r>
+          </w:p>
+          <w:p>
+            <w:pPr>
+              <w:rPr>
+                <w:lang w:val="en-US"/>
+              </w:rPr>
+            </w:pPr>
+            <w:r>
+              <w:rPr>
+                <w:lang w:val="en-US"/>
+              </w:rPr>
+              <w:t xml:space="preserve">              ---</w:t>
+            </w:r>
+          </w:p>
+          <w:p>
+            <w:pPr>
+              <w:rPr>
+                <w:lang w:val="en-US"/>
+              </w:rPr>
+            </w:pPr>
+            <w:r>
+              <w:rPr>
+                <w:lang w:val="en-US"/>
+              </w:rPr>
+              <w:t xml:space="preserve">                    Go;</w:t>
+            </w:r>
+          </w:p>
+          <w:p>
+            <w:pPr>
+              <w:rPr>
+                <w:lang w:val="en-US"/>
+              </w:rPr>
+            </w:pPr>
+            <w:r>
+              <w:rPr>
+                <w:lang w:val="en-US"/>
+              </w:rPr>
+              <w:t xml:space="preserve">              ---[:]</w:t>
+            </w:r>
+          </w:p>
+          <w:p>
+            <w:pPr>
+              <w:rPr>
+                <w:lang w:val="en-US"/>
+              </w:rPr>
+            </w:pPr>
+          </w:p>
+          <w:p>
+            <w:pPr>
+              <w:rPr>
+                <w:lang w:val="en-US"/>
+              </w:rPr>
+            </w:pPr>
+            <w:r>
+              <w:rPr>
+                <w:lang w:val="en-US"/>
+              </w:rPr>
+              <w:t xml:space="preserve">              //more code</w:t>
+            </w:r>
+          </w:p>
+          <w:p>
+            <w:pPr>
+              <w:rPr>
+                <w:lang w:val="en-US"/>
+              </w:rPr>
+            </w:pPr>
+            <w:r>
+              <w:rPr>
+                <w:lang w:val="en-US"/>
+              </w:rPr>
+              <w:t>---</w:t>
+            </w:r>
+          </w:p>
+          <w:p>
+            <w:pPr>
+              <w:rPr>
+                <w:lang w:val="en-US"/>
+              </w:rPr>
+            </w:pPr>
+          </w:p>
+          <w:p>
+            <w:pPr>
+              <w:rPr>
+                <w:lang w:val="en-US"/>
+              </w:rPr>
+            </w:pPr>
           </w:p>
           <w:p>
             <w:pPr>
@@ -1113,11 +1890,42 @@
             <w:gridSpan w:val="2"/>
           </w:tcPr>
           <w:p>
-            <w:pPr>
-              <w:rPr>
-                <w:lang w:val="en-US"/>
-              </w:rPr>
-            </w:pPr>
+            <w:r>
+              <w:t xml:space="preserve">el tipo </w:t>
+            </w:r>
+            <w:proofErr w:type="spellStart"/>
+            <w:r>
+              <w:t>Out</w:t>
+            </w:r>
+            <w:proofErr w:type="spellEnd"/>
+            <w:r>
+              <w:t xml:space="preserve"> define e</w:t>
+            </w:r>
+            <w:r>
+              <w:t xml:space="preserve">l nombre de la variable que se usara para retornar un valor, de este modo si en la función se indica este parámetro el ultimo valor que tenga </w:t>
+            </w:r>
+            <w:r>
+              <w:t xml:space="preserve">es el que tomara y retornara, </w:t>
+            </w:r>
+            <w:proofErr w:type="spellStart"/>
+            <w:r>
+              <w:t>tendra</w:t>
+            </w:r>
+            <w:proofErr w:type="spellEnd"/>
+            <w:r>
+              <w:t xml:space="preserve"> Default por defecto, a menos que se redefina dentro de la función con otro tipo (</w:t>
+            </w:r>
+            <w:r>
+              <w:t xml:space="preserve">para interrumpir el flujo de la función inmediato se puede usar </w:t>
+            </w:r>
+            <w:proofErr w:type="spellStart"/>
+            <w:r>
+              <w:t>Go</w:t>
+            </w:r>
+            <w:proofErr w:type="spellEnd"/>
+            <w:r>
+              <w:t>)</w:t>
+            </w:r>
           </w:p>
         </w:tc>
       </w:tr>
@@ -1133,50 +1941,86 @@
                 <w:lang w:val="en-US"/>
               </w:rPr>
             </w:pPr>
+            <w:bookmarkStart w:id="0" w:name="_Hlk168143996"/>
+            <w:r>
+              <w:rPr>
+                <w:lang w:val="en-US"/>
+              </w:rPr>
+              <w:t>[Write(“message”)];</w:t>
+            </w:r>
+          </w:p>
+          <w:p>
+            <w:pPr>
+              <w:rPr>
+                <w:lang w:val="en-US"/>
+              </w:rPr>
+            </w:pPr>
+          </w:p>
+          <w:p>
+            <w:pPr>
+              <w:rPr>
+                <w:lang w:val="en-US"/>
+              </w:rPr>
+            </w:pPr>
             <w:r>
               <w:rPr>
                 <w:lang w:val="en-US"/>
               </w:rPr>
               <w:t>[</w:t>
             </w:r>
-            <w:r>
-              <w:rPr>
-                <w:lang w:val="en-US"/>
-              </w:rPr>
-              <w:t>Write(“message”)</w:t>
-            </w:r>
-            <w:r>
-              <w:rPr>
-                <w:lang w:val="en-US"/>
-              </w:rPr>
-              <w:t>]</w:t>
-            </w:r>
-            <w:r>
-              <w:rPr>
-                <w:lang w:val="en-US"/>
-              </w:rPr>
-              <w:t>;</w:t>
-            </w:r>
-          </w:p>
-          <w:p>
-            <w:pPr>
-              <w:rPr>
-                <w:lang w:val="en-US"/>
-              </w:rPr>
-            </w:pPr>
-          </w:p>
-          <w:p>
-            <w:pPr>
-              <w:rPr>
-                <w:u w:val="single"/>
-                <w:lang w:val="en-US"/>
-              </w:rPr>
-            </w:pPr>
-            <w:r>
-              <w:rPr>
-                <w:lang w:val="en-US"/>
-              </w:rPr>
-              <w:t>[Write():Url=docUrl];</w:t>
+            <w:proofErr w:type="gramStart"/>
+            <w:r>
+              <w:rPr>
+                <w:lang w:val="en-US"/>
+              </w:rPr>
+              <w:t>Write</w:t>
+            </w:r>
+            <w:r>
+              <w:rPr>
+                <w:lang w:val="en-US"/>
+              </w:rPr>
+              <w:t xml:space="preserve"> </w:t>
+            </w:r>
+            <w:r>
+              <w:rPr>
+                <w:lang w:val="en-US"/>
+              </w:rPr>
+              <w:t>:</w:t>
+            </w:r>
+            <w:proofErr w:type="gramEnd"/>
+            <w:r>
+              <w:rPr>
+                <w:lang w:val="en-US"/>
+              </w:rPr>
+              <w:t xml:space="preserve"> </w:t>
+            </w:r>
+            <w:proofErr w:type="spellStart"/>
+            <w:r>
+              <w:rPr>
+                <w:lang w:val="en-US"/>
+              </w:rPr>
+              <w:t>Url</w:t>
+            </w:r>
+            <w:proofErr w:type="spellEnd"/>
+            <w:r>
+              <w:rPr>
+                <w:lang w:val="en-US"/>
+              </w:rPr>
+              <w:t>=</w:t>
+            </w:r>
+            <w:proofErr w:type="spellStart"/>
+            <w:r>
+              <w:rPr>
+                <w:lang w:val="en-US"/>
+              </w:rPr>
+              <w:t>docUrl</w:t>
+            </w:r>
+            <w:proofErr w:type="spellEnd"/>
+            <w:r>
+              <w:rPr>
+                <w:lang w:val="en-US"/>
+              </w:rPr>
+              <w:t>];</w:t>
             </w:r>
           </w:p>
         </w:tc>
@@ -1232,39 +2076,69 @@
               <w:rPr>
                 <w:lang w:val="en-US"/>
               </w:rPr>
-              <w:t>Identifier=[Read()];</w:t>
-            </w:r>
-          </w:p>
-          <w:p>
-            <w:pPr>
-              <w:rPr>
-                <w:lang w:val="en-US"/>
-              </w:rPr>
-            </w:pPr>
-          </w:p>
-          <w:p>
-            <w:pPr>
-              <w:rPr>
-                <w:lang w:val="en-US"/>
-              </w:rPr>
-            </w:pPr>
-            <w:r>
-              <w:rPr>
-                <w:lang w:val="en-US"/>
-              </w:rPr>
-              <w:t>[Read(</w:t>
-            </w:r>
-            <w:r>
-              <w:rPr>
-                <w:lang w:val="en-US"/>
-              </w:rPr>
-              <w:t>“entrada”</w:t>
-            </w:r>
-            <w:r>
-              <w:rPr>
-                <w:lang w:val="en-US"/>
-              </w:rPr>
-              <w:t>):Url=docUrl];</w:t>
+              <w:t>Identifier=[Read];</w:t>
+            </w:r>
+          </w:p>
+          <w:p>
+            <w:pPr>
+              <w:rPr>
+                <w:lang w:val="en-US"/>
+              </w:rPr>
+            </w:pPr>
+            <w:r>
+              <w:rPr>
+                <w:lang w:val="en-US"/>
+              </w:rPr>
+              <w:t>[Read(“entrada”</w:t>
+            </w:r>
+            <w:proofErr w:type="gramStart"/>
+            <w:r>
+              <w:rPr>
+                <w:lang w:val="en-US"/>
+              </w:rPr>
+              <w:t>):</w:t>
+            </w:r>
+            <w:proofErr w:type="spellStart"/>
+            <w:r>
+              <w:rPr>
+                <w:lang w:val="en-US"/>
+              </w:rPr>
+              <w:t>Url</w:t>
+            </w:r>
+            <w:proofErr w:type="spellEnd"/>
+            <w:proofErr w:type="gramEnd"/>
+            <w:r>
+              <w:rPr>
+                <w:lang w:val="en-US"/>
+              </w:rPr>
+              <w:t>=</w:t>
+            </w:r>
+            <w:proofErr w:type="spellStart"/>
+            <w:r>
+              <w:rPr>
+                <w:lang w:val="en-US"/>
+              </w:rPr>
+              <w:t>docUrl</w:t>
+            </w:r>
+            <w:proofErr w:type="spellEnd"/>
+            <w:r>
+              <w:rPr>
+                <w:lang w:val="en-US"/>
+              </w:rPr>
+              <w:t>];</w:t>
+            </w:r>
+          </w:p>
+          <w:p>
+            <w:pPr>
+              <w:rPr>
+                <w:lang w:val="en-US"/>
+              </w:rPr>
+            </w:pPr>
+            <w:r>
+              <w:rPr>
+                <w:lang w:val="en-US"/>
+              </w:rPr>
+              <w:t>[Read(“entrada”)];</w:t>
             </w:r>
           </w:p>
         </w:tc>
@@ -1295,6 +2169,80 @@
             <w:r>
               <w:t>n archivo</w:t>
             </w:r>
+          </w:p>
+        </w:tc>
+      </w:tr>
+      <w:bookmarkEnd w:id="0"/>
+      <w:tr>
+        <w:tc>
+          <w:tcPr>
+            <w:tcW w:w="4405" w:type="dxa"/>
+            <w:gridSpan w:val="2"/>
+          </w:tcPr>
+          <w:p>
+            <w:proofErr w:type="spellStart"/>
+            <w:r>
+              <w:lastRenderedPageBreak/>
+              <w:t>Go</w:t>
+            </w:r>
+            <w:proofErr w:type="spellEnd"/>
+            <w:r>
+              <w:t>;</w:t>
+            </w:r>
+          </w:p>
+          <w:p/>
+          <w:p/>
+          <w:p>
+            <w:proofErr w:type="spellStart"/>
+            <w:r>
+              <w:t>Go</w:t>
+            </w:r>
+            <w:proofErr w:type="spellEnd"/>
+            <w:r>
+              <w:t xml:space="preserve"> #name</w:t>
+            </w:r>
+            <w:r>
+              <w:t>;</w:t>
+            </w:r>
+          </w:p>
+        </w:tc>
+        <w:tc>
+          <w:tcPr>
+            <w:tcW w:w="4423" w:type="dxa"/>
+            <w:gridSpan w:val="2"/>
+          </w:tcPr>
+          <w:p>
+            <w:r>
+              <w:t>Interrumpe el flujo de una estructura de control</w:t>
+            </w:r>
+          </w:p>
+          <w:p/>
+          <w:p>
+            <w:pPr>
+              <w:rPr>
+                <w:u w:val="single"/>
+              </w:rPr>
+            </w:pPr>
+            <w:r>
+              <w:t>Interrumpe el flujo de una estructura de control y/o desde cierto punto de código</w:t>
+            </w:r>
+            <w:r>
+              <w:t xml:space="preserve"> redirige</w:t>
+            </w:r>
+            <w:r>
+              <w:t xml:space="preserve"> a</w:t>
+            </w:r>
+            <w:r>
+              <w:t xml:space="preserve"> la estructura que</w:t>
+            </w:r>
+            <w:r>
+              <w:t xml:space="preserve"> referencie el </w:t>
+            </w:r>
+            <w:proofErr w:type="spellStart"/>
+            <w:r>
+              <w:t>dentificador</w:t>
+            </w:r>
+            <w:proofErr w:type="spellEnd"/>
           </w:p>
         </w:tc>
       </w:tr>
@@ -1306,20 +2254,46 @@
           </w:tcPr>
           <w:p>
             <w:r>
-              <w:t>Go</w:t>
-            </w:r>
+              <w:t>[</w:t>
+            </w:r>
+            <w:proofErr w:type="spellStart"/>
+            <w:r>
+              <w:t>Entity</w:t>
+            </w:r>
+            <w:proofErr w:type="spellEnd"/>
+            <w:r>
+              <w:t xml:space="preserve"> #name]</w:t>
+            </w:r>
+          </w:p>
+          <w:p>
+            <w:r>
+              <w:t>---</w:t>
+            </w:r>
+          </w:p>
+          <w:p>
+            <w:r>
+              <w:t xml:space="preserve">                </w:t>
+            </w:r>
+            <w:proofErr w:type="spellStart"/>
+            <w:r>
+              <w:t>Str</w:t>
+            </w:r>
+            <w:proofErr w:type="spellEnd"/>
+            <w:r>
+              <w:t xml:space="preserve"> </w:t>
+            </w:r>
+            <w:proofErr w:type="spellStart"/>
+            <w:r>
+              <w:t>identifier</w:t>
+            </w:r>
+            <w:proofErr w:type="spellEnd"/>
             <w:r>
               <w:t>;</w:t>
             </w:r>
           </w:p>
-          <w:p/>
-          <w:p/>
-          <w:p>
-            <w:r>
-              <w:t>Go #name</w:t>
-            </w:r>
-            <w:r>
-              <w:t>;</w:t>
+          <w:p>
+            <w:r>
+              <w:t>---</w:t>
             </w:r>
           </w:p>
         </w:tc>
@@ -1330,68 +2304,6 @@
           </w:tcPr>
           <w:p>
             <w:r>
-              <w:t>Interrumpe el flujo de una estructura de control</w:t>
-            </w:r>
-          </w:p>
-          <w:p/>
-          <w:p>
-            <w:pPr>
-              <w:rPr>
-                <w:u w:val="single"/>
-              </w:rPr>
-            </w:pPr>
-            <w:r>
-              <w:t>Interrumpe el flujo de una estructura de control y/o desde cierto punto de código</w:t>
-            </w:r>
-            <w:r>
-              <w:t xml:space="preserve"> redirige</w:t>
-            </w:r>
-            <w:r>
-              <w:t xml:space="preserve"> a</w:t>
-            </w:r>
-            <w:r>
-              <w:t xml:space="preserve"> la estructura que</w:t>
-            </w:r>
-            <w:r>
-              <w:t xml:space="preserve"> referencie el dentificador</w:t>
-            </w:r>
-          </w:p>
-        </w:tc>
-      </w:tr>
-      <w:tr>
-        <w:tc>
-          <w:tcPr>
-            <w:tcW w:w="4405" w:type="dxa"/>
-            <w:gridSpan w:val="2"/>
-          </w:tcPr>
-          <w:p>
-            <w:r>
-              <w:t>[Entity #name]</w:t>
-            </w:r>
-          </w:p>
-          <w:p>
-            <w:r>
-              <w:t>---</w:t>
-            </w:r>
-          </w:p>
-          <w:p>
-            <w:r>
-              <w:t xml:space="preserve">                Str identifier;</w:t>
-            </w:r>
-          </w:p>
-          <w:p>
-            <w:r>
-              <w:t>---</w:t>
-            </w:r>
-          </w:p>
-        </w:tc>
-        <w:tc>
-          <w:tcPr>
-            <w:tcW w:w="4423" w:type="dxa"/>
-            <w:gridSpan w:val="2"/>
-          </w:tcPr>
-          <w:p>
-            <w:r>
               <w:t>Permite definir variables y funciones propias de su contexto</w:t>
             </w:r>
           </w:p>
@@ -1409,8 +2321,17 @@
         <w:rPr>
           <w:lang w:val="en-US"/>
         </w:rPr>
-        <w:t>Palabras reservadas</w:t>
-      </w:r>
+        <w:t xml:space="preserve">Palabras </w:t>
+      </w:r>
+      <w:proofErr w:type="spellStart"/>
+      <w:r>
+        <w:rPr>
+          <w:lang w:val="en-US"/>
+        </w:rPr>
+        <w:t>reservadas</w:t>
+      </w:r>
+      <w:proofErr w:type="spellEnd"/>
+      <w:proofErr w:type="gramStart"/>
       <w:r>
         <w:rPr>
           <w:lang w:val="en-US"/>
@@ -1421,7 +2342,14 @@
         <w:rPr>
           <w:lang w:val="en-US"/>
         </w:rPr>
-        <w:t>{Any,</w:t>
+        <w:t>{</w:t>
+      </w:r>
+      <w:proofErr w:type="gramEnd"/>
+      <w:r>
+        <w:rPr>
+          <w:lang w:val="en-US"/>
+        </w:rPr>
+        <w:t>Any,</w:t>
       </w:r>
       <w:r>
         <w:rPr>
@@ -1439,7 +2367,35 @@
         <w:rPr>
           <w:lang w:val="en-US"/>
         </w:rPr>
-        <w:t xml:space="preserve"> FN, Go, If, Index, IndexFirst, Iter, Long, Loop, Num, Read, Str</w:t>
+        <w:t xml:space="preserve"> FN, Go, If, Index, </w:t>
+      </w:r>
+      <w:proofErr w:type="spellStart"/>
+      <w:r>
+        <w:rPr>
+          <w:lang w:val="en-US"/>
+        </w:rPr>
+        <w:t>IndexFirst</w:t>
+      </w:r>
+      <w:proofErr w:type="spellEnd"/>
+      <w:r>
+        <w:rPr>
+          <w:lang w:val="en-US"/>
+        </w:rPr>
+        <w:t xml:space="preserve">, </w:t>
+      </w:r>
+      <w:proofErr w:type="spellStart"/>
+      <w:r>
+        <w:rPr>
+          <w:lang w:val="en-US"/>
+        </w:rPr>
+        <w:t>Iter</w:t>
+      </w:r>
+      <w:proofErr w:type="spellEnd"/>
+      <w:r>
+        <w:rPr>
+          <w:lang w:val="en-US"/>
+        </w:rPr>
+        <w:t>, Long, Loop, Num, Read, Str</w:t>
       </w:r>
       <w:r>
         <w:rPr>
@@ -1451,7 +2407,21 @@
         <w:rPr>
           <w:lang w:val="en-US"/>
         </w:rPr>
-        <w:t xml:space="preserve"> Url, Write</w:t>
+        <w:t xml:space="preserve"> </w:t>
+      </w:r>
+      <w:proofErr w:type="spellStart"/>
+      <w:r>
+        <w:rPr>
+          <w:lang w:val="en-US"/>
+        </w:rPr>
+        <w:t>Url</w:t>
+      </w:r>
+      <w:proofErr w:type="spellEnd"/>
+      <w:r>
+        <w:rPr>
+          <w:lang w:val="en-US"/>
+        </w:rPr>
+        <w:t>, Write</w:t>
       </w:r>
       <w:r>
         <w:rPr>
@@ -1472,12 +2442,14 @@
           <w:lang w:val="en-US"/>
         </w:rPr>
       </w:pPr>
+      <w:proofErr w:type="spellStart"/>
       <w:r>
         <w:rPr>
           <w:lang w:val="en-US"/>
         </w:rPr>
         <w:t>Simbolos</w:t>
       </w:r>
+      <w:proofErr w:type="spellEnd"/>
       <w:r>
         <w:rPr>
           <w:lang w:val="en-US"/>
@@ -1510,63 +2482,1996 @@
       </w:r>
     </w:p>
     <w:p>
-      <w:r>
-        <w:t>Digitos={0,1,2,3,4,5,6,7,8,9}</w:t>
-      </w:r>
-    </w:p>
-    <w:p>
-      <w:r>
+      <w:proofErr w:type="spellStart"/>
+      <w:r>
+        <w:t>Digitos</w:t>
+      </w:r>
+      <w:proofErr w:type="spellEnd"/>
+      <w:proofErr w:type="gramStart"/>
+      <w:r>
+        <w:t>={</w:t>
+      </w:r>
+      <w:proofErr w:type="gramEnd"/>
+      <w:r>
+        <w:t>0,1,2,3,4,5,6,7,8,9}</w:t>
+      </w:r>
+    </w:p>
+    <w:p>
+      <w:r>
+        <w:t>Delimitadores</w:t>
+      </w:r>
+      <w:proofErr w:type="gramStart"/>
+      <w:r>
+        <w:t>={</w:t>
+      </w:r>
+      <w:proofErr w:type="gramEnd"/>
+      <w:r>
+        <w:t>---,</w:t>
+      </w:r>
+      <w:r>
+        <w:t xml:space="preserve"> ; , “ “, “,”, [, ]</w:t>
+      </w:r>
+      <w:r>
+        <w:t>,(,)</w:t>
+      </w:r>
+      <w:r>
+        <w:t>,</w:t>
+      </w:r>
+      <w:r>
+        <w:t>#,</w:t>
+      </w:r>
+      <w:r>
+        <w:t>”</w:t>
+      </w:r>
+      <w:r>
+        <w:t>}</w:t>
+      </w:r>
+    </w:p>
+    <w:p>
+      <w:r>
+        <w:t xml:space="preserve">Operadores </w:t>
+      </w:r>
+      <w:proofErr w:type="spellStart"/>
+      <w:r>
+        <w:t>aritmeticos</w:t>
+      </w:r>
+      <w:proofErr w:type="spellEnd"/>
+      <w:r>
+        <w:t xml:space="preserve"> = {‘+’,’</w:t>
+      </w:r>
+      <w:proofErr w:type="gramStart"/>
+      <w:r>
+        <w:t>-</w:t>
+      </w:r>
+      <w:r>
+        <w:t>‘</w:t>
+      </w:r>
+      <w:proofErr w:type="gramEnd"/>
+      <w:r>
+        <w:t>,’*’,’/’,’%’,’=’}</w:t>
+      </w:r>
+    </w:p>
+    <w:p>
+      <w:r>
+        <w:t>Operadores relacionales = {‘==’,</w:t>
+      </w:r>
+      <w:proofErr w:type="gramStart"/>
+      <w:r>
+        <w:t>’!=</w:t>
+      </w:r>
+      <w:proofErr w:type="gramEnd"/>
+      <w:r>
+        <w:t>’, ‘&lt;’,’&lt;=’,’&gt;’,’&gt;=’}</w:t>
+      </w:r>
+    </w:p>
+    <w:p>
+      <w:r>
+        <w:t>Operadores lógicos = {&amp;</w:t>
+      </w:r>
+      <w:proofErr w:type="gramStart"/>
+      <w:r>
+        <w:t>&amp;,|</w:t>
+      </w:r>
+      <w:proofErr w:type="gramEnd"/>
+      <w:r>
+        <w:t>|,!}</w:t>
+      </w:r>
+    </w:p>
+    <w:p>
+      <w:r>
+        <w:t>Expresiones regulares:</w:t>
+      </w:r>
+    </w:p>
+    <w:p>
+      <w:r>
+        <w:t xml:space="preserve">Identificador -&gt; </w:t>
+      </w:r>
+      <w:r>
+        <w:t>símbolo (</w:t>
+      </w:r>
+      <w:proofErr w:type="spellStart"/>
+      <w:r>
+        <w:t>símbolos+Digitos</w:t>
+      </w:r>
+      <w:proofErr w:type="spellEnd"/>
+      <w:r>
+        <w:t>)</w:t>
+      </w:r>
+    </w:p>
+    <w:p/>
+    <w:p>
+      <w:r>
+        <w:t>Estructura del AST</w:t>
+      </w:r>
+    </w:p>
+    <w:p>
+      <w:r>
+        <w:t xml:space="preserve">Tipos de Datos: </w:t>
+      </w:r>
+      <w:proofErr w:type="spellStart"/>
+      <w:r>
+        <w:t>Num</w:t>
+      </w:r>
+      <w:proofErr w:type="spellEnd"/>
+      <w:r>
+        <w:t xml:space="preserve">, </w:t>
+      </w:r>
+      <w:proofErr w:type="spellStart"/>
+      <w:r>
+        <w:t>Str</w:t>
+      </w:r>
+      <w:proofErr w:type="spellEnd"/>
+      <w:r>
+        <w:t xml:space="preserve">, </w:t>
+      </w:r>
+      <w:proofErr w:type="spellStart"/>
+      <w:r>
+        <w:t>Any</w:t>
+      </w:r>
+      <w:proofErr w:type="spellEnd"/>
+      <w:r>
+        <w:t>, Default,</w:t>
+      </w:r>
+      <w:r>
+        <w:t xml:space="preserve"> </w:t>
+      </w:r>
+      <w:proofErr w:type="spellStart"/>
+      <w:r>
+        <w:t>Loop</w:t>
+      </w:r>
+      <w:proofErr w:type="spellEnd"/>
+    </w:p>
+    <w:p>
+      <w:r>
+        <w:t>Operaciones Binarias: +, -, *, /, etc.</w:t>
+      </w:r>
+    </w:p>
+    <w:p>
+      <w:r>
+        <w:t>Variables: Declaración y uso de variables.</w:t>
+      </w:r>
+    </w:p>
+    <w:p>
+      <w:r>
+        <w:t>Literales: Números, cadenas, caracteres, booleanos.</w:t>
+      </w:r>
+    </w:p>
+    <w:p>
+      <w:r>
+        <w:t>Declaraciones: Asignaciones, declaraciones de variables, declaraciones de funciones.</w:t>
+      </w:r>
+    </w:p>
+    <w:p>
+      <w:r>
+        <w:t xml:space="preserve">Estructuras de Control: </w:t>
+      </w:r>
+      <w:proofErr w:type="spellStart"/>
+      <w:r>
+        <w:t>if</w:t>
+      </w:r>
+      <w:proofErr w:type="spellEnd"/>
+      <w:r>
+        <w:t xml:space="preserve">, </w:t>
+      </w:r>
+      <w:proofErr w:type="spellStart"/>
+      <w:r>
+        <w:t>loop</w:t>
+      </w:r>
+      <w:proofErr w:type="spellEnd"/>
+      <w:r>
+        <w:t>, etc.</w:t>
+      </w:r>
+    </w:p>
+    <w:p>
+      <w:r>
+        <w:t>Bloques de Código: Secuencias de declaraciones y expresiones.</w:t>
+      </w:r>
+    </w:p>
+    <w:p/>
+    <w:p/>
+    <w:p/>
+    <w:p>
+      <w:pPr>
+        <w:rPr>
+          <w:lang w:val="en-US"/>
+        </w:rPr>
+      </w:pPr>
+      <w:proofErr w:type="spellStart"/>
+      <w:r>
+        <w:rPr>
+          <w:lang w:val="en-US"/>
+        </w:rPr>
         <w:lastRenderedPageBreak/>
-        <w:t>Delimitadores={---,</w:t>
-      </w:r>
-      <w:r>
-        <w:t xml:space="preserve"> ; , “ “, “,”, [, ]</w:t>
-      </w:r>
-      <w:r>
-        <w:t>,(,)</w:t>
-      </w:r>
-      <w:r>
-        <w:t>,</w:t>
-      </w:r>
-      <w:r>
-        <w:t>#,</w:t>
-      </w:r>
-      <w:r>
-        <w:t>”</w:t>
-      </w:r>
-      <w:r>
-        <w:t>}</w:t>
-      </w:r>
-    </w:p>
-    <w:p>
-      <w:r>
-        <w:t>Operadores aritmeticos = {‘+’,’-</w:t>
-      </w:r>
-      <w:r>
-        <w:t>‘,’*’,’/’,’%’,’=’}</w:t>
-      </w:r>
-    </w:p>
-    <w:p>
-      <w:r>
-        <w:t>Operadores relacionales = {‘==’,’!=’, ‘&lt;’,’&lt;=’,’&gt;’,’&gt;=’}</w:t>
-      </w:r>
-    </w:p>
-    <w:p>
-      <w:r>
-        <w:t>Operadores lógicos = {&amp;&amp;,||,!}</w:t>
-      </w:r>
-    </w:p>
-    <w:p>
-      <w:r>
-        <w:t>Expresiones regulares:</w:t>
-      </w:r>
-    </w:p>
-    <w:p>
-      <w:r>
-        <w:t xml:space="preserve">Identificador -&gt; </w:t>
-      </w:r>
+        <w:t>Gramáticas</w:t>
+      </w:r>
+      <w:proofErr w:type="spellEnd"/>
+      <w:r>
+        <w:rPr>
+          <w:lang w:val="en-US"/>
+        </w:rPr>
+        <w:t>:</w:t>
+      </w:r>
+    </w:p>
+    <w:p>
+      <w:pPr>
+        <w:rPr>
+          <w:lang w:val="en-US"/>
+        </w:rPr>
+      </w:pPr>
+      <w:r>
+        <w:rPr>
+          <w:lang w:val="en-US"/>
+        </w:rPr>
+        <w:t>Statements -&gt; Expression SEMICOLON Statements | Function</w:t>
+      </w:r>
+      <w:r>
+        <w:rPr>
+          <w:lang w:val="en-US"/>
+        </w:rPr>
+        <w:t xml:space="preserve"> Statements</w:t>
+      </w:r>
+      <w:r>
+        <w:rPr>
+          <w:lang w:val="en-US"/>
+        </w:rPr>
+        <w:t xml:space="preserve"> </w:t>
+      </w:r>
+      <w:r>
+        <w:rPr>
+          <w:lang w:val="en-US"/>
+        </w:rPr>
+        <w:t>| If Statements</w:t>
+      </w:r>
+      <w:r>
+        <w:rPr>
+          <w:lang w:val="en-US"/>
+        </w:rPr>
+        <w:t>|</w:t>
+      </w:r>
+      <w:r>
+        <w:rPr>
+          <w:lang w:val="en-US"/>
+        </w:rPr>
+        <w:t xml:space="preserve"> Declaration</w:t>
+      </w:r>
+      <w:r>
+        <w:rPr>
+          <w:lang w:val="en-US"/>
+        </w:rPr>
+        <w:t xml:space="preserve"> </w:t>
+      </w:r>
+      <w:r>
+        <w:rPr>
+          <w:lang w:val="en-US"/>
+        </w:rPr>
+        <w:t xml:space="preserve">SEMICOLON </w:t>
+      </w:r>
+      <w:r>
+        <w:rPr>
+          <w:lang w:val="en-US"/>
+        </w:rPr>
+        <w:t>Statements</w:t>
+      </w:r>
+      <w:r>
+        <w:rPr>
+          <w:lang w:val="en-US"/>
+        </w:rPr>
+        <w:t xml:space="preserve">| </w:t>
+      </w:r>
+      <w:proofErr w:type="spellStart"/>
+      <w:r>
+        <w:rPr>
+          <w:lang w:val="en-US"/>
+        </w:rPr>
+        <w:t>Out_Put</w:t>
+      </w:r>
+      <w:proofErr w:type="spellEnd"/>
+      <w:r>
+        <w:rPr>
+          <w:lang w:val="en-US"/>
+        </w:rPr>
+        <w:t xml:space="preserve"> Statements |</w:t>
+      </w:r>
+      <w:r>
+        <w:rPr>
+          <w:lang w:val="en-US"/>
+        </w:rPr>
+        <w:t xml:space="preserve"> Entity | </w:t>
+      </w:r>
+      <w:r>
+        <w:rPr>
+          <w:lang w:val="en-US"/>
+        </w:rPr>
+        <w:t>EPSILON</w:t>
+      </w:r>
+    </w:p>
+    <w:p>
+      <w:pPr>
+        <w:rPr>
+          <w:lang w:val="en-US"/>
+        </w:rPr>
+      </w:pPr>
+      <w:r>
+        <w:rPr>
+          <w:lang w:val="en-US"/>
+        </w:rPr>
+        <w:t xml:space="preserve"> </w:t>
+      </w:r>
+    </w:p>
+    <w:p>
+      <w:pPr>
+        <w:rPr>
+          <w:lang w:val="en-US"/>
+        </w:rPr>
+      </w:pPr>
+      <w:r>
+        <w:rPr>
+          <w:lang w:val="en-US"/>
+        </w:rPr>
+        <w:t>------------------------Declarations-----------------------------------</w:t>
+      </w:r>
+    </w:p>
+    <w:p>
+      <w:pPr>
+        <w:rPr>
+          <w:lang w:val="en-US"/>
+        </w:rPr>
+      </w:pPr>
+      <w:r>
+        <w:rPr>
+          <w:lang w:val="en-US"/>
+        </w:rPr>
+        <w:t>Entity -&gt; OPEN_CORCHETES ENTITY SHARP IDENTIFIER COLSE_CORCHETES CONTEXT_TOKEN Statements CONTEXT_TOKEN</w:t>
+      </w:r>
+    </w:p>
+    <w:p>
+      <w:pPr>
+        <w:rPr>
+          <w:lang w:val="en-US"/>
+        </w:rPr>
+      </w:pPr>
+      <w:r>
+        <w:rPr>
+          <w:lang w:val="en-US"/>
+        </w:rPr>
+        <w:t>//</w:t>
+      </w:r>
+    </w:p>
+    <w:p>
+      <w:pPr>
+        <w:rPr>
+          <w:lang w:val="en-US"/>
+        </w:rPr>
+      </w:pPr>
+      <w:r>
+        <w:rPr>
+          <w:lang w:val="en-US"/>
+        </w:rPr>
+        <w:t xml:space="preserve">Function -&gt; FN IDENTIFIER OPEN_PARENTHESIS </w:t>
+      </w:r>
+      <w:proofErr w:type="spellStart"/>
+      <w:r>
+        <w:rPr>
+          <w:lang w:val="en-US"/>
+        </w:rPr>
+        <w:t>Parameter_List</w:t>
+      </w:r>
+      <w:proofErr w:type="spellEnd"/>
+      <w:r>
+        <w:rPr>
+          <w:lang w:val="en-US"/>
+        </w:rPr>
+        <w:t xml:space="preserve"> </w:t>
+      </w:r>
+      <w:proofErr w:type="spellStart"/>
+      <w:r>
+        <w:rPr>
+          <w:lang w:val="en-US"/>
+        </w:rPr>
+        <w:t>Function_</w:t>
+      </w:r>
+      <w:r>
+        <w:rPr>
+          <w:lang w:val="en-US"/>
+        </w:rPr>
+        <w:t>Out</w:t>
+      </w:r>
+      <w:proofErr w:type="spellEnd"/>
+      <w:r>
+        <w:rPr>
+          <w:lang w:val="en-US"/>
+        </w:rPr>
+        <w:t xml:space="preserve"> CLOSE_PARENTHESIS CONTEXT_TOKEN Statements CONTEXT_TOKEN</w:t>
+      </w:r>
+    </w:p>
+    <w:p>
+      <w:pPr>
+        <w:rPr>
+          <w:lang w:val="en-US"/>
+        </w:rPr>
+      </w:pPr>
+      <w:proofErr w:type="spellStart"/>
+      <w:r>
+        <w:rPr>
+          <w:lang w:val="en-US"/>
+        </w:rPr>
+        <w:t>Function_Out</w:t>
+      </w:r>
+      <w:proofErr w:type="spellEnd"/>
+      <w:r>
+        <w:rPr>
+          <w:lang w:val="en-US"/>
+        </w:rPr>
+        <w:t xml:space="preserve"> </w:t>
+      </w:r>
+      <w:r>
+        <w:rPr>
+          <w:lang w:val="en-US"/>
+        </w:rPr>
+        <w:t>-&gt; OUT IDENTIFIER | EPSILON</w:t>
+      </w:r>
+    </w:p>
+    <w:p>
+      <w:pPr>
+        <w:rPr>
+          <w:lang w:val="en-US"/>
+        </w:rPr>
+      </w:pPr>
+      <w:proofErr w:type="spellStart"/>
+      <w:r>
+        <w:rPr>
+          <w:lang w:val="en-US"/>
+        </w:rPr>
+        <w:t>Parameter_List</w:t>
+      </w:r>
+      <w:proofErr w:type="spellEnd"/>
+      <w:r>
+        <w:rPr>
+          <w:lang w:val="en-US"/>
+        </w:rPr>
+        <w:t xml:space="preserve"> -&gt; Type IDENTIFIER </w:t>
+      </w:r>
+      <w:proofErr w:type="spellStart"/>
+      <w:r>
+        <w:rPr>
+          <w:lang w:val="en-US"/>
+        </w:rPr>
+        <w:t>Parameter_List_Prime</w:t>
+      </w:r>
+      <w:proofErr w:type="spellEnd"/>
+      <w:r>
+        <w:rPr>
+          <w:lang w:val="en-US"/>
+        </w:rPr>
+        <w:t xml:space="preserve"> | EPSILON</w:t>
+      </w:r>
+    </w:p>
+    <w:p>
+      <w:pPr>
+        <w:rPr>
+          <w:lang w:val="en-US"/>
+        </w:rPr>
+      </w:pPr>
+      <w:proofErr w:type="spellStart"/>
+      <w:r>
+        <w:rPr>
+          <w:lang w:val="en-US"/>
+        </w:rPr>
+        <w:t>Parameter_List_Prime</w:t>
+      </w:r>
+      <w:proofErr w:type="spellEnd"/>
+      <w:r>
+        <w:rPr>
+          <w:lang w:val="en-US"/>
+        </w:rPr>
+        <w:t xml:space="preserve"> -&gt; COMMA Type IDENTIFIER </w:t>
+      </w:r>
+      <w:proofErr w:type="spellStart"/>
+      <w:r>
+        <w:rPr>
+          <w:lang w:val="en-US"/>
+        </w:rPr>
+        <w:t>Parameter_List_Prime</w:t>
+      </w:r>
+      <w:proofErr w:type="spellEnd"/>
+      <w:r>
+        <w:rPr>
+          <w:lang w:val="en-US"/>
+        </w:rPr>
+        <w:t xml:space="preserve"> | EPSILON</w:t>
+      </w:r>
+    </w:p>
+    <w:p>
+      <w:pPr>
+        <w:rPr>
+          <w:lang w:val="en-US"/>
+        </w:rPr>
+      </w:pPr>
+      <w:r>
+        <w:rPr>
+          <w:lang w:val="en-US"/>
+        </w:rPr>
+        <w:t>Type -&gt; NUM | STR | DEFAULT | LONG | ANY</w:t>
+      </w:r>
+    </w:p>
+    <w:p>
+      <w:pPr>
+        <w:rPr>
+          <w:lang w:val="en-US"/>
+        </w:rPr>
+      </w:pPr>
+      <w:proofErr w:type="spellStart"/>
+      <w:r>
+        <w:rPr>
+          <w:lang w:val="en-US"/>
+        </w:rPr>
+        <w:t>Arithmetic_Operator</w:t>
+      </w:r>
+      <w:proofErr w:type="spellEnd"/>
+      <w:r>
+        <w:rPr>
+          <w:lang w:val="en-US"/>
+        </w:rPr>
+        <w:t xml:space="preserve"> -&gt; EQUAL | DOUBLE_ASTERISK | DOUBLE_MINUS | DOUBLE_PLUS | EQUAL_PLUS | EQUAL_MINUS | EQUAL_SLASH | EQUAL_ASTERISK | ASTERISK | SLASH</w:t>
+      </w:r>
+    </w:p>
+    <w:p>
+      <w:pPr>
+        <w:rPr>
+          <w:lang w:val="en-US"/>
+        </w:rPr>
+      </w:pPr>
+      <w:r>
+        <w:rPr>
+          <w:lang w:val="en-US"/>
+        </w:rPr>
+        <w:t>//</w:t>
+      </w:r>
+    </w:p>
+    <w:p>
+      <w:pPr>
+        <w:rPr>
+          <w:lang w:val="en-US"/>
+        </w:rPr>
+      </w:pPr>
+      <w:r>
+        <w:rPr>
+          <w:lang w:val="en-US"/>
+        </w:rPr>
+        <w:t xml:space="preserve">Declaration -&gt; Type Identifier </w:t>
+      </w:r>
+      <w:proofErr w:type="spellStart"/>
+      <w:r>
+        <w:rPr>
+          <w:lang w:val="en-US"/>
+        </w:rPr>
+        <w:t>Assign_</w:t>
+      </w:r>
+      <w:proofErr w:type="gramStart"/>
+      <w:r>
+        <w:rPr>
+          <w:lang w:val="en-US"/>
+        </w:rPr>
+        <w:t>Value</w:t>
+      </w:r>
+      <w:proofErr w:type="spellEnd"/>
+      <w:r>
+        <w:rPr>
+          <w:lang w:val="en-US"/>
+        </w:rPr>
+        <w:t xml:space="preserve">  |</w:t>
+      </w:r>
+      <w:proofErr w:type="gramEnd"/>
+      <w:r>
+        <w:rPr>
+          <w:lang w:val="en-US"/>
+        </w:rPr>
+        <w:t xml:space="preserve"> Identifier </w:t>
+      </w:r>
+      <w:proofErr w:type="spellStart"/>
+      <w:r>
+        <w:rPr>
+          <w:lang w:val="en-US"/>
+        </w:rPr>
+        <w:t>Assign_Value</w:t>
+      </w:r>
+      <w:proofErr w:type="spellEnd"/>
+      <w:r>
+        <w:rPr>
+          <w:lang w:val="en-US"/>
+        </w:rPr>
+        <w:t xml:space="preserve"> | IDENTIFIER </w:t>
+      </w:r>
+      <w:proofErr w:type="spellStart"/>
+      <w:r>
+        <w:rPr>
+          <w:lang w:val="en-US"/>
+        </w:rPr>
+        <w:t>Function_Call</w:t>
+      </w:r>
+      <w:proofErr w:type="spellEnd"/>
+      <w:r>
+        <w:rPr>
+          <w:lang w:val="en-US"/>
+        </w:rPr>
+        <w:t xml:space="preserve"> </w:t>
+      </w:r>
+      <w:r>
+        <w:rPr>
+          <w:lang w:val="en-US"/>
+        </w:rPr>
+        <w:t xml:space="preserve">| </w:t>
+      </w:r>
+      <w:proofErr w:type="spellStart"/>
+      <w:r>
+        <w:rPr>
+          <w:lang w:val="en-US"/>
+        </w:rPr>
+        <w:t>Atribute_Access</w:t>
+      </w:r>
+      <w:proofErr w:type="spellEnd"/>
+      <w:r>
+        <w:rPr>
+          <w:lang w:val="en-US"/>
+        </w:rPr>
+        <w:t xml:space="preserve"> | </w:t>
+      </w:r>
+      <w:proofErr w:type="spellStart"/>
+      <w:r>
+        <w:rPr>
+          <w:lang w:val="en-US"/>
+        </w:rPr>
+        <w:t>Flow_Control</w:t>
+      </w:r>
+      <w:proofErr w:type="spellEnd"/>
+      <w:r>
+        <w:rPr>
+          <w:lang w:val="en-US"/>
+        </w:rPr>
+        <w:t xml:space="preserve"> SEMICOLON</w:t>
+      </w:r>
+    </w:p>
+    <w:p>
+      <w:pPr>
+        <w:rPr>
+          <w:lang w:val="en-US"/>
+        </w:rPr>
+      </w:pPr>
+    </w:p>
+    <w:p>
+      <w:pPr>
+        <w:rPr>
+          <w:lang w:val="en-US"/>
+        </w:rPr>
+      </w:pPr>
+      <w:proofErr w:type="spellStart"/>
+      <w:r>
+        <w:rPr>
+          <w:lang w:val="en-US"/>
+        </w:rPr>
+        <w:t>Flow_Control</w:t>
+      </w:r>
+      <w:proofErr w:type="spellEnd"/>
+      <w:r>
+        <w:rPr>
+          <w:lang w:val="en-US"/>
+        </w:rPr>
+        <w:t xml:space="preserve"> -&gt; GO | GO SHARP IDENTIFIER</w:t>
+      </w:r>
+    </w:p>
+    <w:p>
+      <w:pPr>
+        <w:rPr>
+          <w:lang w:val="en-US"/>
+        </w:rPr>
+      </w:pPr>
+    </w:p>
+    <w:p>
+      <w:pPr>
+        <w:rPr>
+          <w:lang w:val="en-US"/>
+        </w:rPr>
+      </w:pPr>
+    </w:p>
+    <w:p>
+      <w:pPr>
+        <w:rPr>
+          <w:lang w:val="en-US"/>
+        </w:rPr>
+      </w:pPr>
+    </w:p>
+    <w:p>
+      <w:pPr>
+        <w:rPr>
+          <w:lang w:val="en-US"/>
+        </w:rPr>
+      </w:pPr>
+    </w:p>
+    <w:p>
+      <w:pPr>
+        <w:rPr>
+          <w:lang w:val="en-US"/>
+        </w:rPr>
+      </w:pPr>
+      <w:proofErr w:type="spellStart"/>
+      <w:r>
+        <w:rPr>
+          <w:lang w:val="en-US"/>
+        </w:rPr>
+        <w:t>Atribute_Access</w:t>
+      </w:r>
+      <w:proofErr w:type="spellEnd"/>
+      <w:r>
+        <w:rPr>
+          <w:lang w:val="en-US"/>
+        </w:rPr>
+        <w:t xml:space="preserve"> -&gt; IDENTIFIER DOT </w:t>
+      </w:r>
+      <w:proofErr w:type="spellStart"/>
+      <w:r>
+        <w:rPr>
+          <w:lang w:val="en-US"/>
+        </w:rPr>
+        <w:t>Atribute_Access_Prime</w:t>
+      </w:r>
+      <w:proofErr w:type="spellEnd"/>
+    </w:p>
+    <w:p>
+      <w:pPr>
+        <w:rPr>
+          <w:lang w:val="en-US"/>
+        </w:rPr>
+      </w:pPr>
+      <w:proofErr w:type="spellStart"/>
+      <w:r>
+        <w:rPr>
+          <w:lang w:val="en-US"/>
+        </w:rPr>
+        <w:t>Atribute_Access_Prime</w:t>
+      </w:r>
+      <w:proofErr w:type="spellEnd"/>
+      <w:r>
+        <w:rPr>
+          <w:lang w:val="en-US"/>
+        </w:rPr>
+        <w:t xml:space="preserve"> -&gt; IDENTIFIER </w:t>
+      </w:r>
+      <w:proofErr w:type="spellStart"/>
+      <w:r>
+        <w:rPr>
+          <w:lang w:val="en-US"/>
+        </w:rPr>
+        <w:t>Atribute_Acces_Prime</w:t>
+      </w:r>
+      <w:proofErr w:type="spellEnd"/>
+      <w:r>
+        <w:rPr>
+          <w:lang w:val="en-US"/>
+        </w:rPr>
+        <w:t xml:space="preserve"> | IDENTIFIER DOT </w:t>
+      </w:r>
+      <w:proofErr w:type="spellStart"/>
+      <w:r>
+        <w:rPr>
+          <w:lang w:val="en-US"/>
+        </w:rPr>
+        <w:t>Atribute_Acces_Prime</w:t>
+      </w:r>
+      <w:proofErr w:type="spellEnd"/>
+      <w:r>
+        <w:rPr>
+          <w:lang w:val="en-US"/>
+        </w:rPr>
+        <w:t xml:space="preserve"> | ESPSILON</w:t>
+      </w:r>
+    </w:p>
+    <w:p>
+      <w:pPr>
+        <w:rPr>
+          <w:lang w:val="en-US"/>
+        </w:rPr>
+      </w:pPr>
+      <w:r>
+        <w:rPr>
+          <w:lang w:val="en-US"/>
+        </w:rPr>
+        <w:t xml:space="preserve"> </w:t>
+      </w:r>
+    </w:p>
+    <w:p>
+      <w:pPr>
+        <w:rPr>
+          <w:lang w:val="en-US"/>
+        </w:rPr>
+      </w:pPr>
+    </w:p>
+    <w:p>
+      <w:pPr>
+        <w:rPr>
+          <w:lang w:val="en-US"/>
+        </w:rPr>
+      </w:pPr>
+    </w:p>
+    <w:p>
+      <w:pPr>
+        <w:rPr>
+          <w:lang w:val="en-US"/>
+        </w:rPr>
+      </w:pPr>
+      <w:proofErr w:type="spellStart"/>
+      <w:r>
+        <w:rPr>
+          <w:lang w:val="en-US"/>
+        </w:rPr>
+        <w:lastRenderedPageBreak/>
+        <w:t>Function_Call</w:t>
+      </w:r>
+      <w:proofErr w:type="spellEnd"/>
+      <w:r>
+        <w:rPr>
+          <w:lang w:val="en-US"/>
+        </w:rPr>
+        <w:t xml:space="preserve"> -&gt; OPEN_PARENTHESIS </w:t>
+      </w:r>
+      <w:proofErr w:type="spellStart"/>
+      <w:r>
+        <w:rPr>
+          <w:lang w:val="en-US"/>
+        </w:rPr>
+        <w:t>Parameter_Group</w:t>
+      </w:r>
+      <w:proofErr w:type="spellEnd"/>
+      <w:r>
+        <w:rPr>
+          <w:lang w:val="en-US"/>
+        </w:rPr>
+        <w:t xml:space="preserve"> CLOSE_PARENTHESIS</w:t>
+      </w:r>
+    </w:p>
+    <w:p>
+      <w:pPr>
+        <w:rPr>
+          <w:lang w:val="en-US"/>
+        </w:rPr>
+      </w:pPr>
+      <w:proofErr w:type="spellStart"/>
+      <w:r>
+        <w:rPr>
+          <w:lang w:val="en-US"/>
+        </w:rPr>
+        <w:t>Parameter_Group</w:t>
+      </w:r>
+      <w:proofErr w:type="spellEnd"/>
+      <w:r>
+        <w:rPr>
+          <w:lang w:val="en-US"/>
+        </w:rPr>
+        <w:t xml:space="preserve"> -&gt; EPSILON | Expression </w:t>
+      </w:r>
+      <w:proofErr w:type="spellStart"/>
+      <w:r>
+        <w:rPr>
+          <w:lang w:val="en-US"/>
+        </w:rPr>
+        <w:t>Parameter_Group</w:t>
+      </w:r>
+      <w:proofErr w:type="spellEnd"/>
+      <w:r>
+        <w:rPr>
+          <w:lang w:val="en-US"/>
+        </w:rPr>
+        <w:t xml:space="preserve"> | Expression COMMA </w:t>
+      </w:r>
+      <w:proofErr w:type="spellStart"/>
+      <w:r>
+        <w:rPr>
+          <w:lang w:val="en-US"/>
+        </w:rPr>
+        <w:t>Parameter_Group</w:t>
+      </w:r>
+      <w:proofErr w:type="spellEnd"/>
+    </w:p>
+    <w:p>
+      <w:pPr>
+        <w:rPr>
+          <w:lang w:val="en-US"/>
+        </w:rPr>
+      </w:pPr>
+      <w:proofErr w:type="spellStart"/>
+      <w:r>
+        <w:rPr>
+          <w:lang w:val="en-US"/>
+        </w:rPr>
+        <w:t>Assign_Value</w:t>
+      </w:r>
+      <w:proofErr w:type="spellEnd"/>
+      <w:r>
+        <w:rPr>
+          <w:lang w:val="en-US"/>
+        </w:rPr>
+        <w:t xml:space="preserve"> -&gt; EPSILON | </w:t>
+      </w:r>
+      <w:proofErr w:type="spellStart"/>
+      <w:r>
+        <w:rPr>
+          <w:lang w:val="en-US"/>
+        </w:rPr>
+        <w:t>Arithmetic_Operator</w:t>
+      </w:r>
+      <w:proofErr w:type="spellEnd"/>
+      <w:r>
+        <w:rPr>
+          <w:lang w:val="en-US"/>
+        </w:rPr>
+        <w:t xml:space="preserve"> Expression </w:t>
+      </w:r>
+      <w:proofErr w:type="spellStart"/>
+      <w:r>
+        <w:rPr>
+          <w:lang w:val="en-US"/>
+        </w:rPr>
+        <w:t>Assign_Value</w:t>
+      </w:r>
+      <w:proofErr w:type="spellEnd"/>
+      <w:r>
+        <w:rPr>
+          <w:lang w:val="en-US"/>
+        </w:rPr>
+        <w:t xml:space="preserve"> | IDENTIFIER </w:t>
+      </w:r>
+      <w:proofErr w:type="spellStart"/>
+      <w:r>
+        <w:rPr>
+          <w:lang w:val="en-US"/>
+        </w:rPr>
+        <w:t>Assign_Value</w:t>
+      </w:r>
+      <w:proofErr w:type="spellEnd"/>
+      <w:r>
+        <w:rPr>
+          <w:lang w:val="en-US"/>
+        </w:rPr>
+        <w:t xml:space="preserve"> | COMMA IDENTIFIER </w:t>
+      </w:r>
+      <w:proofErr w:type="spellStart"/>
+      <w:r>
+        <w:rPr>
+          <w:lang w:val="en-US"/>
+        </w:rPr>
+        <w:t>Assign_Value</w:t>
+      </w:r>
+      <w:proofErr w:type="spellEnd"/>
+      <w:r>
+        <w:rPr>
+          <w:lang w:val="en-US"/>
+        </w:rPr>
+        <w:t xml:space="preserve"> </w:t>
+      </w:r>
+      <w:r>
+        <w:rPr>
+          <w:lang w:val="en-US"/>
+        </w:rPr>
+        <w:t xml:space="preserve">| OPEN_CORCHETES </w:t>
+      </w:r>
+      <w:proofErr w:type="spellStart"/>
+      <w:r>
+        <w:rPr>
+          <w:lang w:val="en-US"/>
+        </w:rPr>
+        <w:t>Assign_Value_Prime</w:t>
+      </w:r>
+      <w:proofErr w:type="spellEnd"/>
+      <w:r>
+        <w:rPr>
+          <w:lang w:val="en-US"/>
+        </w:rPr>
+        <w:t xml:space="preserve"> CLOSE_CORCHETES </w:t>
+      </w:r>
+      <w:proofErr w:type="spellStart"/>
+      <w:r>
+        <w:rPr>
+          <w:lang w:val="en-US"/>
+        </w:rPr>
+        <w:t>Assign</w:t>
+      </w:r>
+      <w:r>
+        <w:rPr>
+          <w:lang w:val="en-US"/>
+        </w:rPr>
+        <w:t>_Value</w:t>
+      </w:r>
+      <w:proofErr w:type="spellEnd"/>
+      <w:r>
+        <w:rPr>
+          <w:lang w:val="en-US"/>
+        </w:rPr>
+        <w:t xml:space="preserve"> |</w:t>
+      </w:r>
+      <w:r>
+        <w:rPr>
+          <w:lang w:val="en-US"/>
+        </w:rPr>
+        <w:t xml:space="preserve"> EQUAL </w:t>
+      </w:r>
+      <w:r>
+        <w:rPr>
+          <w:lang w:val="en-US"/>
+        </w:rPr>
+        <w:t>OPEN_CORCHETES READ CLOSE_CORCHETES</w:t>
+      </w:r>
+    </w:p>
+    <w:p>
+      <w:pPr>
+        <w:rPr>
+          <w:lang w:val="en-US"/>
+        </w:rPr>
+      </w:pPr>
+      <w:proofErr w:type="spellStart"/>
+      <w:r>
+        <w:rPr>
+          <w:lang w:val="en-US"/>
+        </w:rPr>
+        <w:t>Assign_Value_Prime</w:t>
+      </w:r>
+      <w:proofErr w:type="spellEnd"/>
+      <w:r>
+        <w:rPr>
+          <w:lang w:val="en-US"/>
+        </w:rPr>
+        <w:t xml:space="preserve"> -&gt; EPSILON | Val </w:t>
+      </w:r>
+      <w:proofErr w:type="spellStart"/>
+      <w:r>
+        <w:rPr>
+          <w:lang w:val="en-US"/>
+        </w:rPr>
+        <w:t>Assign_Value_Prime</w:t>
+      </w:r>
+      <w:proofErr w:type="spellEnd"/>
+      <w:r>
+        <w:rPr>
+          <w:lang w:val="en-US"/>
+        </w:rPr>
+        <w:t xml:space="preserve"> |COMMA Val </w:t>
+      </w:r>
+      <w:proofErr w:type="spellStart"/>
+      <w:r>
+        <w:rPr>
+          <w:lang w:val="en-US"/>
+        </w:rPr>
+        <w:t>Assign_Value_Prime</w:t>
+      </w:r>
+      <w:proofErr w:type="spellEnd"/>
+    </w:p>
+    <w:p>
+      <w:pPr>
+        <w:rPr>
+          <w:lang w:val="en-US"/>
+        </w:rPr>
+      </w:pPr>
+    </w:p>
+    <w:p>
+      <w:pPr>
+        <w:rPr>
+          <w:lang w:val="en-US"/>
+        </w:rPr>
+      </w:pPr>
+      <w:proofErr w:type="spellStart"/>
+      <w:r>
+        <w:rPr>
+          <w:lang w:val="en-US"/>
+        </w:rPr>
+        <w:t>Out_Put</w:t>
+      </w:r>
+      <w:proofErr w:type="spellEnd"/>
+      <w:r>
+        <w:rPr>
+          <w:lang w:val="en-US"/>
+        </w:rPr>
+        <w:t xml:space="preserve"> -&gt; OPEN_CORCHETES WRITE OPEN_PARENTHESIS Variable CLOSE_PARENTHESIS CLOSE_CORCHETES </w:t>
+      </w:r>
+      <w:r>
+        <w:rPr>
+          <w:lang w:val="en-US"/>
+        </w:rPr>
+        <w:t xml:space="preserve">SEMICOLON </w:t>
+      </w:r>
+      <w:r>
+        <w:rPr>
+          <w:lang w:val="en-US"/>
+        </w:rPr>
+        <w:t xml:space="preserve">| OPEN_CORCHETES WRITE DOUBLE_DOT </w:t>
+      </w:r>
+      <w:r>
+        <w:rPr>
+          <w:lang w:val="en-US"/>
+        </w:rPr>
+        <w:t xml:space="preserve">URL </w:t>
+      </w:r>
+      <w:r>
+        <w:rPr>
+          <w:lang w:val="en-US"/>
+        </w:rPr>
+        <w:t>EQUAL STRING CLOSE_CORCHETES</w:t>
+      </w:r>
+      <w:r>
+        <w:rPr>
+          <w:lang w:val="en-US"/>
+        </w:rPr>
+        <w:t xml:space="preserve"> </w:t>
+      </w:r>
+      <w:r>
+        <w:rPr>
+          <w:lang w:val="en-US"/>
+        </w:rPr>
+        <w:t>SEMICOLON | OPEN_CORCHETES WRITE DOUBLE_DOT URL EQUAL IDENTIFIER CLOSE_CORCHETES</w:t>
+      </w:r>
+      <w:r>
+        <w:rPr>
+          <w:lang w:val="en-US"/>
+        </w:rPr>
+        <w:t xml:space="preserve"> </w:t>
+      </w:r>
+      <w:r>
+        <w:rPr>
+          <w:lang w:val="en-US"/>
+        </w:rPr>
+        <w:t>SEMICOLON</w:t>
+      </w:r>
+    </w:p>
+    <w:p>
+      <w:pPr>
+        <w:rPr>
+          <w:lang w:val="en-US"/>
+        </w:rPr>
+      </w:pPr>
+    </w:p>
+    <w:p>
+      <w:pPr>
+        <w:rPr>
+          <w:lang w:val="en-US"/>
+        </w:rPr>
+      </w:pPr>
+      <w:proofErr w:type="spellStart"/>
+      <w:r>
+        <w:rPr>
+          <w:lang w:val="en-US"/>
+        </w:rPr>
+        <w:t>In_Put</w:t>
+      </w:r>
+      <w:proofErr w:type="spellEnd"/>
+      <w:r>
+        <w:rPr>
+          <w:lang w:val="en-US"/>
+        </w:rPr>
+        <w:t xml:space="preserve"> -&gt; OPEN_CORCHETES READ OPEN_PARENTHESIS Variable CLOSE_PARENTHESIS DOUBLE_DOT URL EQUAL IDENTIFIER CLOSE_CORCHETES SEMICOLON | OPEN_CORCHETES READ OPEN_PARENTHESIS Variable CLOSE_PARENTHESIS DOUBLE_DOT URL EQUAL STRING CLOSE_CORCHETES SEMICOLON </w:t>
+      </w:r>
+    </w:p>
+    <w:p>
+      <w:pPr>
+        <w:rPr>
+          <w:lang w:val="en-US"/>
+        </w:rPr>
+      </w:pPr>
+    </w:p>
+    <w:p>
+      <w:pPr>
+        <w:rPr>
+          <w:lang w:val="en-US"/>
+        </w:rPr>
+      </w:pPr>
+    </w:p>
+    <w:p>
+      <w:pPr>
+        <w:rPr>
+          <w:lang w:val="en-US"/>
+        </w:rPr>
+      </w:pPr>
+      <w:r>
+        <w:rPr>
+          <w:lang w:val="en-US"/>
+        </w:rPr>
+        <w:t>-------------------------------------------------------------------</w:t>
+      </w:r>
+    </w:p>
+    <w:p>
+      <w:pPr>
+        <w:rPr>
+          <w:lang w:val="en-US"/>
+        </w:rPr>
+      </w:pPr>
+    </w:p>
+    <w:p>
+      <w:pPr>
+        <w:rPr>
+          <w:lang w:val="en-US"/>
+        </w:rPr>
+      </w:pPr>
+      <w:r>
+        <w:rPr>
+          <w:lang w:val="en-US"/>
+        </w:rPr>
+        <w:t>----------------expressions-------------------------</w:t>
+      </w:r>
+    </w:p>
+    <w:p>
+      <w:pPr>
+        <w:rPr>
+          <w:lang w:val="en-US"/>
+        </w:rPr>
+      </w:pPr>
+      <w:r>
+        <w:rPr>
+          <w:lang w:val="en-US"/>
+        </w:rPr>
+        <w:t xml:space="preserve">Expression -&gt; Term </w:t>
+      </w:r>
+      <w:proofErr w:type="spellStart"/>
+      <w:r>
+        <w:rPr>
+          <w:lang w:val="en-US"/>
+        </w:rPr>
+        <w:t>Expression_Prime</w:t>
+      </w:r>
+      <w:proofErr w:type="spellEnd"/>
+    </w:p>
+    <w:p>
+      <w:pPr>
+        <w:rPr>
+          <w:lang w:val="en-US"/>
+        </w:rPr>
+      </w:pPr>
+      <w:r>
+        <w:rPr>
+          <w:lang w:val="en-US"/>
+        </w:rPr>
+        <w:t xml:space="preserve">Term -&gt; Factor </w:t>
+      </w:r>
+      <w:proofErr w:type="spellStart"/>
+      <w:r>
+        <w:rPr>
+          <w:lang w:val="en-US"/>
+        </w:rPr>
+        <w:t>Term_Prime</w:t>
+      </w:r>
+      <w:proofErr w:type="spellEnd"/>
+    </w:p>
+    <w:p>
+      <w:pPr>
+        <w:rPr>
+          <w:lang w:val="en-US"/>
+        </w:rPr>
+      </w:pPr>
+      <w:proofErr w:type="spellStart"/>
+      <w:r>
+        <w:rPr>
+          <w:lang w:val="en-US"/>
+        </w:rPr>
+        <w:t>Term_Prime</w:t>
+      </w:r>
+      <w:proofErr w:type="spellEnd"/>
+      <w:r>
+        <w:rPr>
+          <w:lang w:val="en-US"/>
+        </w:rPr>
+        <w:t xml:space="preserve"> -&gt; ASTERISC Factor </w:t>
+      </w:r>
+      <w:proofErr w:type="spellStart"/>
+      <w:r>
+        <w:rPr>
+          <w:lang w:val="en-US"/>
+        </w:rPr>
+        <w:t>Term_Prime</w:t>
+      </w:r>
+      <w:proofErr w:type="spellEnd"/>
+      <w:r>
+        <w:rPr>
+          <w:lang w:val="en-US"/>
+        </w:rPr>
+        <w:t xml:space="preserve"> | SLASH Factor </w:t>
+      </w:r>
+      <w:proofErr w:type="spellStart"/>
+      <w:r>
+        <w:rPr>
+          <w:lang w:val="en-US"/>
+        </w:rPr>
+        <w:t>Term_Prime</w:t>
+      </w:r>
+      <w:proofErr w:type="spellEnd"/>
+      <w:r>
+        <w:rPr>
+          <w:lang w:val="en-US"/>
+        </w:rPr>
+        <w:t xml:space="preserve"> | EPSILON</w:t>
+      </w:r>
+    </w:p>
+    <w:p>
+      <w:pPr>
+        <w:rPr>
+          <w:lang w:val="en-US"/>
+        </w:rPr>
+      </w:pPr>
+      <w:r>
+        <w:rPr>
+          <w:lang w:val="en-US"/>
+        </w:rPr>
+        <w:t xml:space="preserve"> </w:t>
+      </w:r>
+      <w:r>
+        <w:rPr>
+          <w:lang w:val="en-US"/>
+        </w:rPr>
+        <w:t>Factor -&gt; Variable | OPEN_PARENTHESIS Expression CLOSE_PARENTHESIS</w:t>
+      </w:r>
+    </w:p>
+    <w:p>
+      <w:pPr>
+        <w:rPr>
+          <w:lang w:val="en-US"/>
+        </w:rPr>
+      </w:pPr>
+      <w:proofErr w:type="spellStart"/>
+      <w:r>
+        <w:rPr>
+          <w:lang w:val="en-US"/>
+        </w:rPr>
+        <w:t>Expression_Prime</w:t>
+      </w:r>
+      <w:proofErr w:type="spellEnd"/>
+      <w:r>
+        <w:rPr>
+          <w:lang w:val="en-US"/>
+        </w:rPr>
+        <w:t xml:space="preserve"> -&gt; PLUS Term </w:t>
+      </w:r>
+      <w:proofErr w:type="spellStart"/>
+      <w:r>
+        <w:rPr>
+          <w:lang w:val="en-US"/>
+        </w:rPr>
+        <w:t>Expression_Prime</w:t>
+      </w:r>
+      <w:proofErr w:type="spellEnd"/>
+      <w:r>
+        <w:rPr>
+          <w:lang w:val="en-US"/>
+        </w:rPr>
+        <w:t xml:space="preserve"> | MINUS Term </w:t>
+      </w:r>
+      <w:proofErr w:type="spellStart"/>
+      <w:r>
+        <w:rPr>
+          <w:lang w:val="en-US"/>
+        </w:rPr>
+        <w:t>Expression_Prime</w:t>
+      </w:r>
+      <w:proofErr w:type="spellEnd"/>
+      <w:r>
+        <w:rPr>
+          <w:lang w:val="en-US"/>
+        </w:rPr>
+        <w:t xml:space="preserve"> | EPSILON</w:t>
+      </w:r>
+    </w:p>
+    <w:p>
+      <w:pPr>
+        <w:rPr>
+          <w:lang w:val="en-US"/>
+        </w:rPr>
+      </w:pPr>
+      <w:r>
+        <w:rPr>
+          <w:lang w:val="en-US"/>
+        </w:rPr>
+        <w:t>Variable -&gt;</w:t>
+      </w:r>
+      <w:r>
+        <w:rPr>
+          <w:lang w:val="en-US"/>
+        </w:rPr>
+        <w:t xml:space="preserve"> IDENTIFIER | </w:t>
+      </w:r>
+      <w:r>
+        <w:rPr>
+          <w:lang w:val="en-US"/>
+        </w:rPr>
+        <w:t xml:space="preserve">NUMBER | DECIMAL_NUMBER | </w:t>
+      </w:r>
+      <w:r>
+        <w:rPr>
+          <w:lang w:val="en-US"/>
+        </w:rPr>
+        <w:t>(</w:t>
+      </w:r>
+      <w:r>
+        <w:rPr>
+          <w:lang w:val="en-US"/>
+        </w:rPr>
+        <w:t>Expression</w:t>
+      </w:r>
+      <w:r>
+        <w:rPr>
+          <w:lang w:val="en-US"/>
+        </w:rPr>
+        <w:t>) | STRING</w:t>
+      </w:r>
+    </w:p>
+    <w:p>
+      <w:r>
+        <w:t>//|</w:t>
+      </w:r>
+      <w:proofErr w:type="spellStart"/>
+      <w:r>
+        <w:t>Atribute_Access</w:t>
+      </w:r>
+      <w:proofErr w:type="spellEnd"/>
     </w:p>
     <w:p/>
+    <w:p>
+      <w:r>
+        <w:t>//</w:t>
+      </w:r>
+      <w:proofErr w:type="spellStart"/>
+      <w:r>
+        <w:t>ToDo</w:t>
+      </w:r>
+      <w:proofErr w:type="spellEnd"/>
+      <w:r>
+        <w:t xml:space="preserve">: </w:t>
+      </w:r>
+      <w:proofErr w:type="spellStart"/>
+      <w:r>
+        <w:t>recorder</w:t>
+      </w:r>
+      <w:proofErr w:type="spellEnd"/>
+      <w:r>
+        <w:t xml:space="preserve"> qu</w:t>
+      </w:r>
+      <w:r>
+        <w:t xml:space="preserve">e al igual que </w:t>
+      </w:r>
+      <w:proofErr w:type="spellStart"/>
+      <w:r>
+        <w:t>Write</w:t>
+      </w:r>
+      <w:proofErr w:type="spellEnd"/>
+      <w:r>
+        <w:t xml:space="preserve">, </w:t>
+      </w:r>
+      <w:proofErr w:type="spellStart"/>
+      <w:r>
+        <w:t>Read</w:t>
+      </w:r>
+      <w:proofErr w:type="spellEnd"/>
+      <w:r>
+        <w:t xml:space="preserve"> y </w:t>
+      </w:r>
+      <w:proofErr w:type="spellStart"/>
+      <w:r>
+        <w:t>Entity</w:t>
+      </w:r>
+      <w:proofErr w:type="spellEnd"/>
+      <w:r>
+        <w:t xml:space="preserve"> inicia </w:t>
+      </w:r>
+      <w:proofErr w:type="gramStart"/>
+      <w:r>
+        <w:t>con[</w:t>
+      </w:r>
+      <w:proofErr w:type="gramEnd"/>
+    </w:p>
+    <w:p>
+      <w:pPr>
+        <w:rPr>
+          <w:lang w:val="en-US"/>
+        </w:rPr>
+      </w:pPr>
+      <w:r>
+        <w:rPr>
+          <w:lang w:val="en-US"/>
+        </w:rPr>
+        <w:t>--------------- Control Structures -----------------------</w:t>
+      </w:r>
+    </w:p>
+    <w:p>
+      <w:pPr>
+        <w:rPr>
+          <w:lang w:val="en-US"/>
+        </w:rPr>
+      </w:pPr>
+      <w:r>
+        <w:rPr>
+          <w:lang w:val="en-US"/>
+        </w:rPr>
+        <w:lastRenderedPageBreak/>
+        <w:t xml:space="preserve">If -&gt; </w:t>
+      </w:r>
+      <w:r>
+        <w:rPr>
+          <w:lang w:val="en-US"/>
+        </w:rPr>
+        <w:t>OPEN_CORCHETES</w:t>
+      </w:r>
+      <w:r>
+        <w:rPr>
+          <w:lang w:val="en-US"/>
+        </w:rPr>
+        <w:t xml:space="preserve"> IF </w:t>
+      </w:r>
+      <w:r>
+        <w:rPr>
+          <w:lang w:val="en-US"/>
+        </w:rPr>
+        <w:t>DOUBLE_DOT</w:t>
+      </w:r>
+      <w:r>
+        <w:rPr>
+          <w:lang w:val="en-US"/>
+        </w:rPr>
+        <w:t xml:space="preserve"> </w:t>
+      </w:r>
+      <w:r>
+        <w:rPr>
+          <w:lang w:val="en-US"/>
+        </w:rPr>
+        <w:t>OPEN_PARENTHESIS</w:t>
+      </w:r>
+      <w:r>
+        <w:rPr>
+          <w:lang w:val="en-US"/>
+        </w:rPr>
+        <w:t xml:space="preserve"> Condition</w:t>
+      </w:r>
+      <w:r>
+        <w:rPr>
+          <w:lang w:val="en-US"/>
+        </w:rPr>
+        <w:t xml:space="preserve"> CLOSE_PARENTHESIS</w:t>
+      </w:r>
+      <w:r>
+        <w:rPr>
+          <w:lang w:val="en-US"/>
+        </w:rPr>
+        <w:t xml:space="preserve"> </w:t>
+      </w:r>
+      <w:proofErr w:type="spellStart"/>
+      <w:r>
+        <w:rPr>
+          <w:lang w:val="en-US"/>
+        </w:rPr>
+        <w:t>Name_Optional</w:t>
+      </w:r>
+      <w:proofErr w:type="spellEnd"/>
+      <w:r>
+        <w:rPr>
+          <w:lang w:val="en-US"/>
+        </w:rPr>
+        <w:t xml:space="preserve"> </w:t>
+      </w:r>
+      <w:r>
+        <w:rPr>
+          <w:lang w:val="en-US"/>
+        </w:rPr>
+        <w:t>CLOSE_CORCHETES CONTEXT_TOKEN</w:t>
+      </w:r>
+      <w:r>
+        <w:rPr>
+          <w:lang w:val="en-US"/>
+        </w:rPr>
+        <w:t xml:space="preserve"> Statements</w:t>
+      </w:r>
+      <w:r>
+        <w:rPr>
+          <w:lang w:val="en-US"/>
+        </w:rPr>
+        <w:t xml:space="preserve"> CONTEXT_TOKEN</w:t>
+      </w:r>
+      <w:r>
+        <w:rPr>
+          <w:lang w:val="en-US"/>
+        </w:rPr>
+        <w:t xml:space="preserve"> Else</w:t>
+      </w:r>
+    </w:p>
+    <w:p>
+      <w:pPr>
+        <w:rPr>
+          <w:lang w:val="en-US"/>
+        </w:rPr>
+      </w:pPr>
+      <w:r>
+        <w:rPr>
+          <w:lang w:val="en-US"/>
+        </w:rPr>
+        <w:t xml:space="preserve">Else -&gt; </w:t>
+      </w:r>
+      <w:r>
+        <w:rPr>
+          <w:lang w:val="en-US"/>
+        </w:rPr>
+        <w:t>OPEN_CORCHETES DOUBLE_DOT CLOSE_CORCHETES</w:t>
+      </w:r>
+      <w:r>
+        <w:rPr>
+          <w:lang w:val="en-US"/>
+        </w:rPr>
+        <w:t xml:space="preserve"> </w:t>
+      </w:r>
+      <w:r>
+        <w:rPr>
+          <w:lang w:val="en-US"/>
+        </w:rPr>
+        <w:t xml:space="preserve">CONTEXT_TOKEN </w:t>
+      </w:r>
+      <w:r>
+        <w:rPr>
+          <w:lang w:val="en-US"/>
+        </w:rPr>
+        <w:t xml:space="preserve">Statements </w:t>
+      </w:r>
+      <w:r>
+        <w:rPr>
+          <w:lang w:val="en-US"/>
+        </w:rPr>
+        <w:t>CONTEXT_TOKEN</w:t>
+      </w:r>
+      <w:r>
+        <w:rPr>
+          <w:lang w:val="en-US"/>
+        </w:rPr>
+        <w:t xml:space="preserve"> | EPSILON</w:t>
+      </w:r>
+    </w:p>
+    <w:p>
+      <w:pPr>
+        <w:rPr>
+          <w:lang w:val="en-US"/>
+        </w:rPr>
+      </w:pPr>
+      <w:r>
+        <w:rPr>
+          <w:lang w:val="en-US"/>
+        </w:rPr>
+        <w:t xml:space="preserve">Condition -&gt; Val </w:t>
+      </w:r>
+      <w:proofErr w:type="spellStart"/>
+      <w:r>
+        <w:rPr>
+          <w:lang w:val="en-US"/>
+        </w:rPr>
+        <w:t>Identifier_Prime</w:t>
+      </w:r>
+      <w:proofErr w:type="spellEnd"/>
+      <w:r>
+        <w:rPr>
+          <w:lang w:val="en-US"/>
+        </w:rPr>
+        <w:t xml:space="preserve"> </w:t>
+      </w:r>
+    </w:p>
+    <w:p>
+      <w:pPr>
+        <w:rPr>
+          <w:lang w:val="en-US"/>
+        </w:rPr>
+      </w:pPr>
+      <w:proofErr w:type="spellStart"/>
+      <w:r>
+        <w:rPr>
+          <w:lang w:val="en-US"/>
+        </w:rPr>
+        <w:t>Condition</w:t>
+      </w:r>
+      <w:r>
+        <w:rPr>
+          <w:lang w:val="en-US"/>
+        </w:rPr>
+        <w:t>_Prime</w:t>
+      </w:r>
+      <w:proofErr w:type="spellEnd"/>
+      <w:r>
+        <w:rPr>
+          <w:lang w:val="en-US"/>
+        </w:rPr>
+        <w:t xml:space="preserve"> -&gt; </w:t>
+      </w:r>
+      <w:proofErr w:type="spellStart"/>
+      <w:r>
+        <w:rPr>
+          <w:lang w:val="en-US"/>
+        </w:rPr>
+        <w:t>Logic_Operator</w:t>
+      </w:r>
+      <w:proofErr w:type="spellEnd"/>
+      <w:r>
+        <w:rPr>
+          <w:lang w:val="en-US"/>
+        </w:rPr>
+        <w:t xml:space="preserve"> Val </w:t>
+      </w:r>
+      <w:proofErr w:type="spellStart"/>
+      <w:r>
+        <w:rPr>
+          <w:lang w:val="en-US"/>
+        </w:rPr>
+        <w:t>Condition</w:t>
+      </w:r>
+      <w:r>
+        <w:rPr>
+          <w:lang w:val="en-US"/>
+        </w:rPr>
+        <w:t>_Prime</w:t>
+      </w:r>
+      <w:proofErr w:type="spellEnd"/>
+      <w:r>
+        <w:rPr>
+          <w:lang w:val="en-US"/>
+        </w:rPr>
+        <w:t xml:space="preserve"> | EPSILON</w:t>
+      </w:r>
+    </w:p>
+    <w:p>
+      <w:pPr>
+        <w:rPr>
+          <w:lang w:val="en-US"/>
+        </w:rPr>
+      </w:pPr>
+      <w:proofErr w:type="spellStart"/>
+      <w:r>
+        <w:rPr>
+          <w:lang w:val="en-US"/>
+        </w:rPr>
+        <w:t>Logic_operatior</w:t>
+      </w:r>
+      <w:proofErr w:type="spellEnd"/>
+      <w:r>
+        <w:rPr>
+          <w:lang w:val="en-US"/>
+        </w:rPr>
+        <w:t xml:space="preserve"> = OR || AND || LESS_THAN || MORE_THAN</w:t>
+      </w:r>
+      <w:r>
+        <w:rPr>
+          <w:lang w:val="en-US"/>
+        </w:rPr>
+        <w:t xml:space="preserve"> || DOUBLE_EQUAL</w:t>
+      </w:r>
+    </w:p>
+    <w:p>
+      <w:pPr>
+        <w:rPr>
+          <w:lang w:val="en-US"/>
+        </w:rPr>
+      </w:pPr>
+      <w:r>
+        <w:rPr>
+          <w:lang w:val="en-US"/>
+        </w:rPr>
+        <w:t xml:space="preserve">Val -&gt; NUMBER | DECIMAL_NUMBER | IDENTIFIER | STRING </w:t>
+      </w:r>
+    </w:p>
+    <w:p>
+      <w:pPr>
+        <w:rPr>
+          <w:lang w:val="en-US"/>
+        </w:rPr>
+      </w:pPr>
+      <w:proofErr w:type="spellStart"/>
+      <w:r>
+        <w:rPr>
+          <w:lang w:val="en-US"/>
+        </w:rPr>
+        <w:t>Name_Optional</w:t>
+      </w:r>
+      <w:proofErr w:type="spellEnd"/>
+      <w:r>
+        <w:rPr>
+          <w:lang w:val="en-US"/>
+        </w:rPr>
+        <w:t xml:space="preserve"> -&gt; SHARP IDENTIFIER | ESPSILON </w:t>
+      </w:r>
+    </w:p>
+    <w:p>
+      <w:pPr>
+        <w:rPr>
+          <w:lang w:val="en-US"/>
+        </w:rPr>
+      </w:pPr>
+    </w:p>
+    <w:p>
+      <w:pPr>
+        <w:rPr>
+          <w:lang w:val="en-US"/>
+        </w:rPr>
+      </w:pPr>
+      <w:r>
+        <w:rPr>
+          <w:lang w:val="en-US"/>
+        </w:rPr>
+        <w:t>//Loop</w:t>
+      </w:r>
+    </w:p>
+    <w:p>
+      <w:pPr>
+        <w:rPr>
+          <w:lang w:val="en-US"/>
+        </w:rPr>
+      </w:pPr>
+      <w:r>
+        <w:rPr>
+          <w:lang w:val="en-US"/>
+        </w:rPr>
+        <w:t xml:space="preserve">Cycle -&gt; OPEN_CORCHETES LOOP </w:t>
+      </w:r>
+      <w:proofErr w:type="spellStart"/>
+      <w:r>
+        <w:rPr>
+          <w:lang w:val="en-US"/>
+        </w:rPr>
+        <w:t>Optional_Properties_Loop</w:t>
+      </w:r>
+      <w:proofErr w:type="spellEnd"/>
+      <w:r>
+        <w:rPr>
+          <w:lang w:val="en-US"/>
+        </w:rPr>
+        <w:t xml:space="preserve"> </w:t>
+      </w:r>
+      <w:proofErr w:type="spellStart"/>
+      <w:r>
+        <w:rPr>
+          <w:lang w:val="en-US"/>
+        </w:rPr>
+        <w:t>Name_Optional</w:t>
+      </w:r>
+      <w:proofErr w:type="spellEnd"/>
+      <w:r>
+        <w:rPr>
+          <w:lang w:val="en-US"/>
+        </w:rPr>
+        <w:t xml:space="preserve"> </w:t>
+      </w:r>
+      <w:r>
+        <w:rPr>
+          <w:lang w:val="en-US"/>
+        </w:rPr>
+        <w:t xml:space="preserve">CLOSE_CORCHETES CONTEXT_TOKEN </w:t>
+      </w:r>
+      <w:proofErr w:type="spellStart"/>
+      <w:r>
+        <w:rPr>
+          <w:lang w:val="en-US"/>
+        </w:rPr>
+        <w:t>Satetments</w:t>
+      </w:r>
+      <w:proofErr w:type="spellEnd"/>
+      <w:r>
+        <w:rPr>
+          <w:lang w:val="en-US"/>
+        </w:rPr>
+        <w:t xml:space="preserve"> CONTEXT_TOKEN</w:t>
+      </w:r>
+    </w:p>
+    <w:p>
+      <w:pPr>
+        <w:rPr>
+          <w:lang w:val="en-US"/>
+        </w:rPr>
+      </w:pPr>
+      <w:proofErr w:type="spellStart"/>
+      <w:r>
+        <w:rPr>
+          <w:lang w:val="en-US"/>
+        </w:rPr>
+        <w:t>Option</w:t>
+      </w:r>
+      <w:r>
+        <w:rPr>
+          <w:lang w:val="en-US"/>
+        </w:rPr>
+        <w:t>al</w:t>
+      </w:r>
+      <w:r>
+        <w:rPr>
+          <w:lang w:val="en-US"/>
+        </w:rPr>
+        <w:t>_Properties_Loop</w:t>
+      </w:r>
+      <w:proofErr w:type="spellEnd"/>
+      <w:r>
+        <w:rPr>
+          <w:lang w:val="en-US"/>
+        </w:rPr>
+        <w:t xml:space="preserve"> </w:t>
+      </w:r>
+      <w:r>
+        <w:rPr>
+          <w:lang w:val="en-US"/>
+        </w:rPr>
+        <w:t xml:space="preserve">-&gt; </w:t>
+      </w:r>
+      <w:r>
+        <w:rPr>
+          <w:lang w:val="en-US"/>
+        </w:rPr>
+        <w:t xml:space="preserve">DOUBLE_DOT </w:t>
+      </w:r>
+      <w:r>
+        <w:rPr>
+          <w:lang w:val="en-US"/>
+        </w:rPr>
+        <w:t xml:space="preserve">INDEX </w:t>
+      </w:r>
+      <w:proofErr w:type="spellStart"/>
+      <w:r>
+        <w:rPr>
+          <w:lang w:val="en-US"/>
+        </w:rPr>
+        <w:t>Assign_Property_Value</w:t>
+      </w:r>
+      <w:proofErr w:type="spellEnd"/>
+      <w:r>
+        <w:rPr>
+          <w:lang w:val="en-US"/>
+        </w:rPr>
+        <w:t xml:space="preserve"> COMMA ITER </w:t>
+      </w:r>
+      <w:proofErr w:type="spellStart"/>
+      <w:r>
+        <w:rPr>
+          <w:lang w:val="en-US"/>
+        </w:rPr>
+        <w:t>Assign_Property_Value</w:t>
+      </w:r>
+      <w:proofErr w:type="spellEnd"/>
+      <w:r>
+        <w:rPr>
+          <w:lang w:val="en-US"/>
+        </w:rPr>
+        <w:t xml:space="preserve"> | EPSILON</w:t>
+      </w:r>
+    </w:p>
+    <w:p>
+      <w:pPr>
+        <w:rPr>
+          <w:lang w:val="en-US"/>
+        </w:rPr>
+      </w:pPr>
+      <w:proofErr w:type="spellStart"/>
+      <w:r>
+        <w:rPr>
+          <w:lang w:val="en-US"/>
+        </w:rPr>
+        <w:t>Assign_Property_Value</w:t>
+      </w:r>
+      <w:proofErr w:type="spellEnd"/>
+      <w:r>
+        <w:rPr>
+          <w:lang w:val="en-US"/>
+        </w:rPr>
+        <w:t xml:space="preserve"> -&gt; EQUAL Val</w:t>
+      </w:r>
+    </w:p>
     <w:sectPr>
       <w:pgSz w:w="12240" w:h="15840"/>
       <w:pgMar w:top="1417" w:right="1701" w:bottom="1417" w:left="1701" w:header="708" w:footer="708" w:gutter="0"/>
@@ -1575,6 +4480,127 @@
     </w:sectPr>
   </w:body>
 </w:document>
+</file>
+
+<file path=word/numbering.xml><?xml version="1.0" encoding="utf-8"?>
+<w:numbering xmlns:wpc="http://schemas.microsoft.com/office/word/2010/wordprocessingCanvas" xmlns:cx="http://schemas.microsoft.com/office/drawing/2014/chartex" xmlns:cx1="http://schemas.microsoft.com/office/drawing/2015/9/8/chartex" xmlns:cx2="http://schemas.microsoft.com/office/drawing/2015/10/21/chartex" xmlns:cx3="http://schemas.microsoft.com/office/drawing/2016/5/9/chartex" xmlns:cx4="http://schemas.microsoft.com/office/drawing/2016/5/10/chartex" xmlns:cx5="http://schemas.microsoft.com/office/drawing/2016/5/11/chartex" xmlns:cx6="http://schemas.microsoft.com/office/drawing/2016/5/12/chartex" xmlns:cx7="http://schemas.microsoft.com/office/drawing/2016/5/13/chartex" xmlns:cx8="http://schemas.microsoft.com/office/drawing/2016/5/14/chartex" xmlns:mc="http://schemas.openxmlformats.org/markup-compatibility/2006" xmlns:aink="http://schemas.microsoft.com/office/drawing/2016/ink" xmlns:am3d="http://schemas.microsoft.com/office/drawing/2017/model3d" xmlns:o="urn:schemas-microsoft-com:office:office" xmlns:r="http://schemas.openxmlformats.org/officeDocument/2006/relationships" xmlns:m="http://schemas.openxmlformats.org/officeDocument/2006/math" xmlns:v="urn:schemas-microsoft-com:vml" xmlns:wp14="http://schemas.microsoft.com/office/word/2010/wordprocessingDrawing" xmlns:wp="http://schemas.openxmlformats.org/drawingml/2006/wordprocessingDrawing" xmlns:w10="urn:schemas-microsoft-com:office:word" xmlns:w="http://schemas.openxmlformats.org/wordprocessingml/2006/main" xmlns:w14="http://schemas.microsoft.com/office/word/2010/wordml" xmlns:w15="http://schemas.microsoft.com/office/word/2012/wordml" xmlns:w16cex="http://schemas.microsoft.com/office/word/2018/wordml/cex" xmlns:w16cid="http://schemas.microsoft.com/office/word/2016/wordml/cid" xmlns:w16="http://schemas.microsoft.com/office/word/2018/wordml" xmlns:w16sdtdh="http://schemas.microsoft.com/office/word/2020/wordml/sdtdatahash" xmlns:w16se="http://schemas.microsoft.com/office/word/2015/wordml/symex" xmlns:wpg="http://schemas.microsoft.com/office/word/2010/wordprocessingGroup" xmlns:wpi="http://schemas.microsoft.com/office/word/2010/wordprocessingInk" xmlns:wne="http://schemas.microsoft.com/office/word/2006/wordml" xmlns:wps="http://schemas.microsoft.com/office/word/2010/wordprocessingShape" mc:Ignorable="w14 w15 w16se w16cid w16 w16cex w16sdtdh wp14">
+  <w:abstractNum w:abstractNumId="0" w15:restartNumberingAfterBreak="0">
+    <w:nsid w:val="302075B1"/>
+    <w:multiLevelType w:val="multilevel"/>
+    <w:tmpl w:val="C5865D34"/>
+    <w:lvl w:ilvl="0">
+      <w:start w:val="1"/>
+      <w:numFmt w:val="decimal"/>
+      <w:lvlText w:val="%1."/>
+      <w:lvlJc w:val="left"/>
+      <w:pPr>
+        <w:tabs>
+          <w:tab w:val="num" w:pos="720"/>
+        </w:tabs>
+        <w:ind w:left="720" w:hanging="360"/>
+      </w:pPr>
+    </w:lvl>
+    <w:lvl w:ilvl="1" w:tentative="1">
+      <w:start w:val="1"/>
+      <w:numFmt w:val="decimal"/>
+      <w:lvlText w:val="%2."/>
+      <w:lvlJc w:val="left"/>
+      <w:pPr>
+        <w:tabs>
+          <w:tab w:val="num" w:pos="1440"/>
+        </w:tabs>
+        <w:ind w:left="1440" w:hanging="360"/>
+      </w:pPr>
+    </w:lvl>
+    <w:lvl w:ilvl="2" w:tentative="1">
+      <w:start w:val="1"/>
+      <w:numFmt w:val="decimal"/>
+      <w:lvlText w:val="%3."/>
+      <w:lvlJc w:val="left"/>
+      <w:pPr>
+        <w:tabs>
+          <w:tab w:val="num" w:pos="2160"/>
+        </w:tabs>
+        <w:ind w:left="2160" w:hanging="360"/>
+      </w:pPr>
+    </w:lvl>
+    <w:lvl w:ilvl="3" w:tentative="1">
+      <w:start w:val="1"/>
+      <w:numFmt w:val="decimal"/>
+      <w:lvlText w:val="%4."/>
+      <w:lvlJc w:val="left"/>
+      <w:pPr>
+        <w:tabs>
+          <w:tab w:val="num" w:pos="2880"/>
+        </w:tabs>
+        <w:ind w:left="2880" w:hanging="360"/>
+      </w:pPr>
+    </w:lvl>
+    <w:lvl w:ilvl="4" w:tentative="1">
+      <w:start w:val="1"/>
+      <w:numFmt w:val="decimal"/>
+      <w:lvlText w:val="%5."/>
+      <w:lvlJc w:val="left"/>
+      <w:pPr>
+        <w:tabs>
+          <w:tab w:val="num" w:pos="3600"/>
+        </w:tabs>
+        <w:ind w:left="3600" w:hanging="360"/>
+      </w:pPr>
+    </w:lvl>
+    <w:lvl w:ilvl="5" w:tentative="1">
+      <w:start w:val="1"/>
+      <w:numFmt w:val="decimal"/>
+      <w:lvlText w:val="%6."/>
+      <w:lvlJc w:val="left"/>
+      <w:pPr>
+        <w:tabs>
+          <w:tab w:val="num" w:pos="4320"/>
+        </w:tabs>
+        <w:ind w:left="4320" w:hanging="360"/>
+      </w:pPr>
+    </w:lvl>
+    <w:lvl w:ilvl="6" w:tentative="1">
+      <w:start w:val="1"/>
+      <w:numFmt w:val="decimal"/>
+      <w:lvlText w:val="%7."/>
+      <w:lvlJc w:val="left"/>
+      <w:pPr>
+        <w:tabs>
+          <w:tab w:val="num" w:pos="5040"/>
+        </w:tabs>
+        <w:ind w:left="5040" w:hanging="360"/>
+      </w:pPr>
+    </w:lvl>
+    <w:lvl w:ilvl="7" w:tentative="1">
+      <w:start w:val="1"/>
+      <w:numFmt w:val="decimal"/>
+      <w:lvlText w:val="%8."/>
+      <w:lvlJc w:val="left"/>
+      <w:pPr>
+        <w:tabs>
+          <w:tab w:val="num" w:pos="5760"/>
+        </w:tabs>
+        <w:ind w:left="5760" w:hanging="360"/>
+      </w:pPr>
+    </w:lvl>
+    <w:lvl w:ilvl="8" w:tentative="1">
+      <w:start w:val="1"/>
+      <w:numFmt w:val="decimal"/>
+      <w:lvlText w:val="%9."/>
+      <w:lvlJc w:val="left"/>
+      <w:pPr>
+        <w:tabs>
+          <w:tab w:val="num" w:pos="6480"/>
+        </w:tabs>
+        <w:ind w:left="6480" w:hanging="360"/>
+      </w:pPr>
+    </w:lvl>
+  </w:abstractNum>
+  <w:num w:numId="1">
+    <w:abstractNumId w:val="0"/>
+  </w:num>
+</w:numbering>
 </file>
 
 <file path=word/styles.xml><?xml version="1.0" encoding="utf-8"?>

</xml_diff>

<commit_message>
Adicion de los simbolos no terminales ITER, INDEX, INDEXFIRST en la gramatica y el parser.
</commit_message>
<xml_diff>
--- a/Syntax.docx
+++ b/Syntax.docx
@@ -1,6 +1,6 @@
 
 <file path=word/document.xml><?xml version="1.0" encoding="utf-8"?>
-<w:document xmlns:wpc="http://schemas.microsoft.com/office/word/2010/wordprocessingCanvas" xmlns:cx="http://schemas.microsoft.com/office/drawing/2014/chartex" xmlns:cx1="http://schemas.microsoft.com/office/drawing/2015/9/8/chartex" xmlns:cx2="http://schemas.microsoft.com/office/drawing/2015/10/21/chartex" xmlns:cx3="http://schemas.microsoft.com/office/drawing/2016/5/9/chartex" xmlns:cx4="http://schemas.microsoft.com/office/drawing/2016/5/10/chartex" xmlns:cx5="http://schemas.microsoft.com/office/drawing/2016/5/11/chartex" xmlns:cx6="http://schemas.microsoft.com/office/drawing/2016/5/12/chartex" xmlns:cx7="http://schemas.microsoft.com/office/drawing/2016/5/13/chartex" xmlns:cx8="http://schemas.microsoft.com/office/drawing/2016/5/14/chartex" xmlns:mc="http://schemas.openxmlformats.org/markup-compatibility/2006" xmlns:aink="http://schemas.microsoft.com/office/drawing/2016/ink" xmlns:am3d="http://schemas.microsoft.com/office/drawing/2017/model3d" xmlns:o="urn:schemas-microsoft-com:office:office" xmlns:r="http://schemas.openxmlformats.org/officeDocument/2006/relationships" xmlns:m="http://schemas.openxmlformats.org/officeDocument/2006/math" xmlns:v="urn:schemas-microsoft-com:vml" xmlns:wp14="http://schemas.microsoft.com/office/word/2010/wordprocessingDrawing" xmlns:wp="http://schemas.openxmlformats.org/drawingml/2006/wordprocessingDrawing" xmlns:w10="urn:schemas-microsoft-com:office:word" xmlns:w="http://schemas.openxmlformats.org/wordprocessingml/2006/main" xmlns:w14="http://schemas.microsoft.com/office/word/2010/wordml" xmlns:w15="http://schemas.microsoft.com/office/word/2012/wordml" xmlns:w16cex="http://schemas.microsoft.com/office/word/2018/wordml/cex" xmlns:w16cid="http://schemas.microsoft.com/office/word/2016/wordml/cid" xmlns:w16="http://schemas.microsoft.com/office/word/2018/wordml" xmlns:w16sdtdh="http://schemas.microsoft.com/office/word/2020/wordml/sdtdatahash" xmlns:w16se="http://schemas.microsoft.com/office/word/2015/wordml/symex" xmlns:wpg="http://schemas.microsoft.com/office/word/2010/wordprocessingGroup" xmlns:wpi="http://schemas.microsoft.com/office/word/2010/wordprocessingInk" xmlns:wne="http://schemas.microsoft.com/office/word/2006/wordml" xmlns:wps="http://schemas.microsoft.com/office/word/2010/wordprocessingShape" mc:Ignorable="w14 w15 w16se w16cid w16 w16cex w16sdtdh wp14">
+<w:document xmlns:wpc="http://schemas.microsoft.com/office/word/2010/wordprocessingCanvas" xmlns:cx="http://schemas.microsoft.com/office/drawing/2014/chartex" xmlns:cx1="http://schemas.microsoft.com/office/drawing/2015/9/8/chartex" xmlns:cx2="http://schemas.microsoft.com/office/drawing/2015/10/21/chartex" xmlns:cx3="http://schemas.microsoft.com/office/drawing/2016/5/9/chartex" xmlns:cx4="http://schemas.microsoft.com/office/drawing/2016/5/10/chartex" xmlns:cx5="http://schemas.microsoft.com/office/drawing/2016/5/11/chartex" xmlns:cx6="http://schemas.microsoft.com/office/drawing/2016/5/12/chartex" xmlns:cx7="http://schemas.microsoft.com/office/drawing/2016/5/13/chartex" xmlns:cx8="http://schemas.microsoft.com/office/drawing/2016/5/14/chartex" xmlns:mc="http://schemas.openxmlformats.org/markup-compatibility/2006" xmlns:aink="http://schemas.microsoft.com/office/drawing/2016/ink" xmlns:am3d="http://schemas.microsoft.com/office/drawing/2017/model3d" xmlns:o="urn:schemas-microsoft-com:office:office" xmlns:oel="http://schemas.microsoft.com/office/2019/extlst" xmlns:r="http://schemas.openxmlformats.org/officeDocument/2006/relationships" xmlns:m="http://schemas.openxmlformats.org/officeDocument/2006/math" xmlns:v="urn:schemas-microsoft-com:vml" xmlns:wp14="http://schemas.microsoft.com/office/word/2010/wordprocessingDrawing" xmlns:wp="http://schemas.openxmlformats.org/drawingml/2006/wordprocessingDrawing" xmlns:w10="urn:schemas-microsoft-com:office:word" xmlns:w="http://schemas.openxmlformats.org/wordprocessingml/2006/main" xmlns:w14="http://schemas.microsoft.com/office/word/2010/wordml" xmlns:w15="http://schemas.microsoft.com/office/word/2012/wordml" xmlns:w16cex="http://schemas.microsoft.com/office/word/2018/wordml/cex" xmlns:w16cid="http://schemas.microsoft.com/office/word/2016/wordml/cid" xmlns:w16="http://schemas.microsoft.com/office/word/2018/wordml" xmlns:w16du="http://schemas.microsoft.com/office/word/2023/wordml/word16du" xmlns:w16sdtdh="http://schemas.microsoft.com/office/word/2020/wordml/sdtdatahash" xmlns:w16se="http://schemas.microsoft.com/office/word/2015/wordml/symex" xmlns:wpg="http://schemas.microsoft.com/office/word/2010/wordprocessingGroup" xmlns:wpi="http://schemas.microsoft.com/office/word/2010/wordprocessingInk" xmlns:wne="http://schemas.microsoft.com/office/word/2006/wordml" xmlns:wps="http://schemas.microsoft.com/office/word/2010/wordprocessingShape" mc:Ignorable="w14 w15 w16se w16cid w16 w16cex w16sdtdh w16du wp14">
   <w:body>
     <w:p>
       <w:r>
@@ -9,7 +9,7 @@
     </w:p>
     <w:tbl>
       <w:tblPr>
-        <w:tblStyle w:val="Tablaconcuadrcula"/>
+        <w:tblStyle w:val="TableGrid"/>
         <w:tblW w:w="0" w:type="auto"/>
         <w:tblLook w:val="04A0" w:firstRow="1" w:lastRow="0" w:firstColumn="1" w:lastColumn="0" w:noHBand="0" w:noVBand="1"/>
       </w:tblPr>
@@ -2261,7 +2261,31 @@
         <w:rPr>
           <w:lang w:val="en-US"/>
         </w:rPr>
-        <w:t>Atribute_Access_Prime -&gt; IDENTIFIER Atribute_Acces_Prime | IDENTIFIER DOT Atribute_Acces_Prime | ESPSILON</w:t>
+        <w:t xml:space="preserve">Atribute_Access_Prime -&gt; IDENTIFIER Atribute_Acces_Prime | IDENTIFIER DOT Atribute_Acces_Prime | </w:t>
+      </w:r>
+      <w:r>
+        <w:rPr>
+          <w:lang w:val="en-US"/>
+        </w:rPr>
+        <w:t>ITER | INDEX</w:t>
+      </w:r>
+      <w:r>
+        <w:rPr>
+          <w:lang w:val="en-US"/>
+        </w:rPr>
+        <w:t xml:space="preserve"> | INDEXFIRST</w:t>
+      </w:r>
+      <w:r>
+        <w:rPr>
+          <w:lang w:val="en-US"/>
+        </w:rPr>
+        <w:t xml:space="preserve"> | </w:t>
+      </w:r>
+      <w:r>
+        <w:rPr>
+          <w:lang w:val="en-US"/>
+        </w:rPr>
+        <w:t>ESPSILON</w:t>
       </w:r>
     </w:p>
     <w:p>
@@ -3041,7 +3065,7 @@
 </file>
 
 <file path=word/numbering.xml><?xml version="1.0" encoding="utf-8"?>
-<w:numbering xmlns:wpc="http://schemas.microsoft.com/office/word/2010/wordprocessingCanvas" xmlns:cx="http://schemas.microsoft.com/office/drawing/2014/chartex" xmlns:cx1="http://schemas.microsoft.com/office/drawing/2015/9/8/chartex" xmlns:cx2="http://schemas.microsoft.com/office/drawing/2015/10/21/chartex" xmlns:cx3="http://schemas.microsoft.com/office/drawing/2016/5/9/chartex" xmlns:cx4="http://schemas.microsoft.com/office/drawing/2016/5/10/chartex" xmlns:cx5="http://schemas.microsoft.com/office/drawing/2016/5/11/chartex" xmlns:cx6="http://schemas.microsoft.com/office/drawing/2016/5/12/chartex" xmlns:cx7="http://schemas.microsoft.com/office/drawing/2016/5/13/chartex" xmlns:cx8="http://schemas.microsoft.com/office/drawing/2016/5/14/chartex" xmlns:mc="http://schemas.openxmlformats.org/markup-compatibility/2006" xmlns:aink="http://schemas.microsoft.com/office/drawing/2016/ink" xmlns:am3d="http://schemas.microsoft.com/office/drawing/2017/model3d" xmlns:o="urn:schemas-microsoft-com:office:office" xmlns:r="http://schemas.openxmlformats.org/officeDocument/2006/relationships" xmlns:m="http://schemas.openxmlformats.org/officeDocument/2006/math" xmlns:v="urn:schemas-microsoft-com:vml" xmlns:wp14="http://schemas.microsoft.com/office/word/2010/wordprocessingDrawing" xmlns:wp="http://schemas.openxmlformats.org/drawingml/2006/wordprocessingDrawing" xmlns:w10="urn:schemas-microsoft-com:office:word" xmlns:w="http://schemas.openxmlformats.org/wordprocessingml/2006/main" xmlns:w14="http://schemas.microsoft.com/office/word/2010/wordml" xmlns:w15="http://schemas.microsoft.com/office/word/2012/wordml" xmlns:w16cex="http://schemas.microsoft.com/office/word/2018/wordml/cex" xmlns:w16cid="http://schemas.microsoft.com/office/word/2016/wordml/cid" xmlns:w16="http://schemas.microsoft.com/office/word/2018/wordml" xmlns:w16sdtdh="http://schemas.microsoft.com/office/word/2020/wordml/sdtdatahash" xmlns:w16se="http://schemas.microsoft.com/office/word/2015/wordml/symex" xmlns:wpg="http://schemas.microsoft.com/office/word/2010/wordprocessingGroup" xmlns:wpi="http://schemas.microsoft.com/office/word/2010/wordprocessingInk" xmlns:wne="http://schemas.microsoft.com/office/word/2006/wordml" xmlns:wps="http://schemas.microsoft.com/office/word/2010/wordprocessingShape" mc:Ignorable="w14 w15 w16se w16cid w16 w16cex w16sdtdh wp14">
+<w:numbering xmlns:wpc="http://schemas.microsoft.com/office/word/2010/wordprocessingCanvas" xmlns:cx="http://schemas.microsoft.com/office/drawing/2014/chartex" xmlns:cx1="http://schemas.microsoft.com/office/drawing/2015/9/8/chartex" xmlns:cx2="http://schemas.microsoft.com/office/drawing/2015/10/21/chartex" xmlns:cx3="http://schemas.microsoft.com/office/drawing/2016/5/9/chartex" xmlns:cx4="http://schemas.microsoft.com/office/drawing/2016/5/10/chartex" xmlns:cx5="http://schemas.microsoft.com/office/drawing/2016/5/11/chartex" xmlns:cx6="http://schemas.microsoft.com/office/drawing/2016/5/12/chartex" xmlns:cx7="http://schemas.microsoft.com/office/drawing/2016/5/13/chartex" xmlns:cx8="http://schemas.microsoft.com/office/drawing/2016/5/14/chartex" xmlns:mc="http://schemas.openxmlformats.org/markup-compatibility/2006" xmlns:aink="http://schemas.microsoft.com/office/drawing/2016/ink" xmlns:am3d="http://schemas.microsoft.com/office/drawing/2017/model3d" xmlns:o="urn:schemas-microsoft-com:office:office" xmlns:oel="http://schemas.microsoft.com/office/2019/extlst" xmlns:r="http://schemas.openxmlformats.org/officeDocument/2006/relationships" xmlns:m="http://schemas.openxmlformats.org/officeDocument/2006/math" xmlns:v="urn:schemas-microsoft-com:vml" xmlns:wp14="http://schemas.microsoft.com/office/word/2010/wordprocessingDrawing" xmlns:wp="http://schemas.openxmlformats.org/drawingml/2006/wordprocessingDrawing" xmlns:w10="urn:schemas-microsoft-com:office:word" xmlns:w="http://schemas.openxmlformats.org/wordprocessingml/2006/main" xmlns:w14="http://schemas.microsoft.com/office/word/2010/wordml" xmlns:w15="http://schemas.microsoft.com/office/word/2012/wordml" xmlns:w16cex="http://schemas.microsoft.com/office/word/2018/wordml/cex" xmlns:w16cid="http://schemas.microsoft.com/office/word/2016/wordml/cid" xmlns:w16="http://schemas.microsoft.com/office/word/2018/wordml" xmlns:w16du="http://schemas.microsoft.com/office/word/2023/wordml/word16du" xmlns:w16sdtdh="http://schemas.microsoft.com/office/word/2020/wordml/sdtdatahash" xmlns:w16se="http://schemas.microsoft.com/office/word/2015/wordml/symex" xmlns:wpg="http://schemas.microsoft.com/office/word/2010/wordprocessingGroup" xmlns:wpi="http://schemas.microsoft.com/office/word/2010/wordprocessingInk" xmlns:wne="http://schemas.microsoft.com/office/word/2006/wordml" xmlns:wps="http://schemas.microsoft.com/office/word/2010/wordprocessingShape" mc:Ignorable="w14 w15 w16se w16cid w16 w16cex w16sdtdh w16du wp14">
   <w:abstractNum w:abstractNumId="0" w15:restartNumberingAfterBreak="0">
     <w:nsid w:val="302075B1"/>
     <w:multiLevelType w:val="multilevel"/>
@@ -3155,14 +3179,14 @@
       </w:pPr>
     </w:lvl>
   </w:abstractNum>
-  <w:num w:numId="1">
+  <w:num w:numId="1" w16cid:durableId="2049642114">
     <w:abstractNumId w:val="0"/>
   </w:num>
 </w:numbering>
 </file>
 
 <file path=word/styles.xml><?xml version="1.0" encoding="utf-8"?>
-<w:styles xmlns:mc="http://schemas.openxmlformats.org/markup-compatibility/2006" xmlns:r="http://schemas.openxmlformats.org/officeDocument/2006/relationships" xmlns:w="http://schemas.openxmlformats.org/wordprocessingml/2006/main" xmlns:w14="http://schemas.microsoft.com/office/word/2010/wordml" xmlns:w15="http://schemas.microsoft.com/office/word/2012/wordml" xmlns:w16cex="http://schemas.microsoft.com/office/word/2018/wordml/cex" xmlns:w16cid="http://schemas.microsoft.com/office/word/2016/wordml/cid" xmlns:w16="http://schemas.microsoft.com/office/word/2018/wordml" xmlns:w16sdtdh="http://schemas.microsoft.com/office/word/2020/wordml/sdtdatahash" xmlns:w16se="http://schemas.microsoft.com/office/word/2015/wordml/symex" mc:Ignorable="w14 w15 w16se w16cid w16 w16cex w16sdtdh">
+<w:styles xmlns:mc="http://schemas.openxmlformats.org/markup-compatibility/2006" xmlns:r="http://schemas.openxmlformats.org/officeDocument/2006/relationships" xmlns:w="http://schemas.openxmlformats.org/wordprocessingml/2006/main" xmlns:w14="http://schemas.microsoft.com/office/word/2010/wordml" xmlns:w15="http://schemas.microsoft.com/office/word/2012/wordml" xmlns:w16cex="http://schemas.microsoft.com/office/word/2018/wordml/cex" xmlns:w16cid="http://schemas.microsoft.com/office/word/2016/wordml/cid" xmlns:w16="http://schemas.microsoft.com/office/word/2018/wordml" xmlns:w16du="http://schemas.microsoft.com/office/word/2023/wordml/word16du" xmlns:w16sdtdh="http://schemas.microsoft.com/office/word/2020/wordml/sdtdatahash" xmlns:w16se="http://schemas.microsoft.com/office/word/2015/wordml/symex" mc:Ignorable="w14 w15 w16se w16cid w16 w16cex w16sdtdh w16du">
   <w:docDefaults>
     <w:rPrDefault>
       <w:rPr>
@@ -3560,13 +3584,13 @@
     <w:name w:val="Normal"/>
     <w:qFormat/>
   </w:style>
-  <w:style w:type="character" w:default="1" w:styleId="Fuentedeprrafopredeter">
+  <w:style w:type="character" w:default="1" w:styleId="DefaultParagraphFont">
     <w:name w:val="Default Paragraph Font"/>
     <w:uiPriority w:val="1"/>
     <w:semiHidden/>
     <w:unhideWhenUsed/>
   </w:style>
-  <w:style w:type="table" w:default="1" w:styleId="Tablanormal">
+  <w:style w:type="table" w:default="1" w:styleId="TableNormal">
     <w:name w:val="Normal Table"/>
     <w:uiPriority w:val="99"/>
     <w:semiHidden/>
@@ -3581,15 +3605,15 @@
       </w:tblCellMar>
     </w:tblPr>
   </w:style>
-  <w:style w:type="numbering" w:default="1" w:styleId="Sinlista">
+  <w:style w:type="numbering" w:default="1" w:styleId="NoList">
     <w:name w:val="No List"/>
     <w:uiPriority w:val="99"/>
     <w:semiHidden/>
     <w:unhideWhenUsed/>
   </w:style>
-  <w:style w:type="table" w:styleId="Tablaconcuadrcula">
+  <w:style w:type="table" w:styleId="TableGrid">
     <w:name w:val="Table Grid"/>
-    <w:basedOn w:val="Tablanormal"/>
+    <w:basedOn w:val="TableNormal"/>
     <w:uiPriority w:val="39"/>
     <w:rsid w:val="00BF1FDC"/>
     <w:pPr>

</xml_diff>

<commit_message>
ITER e INDEX manejados en la gramatica para value y val, para cuando no es una funcion el ciclo.
</commit_message>
<xml_diff>
--- a/Syntax.docx
+++ b/Syntax.docx
@@ -3,8 +3,13 @@
 <w:document xmlns:wpc="http://schemas.microsoft.com/office/word/2010/wordprocessingCanvas" xmlns:cx="http://schemas.microsoft.com/office/drawing/2014/chartex" xmlns:cx1="http://schemas.microsoft.com/office/drawing/2015/9/8/chartex" xmlns:cx2="http://schemas.microsoft.com/office/drawing/2015/10/21/chartex" xmlns:cx3="http://schemas.microsoft.com/office/drawing/2016/5/9/chartex" xmlns:cx4="http://schemas.microsoft.com/office/drawing/2016/5/10/chartex" xmlns:cx5="http://schemas.microsoft.com/office/drawing/2016/5/11/chartex" xmlns:cx6="http://schemas.microsoft.com/office/drawing/2016/5/12/chartex" xmlns:cx7="http://schemas.microsoft.com/office/drawing/2016/5/13/chartex" xmlns:cx8="http://schemas.microsoft.com/office/drawing/2016/5/14/chartex" xmlns:mc="http://schemas.openxmlformats.org/markup-compatibility/2006" xmlns:aink="http://schemas.microsoft.com/office/drawing/2016/ink" xmlns:am3d="http://schemas.microsoft.com/office/drawing/2017/model3d" xmlns:o="urn:schemas-microsoft-com:office:office" xmlns:oel="http://schemas.microsoft.com/office/2019/extlst" xmlns:r="http://schemas.openxmlformats.org/officeDocument/2006/relationships" xmlns:m="http://schemas.openxmlformats.org/officeDocument/2006/math" xmlns:v="urn:schemas-microsoft-com:vml" xmlns:wp14="http://schemas.microsoft.com/office/word/2010/wordprocessingDrawing" xmlns:wp="http://schemas.openxmlformats.org/drawingml/2006/wordprocessingDrawing" xmlns:w10="urn:schemas-microsoft-com:office:word" xmlns:w="http://schemas.openxmlformats.org/wordprocessingml/2006/main" xmlns:w14="http://schemas.microsoft.com/office/word/2010/wordml" xmlns:w15="http://schemas.microsoft.com/office/word/2012/wordml" xmlns:w16cex="http://schemas.microsoft.com/office/word/2018/wordml/cex" xmlns:w16cid="http://schemas.microsoft.com/office/word/2016/wordml/cid" xmlns:w16="http://schemas.microsoft.com/office/word/2018/wordml" xmlns:w16du="http://schemas.microsoft.com/office/word/2023/wordml/word16du" xmlns:w16sdtdh="http://schemas.microsoft.com/office/word/2020/wordml/sdtdatahash" xmlns:w16se="http://schemas.microsoft.com/office/word/2015/wordml/symex" xmlns:wpg="http://schemas.microsoft.com/office/word/2010/wordprocessingGroup" xmlns:wpi="http://schemas.microsoft.com/office/word/2010/wordprocessingInk" xmlns:wne="http://schemas.microsoft.com/office/word/2006/wordml" xmlns:wps="http://schemas.microsoft.com/office/word/2010/wordprocessingShape" mc:Ignorable="w14 w15 w16se w16cid w16 w16cex w16sdtdh w16du wp14">
   <w:body>
     <w:p>
-      <w:r>
-        <w:t>Examples:</w:t>
+      <w:proofErr w:type="spellStart"/>
+      <w:r>
+        <w:t>Examples</w:t>
+      </w:r>
+      <w:proofErr w:type="spellEnd"/>
+      <w:r>
+        <w:t>:</w:t>
       </w:r>
     </w:p>
     <w:tbl>
@@ -38,9 +43,11 @@
             <w:tcW w:w="2970" w:type="dxa"/>
           </w:tcPr>
           <w:p>
+            <w:proofErr w:type="spellStart"/>
             <w:r>
               <w:t>Declaracion</w:t>
             </w:r>
+            <w:proofErr w:type="spellEnd"/>
           </w:p>
         </w:tc>
         <w:tc>
@@ -50,8 +57,13 @@
           </w:tcPr>
           <w:p>
             <w:r>
-              <w:t>Declaración y asignacion</w:t>
-            </w:r>
+              <w:t xml:space="preserve">Declaración y </w:t>
+            </w:r>
+            <w:proofErr w:type="spellStart"/>
+            <w:r>
+              <w:t>asignacion</w:t>
+            </w:r>
+            <w:proofErr w:type="spellEnd"/>
           </w:p>
         </w:tc>
         <w:tc>
@@ -123,8 +135,16 @@
               <w:rPr>
                 <w:lang w:val="en-US"/>
               </w:rPr>
-              <w:t>er=23;</w:t>
-            </w:r>
+              <w:t>er=</w:t>
+            </w:r>
+            <w:proofErr w:type="gramStart"/>
+            <w:r>
+              <w:rPr>
+                <w:lang w:val="en-US"/>
+              </w:rPr>
+              <w:t>23;</w:t>
+            </w:r>
+            <w:proofErr w:type="gramEnd"/>
           </w:p>
           <w:p>
             <w:pPr>
@@ -151,48 +171,93 @@
             <w:tcW w:w="2813" w:type="dxa"/>
           </w:tcPr>
           <w:p>
-            <w:r>
-              <w:t>identifier++;</w:t>
-            </w:r>
-          </w:p>
-          <w:p>
-            <w:r>
-              <w:t>identifier--;</w:t>
-            </w:r>
-          </w:p>
-          <w:p>
-            <w:r>
-              <w:t>identifier**;</w:t>
-            </w:r>
-          </w:p>
-          <w:p>
-            <w:r>
-              <w:t>identifier+=2;</w:t>
-            </w:r>
-          </w:p>
-          <w:p>
-            <w:r>
-              <w:t>identifier*=2;</w:t>
-            </w:r>
-          </w:p>
-          <w:p>
-            <w:r>
-              <w:t>identifier/=2;</w:t>
-            </w:r>
-          </w:p>
-          <w:p>
-            <w:r>
-              <w:t>identifier-=2;</w:t>
-            </w:r>
-          </w:p>
-          <w:p>
-            <w:r>
-              <w:t>identifier=23;</w:t>
-            </w:r>
-          </w:p>
-          <w:p>
-            <w:r>
-              <w:t>identifier=</w:t>
+            <w:proofErr w:type="spellStart"/>
+            <w:r>
+              <w:t>identifier</w:t>
+            </w:r>
+            <w:proofErr w:type="spellEnd"/>
+            <w:r>
+              <w:t>++;</w:t>
+            </w:r>
+          </w:p>
+          <w:p>
+            <w:proofErr w:type="spellStart"/>
+            <w:r>
+              <w:t>identifier</w:t>
+            </w:r>
+            <w:proofErr w:type="spellEnd"/>
+            <w:r>
+              <w:t>--;</w:t>
+            </w:r>
+          </w:p>
+          <w:p>
+            <w:proofErr w:type="spellStart"/>
+            <w:r>
+              <w:t>identifier</w:t>
+            </w:r>
+            <w:proofErr w:type="spellEnd"/>
+            <w:r>
+              <w:t>**;</w:t>
+            </w:r>
+          </w:p>
+          <w:p>
+            <w:proofErr w:type="spellStart"/>
+            <w:r>
+              <w:t>identifier</w:t>
+            </w:r>
+            <w:proofErr w:type="spellEnd"/>
+            <w:r>
+              <w:t>+=2;</w:t>
+            </w:r>
+          </w:p>
+          <w:p>
+            <w:proofErr w:type="spellStart"/>
+            <w:r>
+              <w:t>identifier</w:t>
+            </w:r>
+            <w:proofErr w:type="spellEnd"/>
+            <w:r>
+              <w:t>*=2;</w:t>
+            </w:r>
+          </w:p>
+          <w:p>
+            <w:proofErr w:type="spellStart"/>
+            <w:r>
+              <w:t>identifier</w:t>
+            </w:r>
+            <w:proofErr w:type="spellEnd"/>
+            <w:r>
+              <w:t>/=2;</w:t>
+            </w:r>
+          </w:p>
+          <w:p>
+            <w:proofErr w:type="spellStart"/>
+            <w:r>
+              <w:t>identifier</w:t>
+            </w:r>
+            <w:proofErr w:type="spellEnd"/>
+            <w:r>
+              <w:t>-=2;</w:t>
+            </w:r>
+          </w:p>
+          <w:p>
+            <w:proofErr w:type="spellStart"/>
+            <w:r>
+              <w:t>identifier</w:t>
+            </w:r>
+            <w:proofErr w:type="spellEnd"/>
+            <w:r>
+              <w:t>=23;</w:t>
+            </w:r>
+          </w:p>
+          <w:p>
+            <w:proofErr w:type="spellStart"/>
+            <w:r>
+              <w:t>identifier</w:t>
+            </w:r>
+            <w:proofErr w:type="spellEnd"/>
+            <w:r>
+              <w:t>=</w:t>
             </w:r>
             <w:r>
               <w:t>i</w:t>
@@ -240,8 +305,39 @@
             <w:gridSpan w:val="2"/>
           </w:tcPr>
           <w:p>
-            <w:r>
-              <w:t>Str identifier=”any string”;</w:t>
+            <w:proofErr w:type="spellStart"/>
+            <w:r>
+              <w:t>Str</w:t>
+            </w:r>
+            <w:proofErr w:type="spellEnd"/>
+            <w:r>
+              <w:t xml:space="preserve"> </w:t>
+            </w:r>
+            <w:proofErr w:type="spellStart"/>
+            <w:r>
+              <w:t>identifier</w:t>
+            </w:r>
+            <w:proofErr w:type="spellEnd"/>
+            <w:proofErr w:type="gramStart"/>
+            <w:r>
+              <w:t>=”</w:t>
+            </w:r>
+            <w:proofErr w:type="spellStart"/>
+            <w:r>
+              <w:t>any</w:t>
+            </w:r>
+            <w:proofErr w:type="spellEnd"/>
+            <w:proofErr w:type="gramEnd"/>
+            <w:r>
+              <w:t xml:space="preserve"> </w:t>
+            </w:r>
+            <w:proofErr w:type="spellStart"/>
+            <w:r>
+              <w:t>string</w:t>
+            </w:r>
+            <w:proofErr w:type="spellEnd"/>
+            <w:r>
+              <w:t>”;</w:t>
             </w:r>
           </w:p>
         </w:tc>
@@ -259,25 +355,84 @@
               <w:rPr>
                 <w:lang w:val="en-US"/>
               </w:rPr>
-              <w:t>Identifier+=”other”;</w:t>
-            </w:r>
-          </w:p>
-          <w:p>
-            <w:pPr>
-              <w:rPr>
-                <w:lang w:val="en-US"/>
-              </w:rPr>
-            </w:pPr>
-            <w:r>
-              <w:rPr>
-                <w:lang w:val="en-US"/>
-              </w:rPr>
-              <w:t>Identifier=identifier+”other”;</w:t>
-            </w:r>
-          </w:p>
-          <w:p>
-            <w:r>
-              <w:t>Identifier=”other string”;</w:t>
+              <w:t>Identifier+</w:t>
+            </w:r>
+            <w:proofErr w:type="gramStart"/>
+            <w:r>
+              <w:rPr>
+                <w:lang w:val="en-US"/>
+              </w:rPr>
+              <w:t>=”other</w:t>
+            </w:r>
+            <w:proofErr w:type="gramEnd"/>
+            <w:r>
+              <w:rPr>
+                <w:lang w:val="en-US"/>
+              </w:rPr>
+              <w:t>”;</w:t>
+            </w:r>
+          </w:p>
+          <w:p>
+            <w:pPr>
+              <w:rPr>
+                <w:lang w:val="en-US"/>
+              </w:rPr>
+            </w:pPr>
+            <w:r>
+              <w:rPr>
+                <w:lang w:val="en-US"/>
+              </w:rPr>
+              <w:t>Identifier=</w:t>
+            </w:r>
+            <w:proofErr w:type="spellStart"/>
+            <w:r>
+              <w:rPr>
+                <w:lang w:val="en-US"/>
+              </w:rPr>
+              <w:t>identifier</w:t>
+            </w:r>
+            <w:proofErr w:type="gramStart"/>
+            <w:r>
+              <w:rPr>
+                <w:lang w:val="en-US"/>
+              </w:rPr>
+              <w:t>+”other</w:t>
+            </w:r>
+            <w:proofErr w:type="spellEnd"/>
+            <w:proofErr w:type="gramEnd"/>
+            <w:r>
+              <w:rPr>
+                <w:lang w:val="en-US"/>
+              </w:rPr>
+              <w:t>”;</w:t>
+            </w:r>
+          </w:p>
+          <w:p>
+            <w:proofErr w:type="spellStart"/>
+            <w:r>
+              <w:t>Identifier</w:t>
+            </w:r>
+            <w:proofErr w:type="spellEnd"/>
+            <w:proofErr w:type="gramStart"/>
+            <w:r>
+              <w:t>=”</w:t>
+            </w:r>
+            <w:proofErr w:type="spellStart"/>
+            <w:r>
+              <w:t>other</w:t>
+            </w:r>
+            <w:proofErr w:type="spellEnd"/>
+            <w:proofErr w:type="gramEnd"/>
+            <w:r>
+              <w:t xml:space="preserve"> </w:t>
+            </w:r>
+            <w:proofErr w:type="spellStart"/>
+            <w:r>
+              <w:t>string</w:t>
+            </w:r>
+            <w:proofErr w:type="spellEnd"/>
+            <w:r>
+              <w:t>”;</w:t>
             </w:r>
           </w:p>
         </w:tc>
@@ -329,7 +484,23 @@
               <w:t>Todas las sobrecargas y a</w:t>
             </w:r>
             <w:r>
-              <w:t>signaciones (infere el tipo, tomándolo como un string)</w:t>
+              <w:t>signaciones (</w:t>
+            </w:r>
+            <w:proofErr w:type="spellStart"/>
+            <w:r>
+              <w:t>infere</w:t>
+            </w:r>
+            <w:proofErr w:type="spellEnd"/>
+            <w:r>
+              <w:t xml:space="preserve"> el tipo, tomándolo como un </w:t>
+            </w:r>
+            <w:proofErr w:type="spellStart"/>
+            <w:r>
+              <w:t>string</w:t>
+            </w:r>
+            <w:proofErr w:type="spellEnd"/>
+            <w:r>
+              <w:t>)</w:t>
             </w:r>
           </w:p>
         </w:tc>
@@ -340,8 +511,21 @@
             <w:tcW w:w="2970" w:type="dxa"/>
           </w:tcPr>
           <w:p>
-            <w:r>
-              <w:t>Any dentifier;</w:t>
+            <w:proofErr w:type="spellStart"/>
+            <w:r>
+              <w:t>Any</w:t>
+            </w:r>
+            <w:proofErr w:type="spellEnd"/>
+            <w:r>
+              <w:t xml:space="preserve"> </w:t>
+            </w:r>
+            <w:proofErr w:type="spellStart"/>
+            <w:r>
+              <w:t>dentifier</w:t>
+            </w:r>
+            <w:proofErr w:type="spellEnd"/>
+            <w:r>
+              <w:t>;</w:t>
             </w:r>
           </w:p>
         </w:tc>
@@ -360,7 +544,28 @@
               <w:rPr>
                 <w:lang w:val="en-US"/>
               </w:rPr>
-              <w:t>Any identifier=[“element1”, “element2”,…, “elemen</w:t>
+              <w:t>Any identifier</w:t>
+            </w:r>
+            <w:proofErr w:type="gramStart"/>
+            <w:r>
+              <w:rPr>
+                <w:lang w:val="en-US"/>
+              </w:rPr>
+              <w:t>=[</w:t>
+            </w:r>
+            <w:proofErr w:type="gramEnd"/>
+            <w:r>
+              <w:rPr>
+                <w:lang w:val="en-US"/>
+              </w:rPr>
+              <w:t>“element1”, “element2”,…, “</w:t>
+            </w:r>
+            <w:proofErr w:type="spellStart"/>
+            <w:r>
+              <w:rPr>
+                <w:lang w:val="en-US"/>
+              </w:rPr>
+              <w:t>elemen</w:t>
             </w:r>
             <w:r>
               <w:rPr>
@@ -372,27 +577,48 @@
               <w:rPr>
                 <w:lang w:val="en-US"/>
               </w:rPr>
-              <w:t>N”];</w:t>
-            </w:r>
-          </w:p>
-          <w:p>
-            <w:pPr>
-              <w:rPr>
-                <w:lang w:val="en-US"/>
-              </w:rPr>
-            </w:pPr>
-          </w:p>
-          <w:p>
-            <w:pPr>
-              <w:rPr>
-                <w:lang w:val="en-US"/>
-              </w:rPr>
-            </w:pPr>
-            <w:r>
-              <w:rPr>
-                <w:lang w:val="en-US"/>
-              </w:rPr>
-              <w:t>Any identifier=[1,2,3,…,N]</w:t>
+              <w:t>N</w:t>
+            </w:r>
+            <w:proofErr w:type="spellEnd"/>
+            <w:r>
+              <w:rPr>
+                <w:lang w:val="en-US"/>
+              </w:rPr>
+              <w:t>”];</w:t>
+            </w:r>
+          </w:p>
+          <w:p>
+            <w:pPr>
+              <w:rPr>
+                <w:lang w:val="en-US"/>
+              </w:rPr>
+            </w:pPr>
+          </w:p>
+          <w:p>
+            <w:pPr>
+              <w:rPr>
+                <w:lang w:val="en-US"/>
+              </w:rPr>
+            </w:pPr>
+            <w:r>
+              <w:rPr>
+                <w:lang w:val="en-US"/>
+              </w:rPr>
+              <w:t>Any identifier=[1,</w:t>
+            </w:r>
+            <w:proofErr w:type="gramStart"/>
+            <w:r>
+              <w:rPr>
+                <w:lang w:val="en-US"/>
+              </w:rPr>
+              <w:t>2,3,…</w:t>
+            </w:r>
+            <w:proofErr w:type="gramEnd"/>
+            <w:r>
+              <w:rPr>
+                <w:lang w:val="en-US"/>
+              </w:rPr>
+              <w:t>,N]</w:t>
             </w:r>
           </w:p>
           <w:p>
@@ -408,26 +634,74 @@
             <w:tcW w:w="2813" w:type="dxa"/>
           </w:tcPr>
           <w:p>
-            <w:r>
-              <w:t>Identifier[1]=”replace element”;</w:t>
+            <w:proofErr w:type="spellStart"/>
+            <w:proofErr w:type="gramStart"/>
+            <w:r>
+              <w:t>Identifier</w:t>
+            </w:r>
+            <w:proofErr w:type="spellEnd"/>
+            <w:r>
+              <w:t>[</w:t>
+            </w:r>
+            <w:proofErr w:type="gramEnd"/>
+            <w:r>
+              <w:t>1]=”</w:t>
+            </w:r>
+            <w:proofErr w:type="spellStart"/>
+            <w:r>
+              <w:t>replace</w:t>
+            </w:r>
+            <w:proofErr w:type="spellEnd"/>
+            <w:r>
+              <w:t xml:space="preserve"> </w:t>
+            </w:r>
+            <w:proofErr w:type="spellStart"/>
+            <w:r>
+              <w:t>element</w:t>
+            </w:r>
+            <w:proofErr w:type="spellEnd"/>
+            <w:r>
+              <w:t>”;</w:t>
             </w:r>
           </w:p>
           <w:p/>
           <w:p>
-            <w:r>
-              <w:t>Identfier[1]=20;</w:t>
+            <w:proofErr w:type="spellStart"/>
+            <w:proofErr w:type="gramStart"/>
+            <w:r>
+              <w:t>Identfier</w:t>
+            </w:r>
+            <w:proofErr w:type="spellEnd"/>
+            <w:r>
+              <w:t>[</w:t>
+            </w:r>
+            <w:proofErr w:type="gramEnd"/>
+            <w:r>
+              <w:t>1]=20;</w:t>
             </w:r>
           </w:p>
           <w:p/>
           <w:p>
+            <w:proofErr w:type="spellStart"/>
+            <w:proofErr w:type="gramStart"/>
             <w:r>
               <w:t>identifier.Index</w:t>
             </w:r>
             <w:r>
               <w:t>First</w:t>
             </w:r>
-            <w:r>
-              <w:t>(element); &lt;-obtener el índice de la primer incidencia</w:t>
+            <w:proofErr w:type="spellEnd"/>
+            <w:proofErr w:type="gramEnd"/>
+            <w:r>
+              <w:t>(</w:t>
+            </w:r>
+            <w:proofErr w:type="spellStart"/>
+            <w:r>
+              <w:t>element</w:t>
+            </w:r>
+            <w:proofErr w:type="spellEnd"/>
+            <w:r>
+              <w:t>); &lt;-obtener el índice de la primer incidencia</w:t>
             </w:r>
           </w:p>
           <w:p/>
@@ -440,7 +714,15 @@
           </w:tcPr>
           <w:p>
             <w:r>
-              <w:t>Long identifier;</w:t>
+              <w:t xml:space="preserve">Long </w:t>
+            </w:r>
+            <w:proofErr w:type="spellStart"/>
+            <w:r>
+              <w:t>identifier</w:t>
+            </w:r>
+            <w:proofErr w:type="spellEnd"/>
+            <w:r>
+              <w:t>;</w:t>
             </w:r>
           </w:p>
         </w:tc>
@@ -451,7 +733,15 @@
           </w:tcPr>
           <w:p>
             <w:r>
-              <w:t>Long identifier = 23456789876543456</w:t>
+              <w:t xml:space="preserve">Long </w:t>
+            </w:r>
+            <w:proofErr w:type="spellStart"/>
+            <w:r>
+              <w:t>identifier</w:t>
+            </w:r>
+            <w:proofErr w:type="spellEnd"/>
+            <w:r>
+              <w:t xml:space="preserve"> = 23456789876543456</w:t>
             </w:r>
             <w:r>
               <w:t>;</w:t>
@@ -556,6 +846,8 @@
               </w:rPr>
               <w:t>Identifier[</w:t>
             </w:r>
+            <w:proofErr w:type="spellStart"/>
+            <w:proofErr w:type="gramStart"/>
             <w:r>
               <w:rPr>
                 <w:lang w:val="en-US"/>
@@ -566,7 +858,15 @@
               <w:rPr>
                 <w:lang w:val="en-US"/>
               </w:rPr>
-              <w:t>ndex];</w:t>
+              <w:t>ndex</w:t>
+            </w:r>
+            <w:proofErr w:type="spellEnd"/>
+            <w:proofErr w:type="gramEnd"/>
+            <w:r>
+              <w:rPr>
+                <w:lang w:val="en-US"/>
+              </w:rPr>
+              <w:t>];</w:t>
             </w:r>
           </w:p>
           <w:p>
@@ -599,7 +899,14 @@
               <w:rPr>
                 <w:lang w:val="en-US"/>
               </w:rPr>
-              <w:t>[Loop</w:t>
+              <w:t>[</w:t>
+            </w:r>
+            <w:proofErr w:type="gramStart"/>
+            <w:r>
+              <w:rPr>
+                <w:lang w:val="en-US"/>
+              </w:rPr>
+              <w:t>Loop</w:t>
             </w:r>
             <w:r>
               <w:rPr>
@@ -611,7 +918,28 @@
               <w:rPr>
                 <w:lang w:val="en-US"/>
               </w:rPr>
-              <w:t>:Index=N,Iter=M</w:t>
+              <w:t>:Index</w:t>
+            </w:r>
+            <w:proofErr w:type="gramEnd"/>
+            <w:r>
+              <w:rPr>
+                <w:lang w:val="en-US"/>
+              </w:rPr>
+              <w:t>=</w:t>
+            </w:r>
+            <w:proofErr w:type="spellStart"/>
+            <w:r>
+              <w:rPr>
+                <w:lang w:val="en-US"/>
+              </w:rPr>
+              <w:t>N,Iter</w:t>
+            </w:r>
+            <w:proofErr w:type="spellEnd"/>
+            <w:r>
+              <w:rPr>
+                <w:lang w:val="en-US"/>
+              </w:rPr>
+              <w:t>=M</w:t>
             </w:r>
             <w:r>
               <w:rPr>
@@ -657,6 +985,8 @@
               </w:rPr>
               <w:t>Identifier[</w:t>
             </w:r>
+            <w:proofErr w:type="spellStart"/>
+            <w:proofErr w:type="gramStart"/>
             <w:r>
               <w:rPr>
                 <w:lang w:val="en-US"/>
@@ -667,7 +997,15 @@
               <w:rPr>
                 <w:lang w:val="en-US"/>
               </w:rPr>
-              <w:t>ndex];</w:t>
+              <w:t>ndex</w:t>
+            </w:r>
+            <w:proofErr w:type="spellEnd"/>
+            <w:proofErr w:type="gramEnd"/>
+            <w:r>
+              <w:rPr>
+                <w:lang w:val="en-US"/>
+              </w:rPr>
+              <w:t>];</w:t>
             </w:r>
           </w:p>
           <w:p>
@@ -698,13 +1036,69 @@
           </w:tcPr>
           <w:p>
             <w:r>
-              <w:t>Contendrá una palabra reservada Index (representara el indice de iteración) e Iter (el valor con el que operara decremento o decremento), por defecto tendrán Index=0, Iter=1</w:t>
+              <w:t xml:space="preserve">Contendrá una palabra reservada </w:t>
+            </w:r>
+            <w:proofErr w:type="spellStart"/>
+            <w:r>
+              <w:t>Index</w:t>
+            </w:r>
+            <w:proofErr w:type="spellEnd"/>
+            <w:r>
+              <w:t xml:space="preserve"> (representara el </w:t>
+            </w:r>
+            <w:proofErr w:type="spellStart"/>
+            <w:r>
+              <w:t>indice</w:t>
+            </w:r>
+            <w:proofErr w:type="spellEnd"/>
+            <w:r>
+              <w:t xml:space="preserve"> de iteración) e </w:t>
+            </w:r>
+            <w:proofErr w:type="spellStart"/>
+            <w:r>
+              <w:t>Iter</w:t>
+            </w:r>
+            <w:proofErr w:type="spellEnd"/>
+            <w:r>
+              <w:t xml:space="preserve"> (el valor con el que operara decremento o decremento), por defecto tendrán </w:t>
+            </w:r>
+            <w:proofErr w:type="spellStart"/>
+            <w:r>
+              <w:t>Index</w:t>
+            </w:r>
+            <w:proofErr w:type="spellEnd"/>
+            <w:r>
+              <w:t xml:space="preserve">=0, </w:t>
+            </w:r>
+            <w:proofErr w:type="spellStart"/>
+            <w:r>
+              <w:t>Iter</w:t>
+            </w:r>
+            <w:proofErr w:type="spellEnd"/>
+            <w:r>
+              <w:t>=1</w:t>
             </w:r>
           </w:p>
           <w:p/>
           <w:p>
             <w:r>
-              <w:t>Indicar el valor del Index y del Iter cambiara su función por defecto.</w:t>
+              <w:t xml:space="preserve">Indicar el valor del </w:t>
+            </w:r>
+            <w:proofErr w:type="spellStart"/>
+            <w:r>
+              <w:t>Index</w:t>
+            </w:r>
+            <w:proofErr w:type="spellEnd"/>
+            <w:r>
+              <w:t xml:space="preserve"> y del </w:t>
+            </w:r>
+            <w:proofErr w:type="spellStart"/>
+            <w:r>
+              <w:t>Iter</w:t>
+            </w:r>
+            <w:proofErr w:type="spellEnd"/>
+            <w:r>
+              <w:t xml:space="preserve"> cambiara su función por defecto.</w:t>
             </w:r>
           </w:p>
           <w:p/>
@@ -731,7 +1125,21 @@
               <w:rPr>
                 <w:lang w:val="en-US"/>
               </w:rPr>
-              <w:t>[If:(condicion)</w:t>
+              <w:t>[If:(</w:t>
+            </w:r>
+            <w:proofErr w:type="spellStart"/>
+            <w:r>
+              <w:rPr>
+                <w:lang w:val="en-US"/>
+              </w:rPr>
+              <w:t>condicion</w:t>
+            </w:r>
+            <w:proofErr w:type="spellEnd"/>
+            <w:r>
+              <w:rPr>
+                <w:lang w:val="en-US"/>
+              </w:rPr>
+              <w:t>)</w:t>
             </w:r>
             <w:r>
               <w:rPr>
@@ -775,8 +1183,16 @@
               <w:rPr>
                 <w:lang w:val="en-US"/>
               </w:rPr>
-              <w:t>identifier = 20;</w:t>
-            </w:r>
+              <w:t xml:space="preserve">identifier = </w:t>
+            </w:r>
+            <w:proofErr w:type="gramStart"/>
+            <w:r>
+              <w:rPr>
+                <w:lang w:val="en-US"/>
+              </w:rPr>
+              <w:t>20;</w:t>
+            </w:r>
+            <w:proofErr w:type="gramEnd"/>
           </w:p>
           <w:p>
             <w:pPr>
@@ -816,7 +1232,21 @@
                 <w:lang w:val="en-US"/>
               </w:rPr>
               <w:lastRenderedPageBreak/>
-              <w:t>[If:(condicion)</w:t>
+              <w:t>[If:(</w:t>
+            </w:r>
+            <w:proofErr w:type="spellStart"/>
+            <w:r>
+              <w:rPr>
+                <w:lang w:val="en-US"/>
+              </w:rPr>
+              <w:t>condicion</w:t>
+            </w:r>
+            <w:proofErr w:type="spellEnd"/>
+            <w:r>
+              <w:rPr>
+                <w:lang w:val="en-US"/>
+              </w:rPr>
+              <w:t>)</w:t>
             </w:r>
             <w:r>
               <w:rPr>
@@ -854,8 +1284,16 @@
               <w:rPr>
                 <w:lang w:val="en-US"/>
               </w:rPr>
-              <w:t xml:space="preserve">              identifier = 20;</w:t>
-            </w:r>
+              <w:t xml:space="preserve">              identifier = </w:t>
+            </w:r>
+            <w:proofErr w:type="gramStart"/>
+            <w:r>
+              <w:rPr>
+                <w:lang w:val="en-US"/>
+              </w:rPr>
+              <w:t>20;</w:t>
+            </w:r>
+            <w:proofErr w:type="gramEnd"/>
           </w:p>
           <w:p>
             <w:pPr>
@@ -893,8 +1331,16 @@
               <w:rPr>
                 <w:lang w:val="en-US"/>
               </w:rPr>
-              <w:t xml:space="preserve">              identifier = 12;</w:t>
-            </w:r>
+              <w:t xml:space="preserve">              identifier = </w:t>
+            </w:r>
+            <w:proofErr w:type="gramStart"/>
+            <w:r>
+              <w:rPr>
+                <w:lang w:val="en-US"/>
+              </w:rPr>
+              <w:t>12;</w:t>
+            </w:r>
+            <w:proofErr w:type="gramEnd"/>
           </w:p>
           <w:p>
             <w:pPr>
@@ -953,13 +1399,41 @@
               <w:rPr>
                 <w:lang w:val="en-US"/>
               </w:rPr>
-              <w:t xml:space="preserve"> name</w:t>
-            </w:r>
-            <w:r>
-              <w:rPr>
-                <w:lang w:val="en-US"/>
-              </w:rPr>
-              <w:t>(type paremeter1,…, type paremeterN)</w:t>
+              <w:t xml:space="preserve"> </w:t>
+            </w:r>
+            <w:proofErr w:type="gramStart"/>
+            <w:r>
+              <w:rPr>
+                <w:lang w:val="en-US"/>
+              </w:rPr>
+              <w:t>name</w:t>
+            </w:r>
+            <w:r>
+              <w:rPr>
+                <w:lang w:val="en-US"/>
+              </w:rPr>
+              <w:t>(</w:t>
+            </w:r>
+            <w:proofErr w:type="gramEnd"/>
+            <w:r>
+              <w:rPr>
+                <w:lang w:val="en-US"/>
+              </w:rPr>
+              <w:t xml:space="preserve">type paremeter1,…, type </w:t>
+            </w:r>
+            <w:proofErr w:type="spellStart"/>
+            <w:r>
+              <w:rPr>
+                <w:lang w:val="en-US"/>
+              </w:rPr>
+              <w:t>paremeterN</w:t>
+            </w:r>
+            <w:proofErr w:type="spellEnd"/>
+            <w:r>
+              <w:rPr>
+                <w:lang w:val="en-US"/>
+              </w:rPr>
+              <w:t>)</w:t>
             </w:r>
           </w:p>
           <w:p>
@@ -1024,7 +1498,14 @@
               <w:rPr>
                 <w:lang w:val="en-US"/>
               </w:rPr>
-              <w:t xml:space="preserve"> name</w:t>
+              <w:t xml:space="preserve"> </w:t>
+            </w:r>
+            <w:proofErr w:type="gramStart"/>
+            <w:r>
+              <w:rPr>
+                <w:lang w:val="en-US"/>
+              </w:rPr>
+              <w:t>name</w:t>
             </w:r>
             <w:r>
               <w:rPr>
@@ -1032,18 +1513,35 @@
               </w:rPr>
               <w:t>(</w:t>
             </w:r>
-            <w:r>
-              <w:rPr>
-                <w:lang w:val="en-US"/>
-              </w:rPr>
-              <w:t>type paremeter1,…, type paremeterN</w:t>
-            </w:r>
-            <w:r>
-              <w:rPr>
-                <w:lang w:val="en-US"/>
-              </w:rPr>
-              <w:t>, Out outIdentifier</w:t>
-            </w:r>
+            <w:proofErr w:type="gramEnd"/>
+            <w:r>
+              <w:rPr>
+                <w:lang w:val="en-US"/>
+              </w:rPr>
+              <w:t xml:space="preserve">type paremeter1,…, type </w:t>
+            </w:r>
+            <w:proofErr w:type="spellStart"/>
+            <w:r>
+              <w:rPr>
+                <w:lang w:val="en-US"/>
+              </w:rPr>
+              <w:t>paremeterN</w:t>
+            </w:r>
+            <w:proofErr w:type="spellEnd"/>
+            <w:r>
+              <w:rPr>
+                <w:lang w:val="en-US"/>
+              </w:rPr>
+              <w:t xml:space="preserve">, Out </w:t>
+            </w:r>
+            <w:proofErr w:type="spellStart"/>
+            <w:r>
+              <w:rPr>
+                <w:lang w:val="en-US"/>
+              </w:rPr>
+              <w:t>outIdentifier</w:t>
+            </w:r>
+            <w:proofErr w:type="spellEnd"/>
             <w:r>
               <w:rPr>
                 <w:lang w:val="en-US"/>
@@ -1113,7 +1611,35 @@
               <w:rPr>
                 <w:lang w:val="en-US"/>
               </w:rPr>
-              <w:t>FN name(type paremeter1,…, type paremeterN)</w:t>
+              <w:t xml:space="preserve">FN </w:t>
+            </w:r>
+            <w:proofErr w:type="gramStart"/>
+            <w:r>
+              <w:rPr>
+                <w:lang w:val="en-US"/>
+              </w:rPr>
+              <w:t>name(</w:t>
+            </w:r>
+            <w:proofErr w:type="gramEnd"/>
+            <w:r>
+              <w:rPr>
+                <w:lang w:val="en-US"/>
+              </w:rPr>
+              <w:t xml:space="preserve">type paremeter1,…, type </w:t>
+            </w:r>
+            <w:proofErr w:type="spellStart"/>
+            <w:r>
+              <w:rPr>
+                <w:lang w:val="en-US"/>
+              </w:rPr>
+              <w:t>paremeterN</w:t>
+            </w:r>
+            <w:proofErr w:type="spellEnd"/>
+            <w:r>
+              <w:rPr>
+                <w:lang w:val="en-US"/>
+              </w:rPr>
+              <w:t>)</w:t>
             </w:r>
           </w:p>
           <w:p>
@@ -1152,8 +1678,16 @@
               <w:rPr>
                 <w:lang w:val="en-US"/>
               </w:rPr>
-              <w:t xml:space="preserve">               Go;</w:t>
-            </w:r>
+              <w:t xml:space="preserve">               </w:t>
+            </w:r>
+            <w:proofErr w:type="gramStart"/>
+            <w:r>
+              <w:rPr>
+                <w:lang w:val="en-US"/>
+              </w:rPr>
+              <w:t>Go;</w:t>
+            </w:r>
+            <w:proofErr w:type="gramEnd"/>
           </w:p>
           <w:p>
             <w:pPr>
@@ -1198,7 +1732,49 @@
               <w:rPr>
                 <w:lang w:val="en-US"/>
               </w:rPr>
-              <w:t>FN name(type paremeter1,…, type paremeterN, Out outIdentifier)</w:t>
+              <w:t xml:space="preserve">FN </w:t>
+            </w:r>
+            <w:proofErr w:type="gramStart"/>
+            <w:r>
+              <w:rPr>
+                <w:lang w:val="en-US"/>
+              </w:rPr>
+              <w:t>name(</w:t>
+            </w:r>
+            <w:proofErr w:type="gramEnd"/>
+            <w:r>
+              <w:rPr>
+                <w:lang w:val="en-US"/>
+              </w:rPr>
+              <w:t xml:space="preserve">type paremeter1,…, type </w:t>
+            </w:r>
+            <w:proofErr w:type="spellStart"/>
+            <w:r>
+              <w:rPr>
+                <w:lang w:val="en-US"/>
+              </w:rPr>
+              <w:t>paremeterN</w:t>
+            </w:r>
+            <w:proofErr w:type="spellEnd"/>
+            <w:r>
+              <w:rPr>
+                <w:lang w:val="en-US"/>
+              </w:rPr>
+              <w:t xml:space="preserve">, Out </w:t>
+            </w:r>
+            <w:proofErr w:type="spellStart"/>
+            <w:r>
+              <w:rPr>
+                <w:lang w:val="en-US"/>
+              </w:rPr>
+              <w:t>outIdentifier</w:t>
+            </w:r>
+            <w:proofErr w:type="spellEnd"/>
+            <w:r>
+              <w:rPr>
+                <w:lang w:val="en-US"/>
+              </w:rPr>
+              <w:t>)</w:t>
             </w:r>
           </w:p>
           <w:p>
@@ -1237,7 +1813,21 @@
               <w:rPr>
                 <w:lang w:val="en-US"/>
               </w:rPr>
-              <w:t xml:space="preserve">              [If:(condicion) #name]</w:t>
+              <w:t xml:space="preserve">              [If:(</w:t>
+            </w:r>
+            <w:proofErr w:type="spellStart"/>
+            <w:r>
+              <w:rPr>
+                <w:lang w:val="en-US"/>
+              </w:rPr>
+              <w:t>condicion</w:t>
+            </w:r>
+            <w:proofErr w:type="spellEnd"/>
+            <w:r>
+              <w:rPr>
+                <w:lang w:val="en-US"/>
+              </w:rPr>
+              <w:t>) #name]</w:t>
             </w:r>
           </w:p>
           <w:p>
@@ -1263,8 +1853,16 @@
               <w:rPr>
                 <w:lang w:val="en-US"/>
               </w:rPr>
-              <w:t xml:space="preserve">                    Go;</w:t>
-            </w:r>
+              <w:t xml:space="preserve">                    </w:t>
+            </w:r>
+            <w:proofErr w:type="gramStart"/>
+            <w:r>
+              <w:rPr>
+                <w:lang w:val="en-US"/>
+              </w:rPr>
+              <w:t>Go;</w:t>
+            </w:r>
+            <w:proofErr w:type="gramEnd"/>
           </w:p>
           <w:p>
             <w:pPr>
@@ -1341,16 +1939,40 @@
           </w:tcPr>
           <w:p>
             <w:r>
-              <w:t>el tipo Out define e</w:t>
+              <w:t xml:space="preserve">el tipo </w:t>
+            </w:r>
+            <w:proofErr w:type="spellStart"/>
+            <w:r>
+              <w:t>Out</w:t>
+            </w:r>
+            <w:proofErr w:type="spellEnd"/>
+            <w:r>
+              <w:t xml:space="preserve"> define e</w:t>
             </w:r>
             <w:r>
               <w:t xml:space="preserve">l nombre de la variable que se usara para retornar un valor, de este modo si en la función se indica este parámetro el ultimo valor que tenga </w:t>
             </w:r>
             <w:r>
-              <w:t>es el que tomara y retornara, tendra Default por defecto, a menos que se redefina dentro de la función con otro tipo (</w:t>
-            </w:r>
-            <w:r>
-              <w:t>para interrumpir el flujo de la función inmediato se puede usar Go)</w:t>
+              <w:t xml:space="preserve">es el que tomara y retornara, </w:t>
+            </w:r>
+            <w:proofErr w:type="spellStart"/>
+            <w:r>
+              <w:t>tendra</w:t>
+            </w:r>
+            <w:proofErr w:type="spellEnd"/>
+            <w:r>
+              <w:t xml:space="preserve"> Default por defecto, a menos que se redefina dentro de la función con otro tipo (</w:t>
+            </w:r>
+            <w:r>
+              <w:t xml:space="preserve">para interrumpir el flujo de la función inmediato se puede usar </w:t>
+            </w:r>
+            <w:proofErr w:type="spellStart"/>
+            <w:r>
+              <w:t>Go</w:t>
+            </w:r>
+            <w:proofErr w:type="spellEnd"/>
+            <w:r>
+              <w:t>)</w:t>
             </w:r>
           </w:p>
         </w:tc>
@@ -1372,27 +1994,42 @@
               <w:rPr>
                 <w:lang w:val="en-US"/>
               </w:rPr>
-              <w:t>[Write(“message”)];</w:t>
-            </w:r>
-          </w:p>
-          <w:p>
-            <w:pPr>
-              <w:rPr>
-                <w:lang w:val="en-US"/>
-              </w:rPr>
-            </w:pPr>
-          </w:p>
-          <w:p>
-            <w:pPr>
-              <w:rPr>
-                <w:lang w:val="en-US"/>
-              </w:rPr>
-            </w:pPr>
-            <w:r>
-              <w:rPr>
-                <w:lang w:val="en-US"/>
-              </w:rPr>
-              <w:t>[Write</w:t>
+              <w:t>[Write(“message”)</w:t>
+            </w:r>
+            <w:proofErr w:type="gramStart"/>
+            <w:r>
+              <w:rPr>
+                <w:lang w:val="en-US"/>
+              </w:rPr>
+              <w:t>];</w:t>
+            </w:r>
+            <w:proofErr w:type="gramEnd"/>
+          </w:p>
+          <w:p>
+            <w:pPr>
+              <w:rPr>
+                <w:lang w:val="en-US"/>
+              </w:rPr>
+            </w:pPr>
+          </w:p>
+          <w:p>
+            <w:pPr>
+              <w:rPr>
+                <w:lang w:val="en-US"/>
+              </w:rPr>
+            </w:pPr>
+            <w:r>
+              <w:rPr>
+                <w:lang w:val="en-US"/>
+              </w:rPr>
+              <w:t>[</w:t>
+            </w:r>
+            <w:proofErr w:type="gramStart"/>
+            <w:r>
+              <w:rPr>
+                <w:lang w:val="en-US"/>
+              </w:rPr>
+              <w:t>Write</w:t>
             </w:r>
             <w:r>
               <w:rPr>
@@ -1406,17 +2043,40 @@
               </w:rPr>
               <w:t>:</w:t>
             </w:r>
+            <w:proofErr w:type="gramEnd"/>
             <w:r>
               <w:rPr>
                 <w:lang w:val="en-US"/>
               </w:rPr>
               <w:t xml:space="preserve"> </w:t>
             </w:r>
-            <w:r>
-              <w:rPr>
-                <w:lang w:val="en-US"/>
-              </w:rPr>
-              <w:t>Url=docUrl];</w:t>
+            <w:proofErr w:type="spellStart"/>
+            <w:r>
+              <w:rPr>
+                <w:lang w:val="en-US"/>
+              </w:rPr>
+              <w:t>Url</w:t>
+            </w:r>
+            <w:proofErr w:type="spellEnd"/>
+            <w:r>
+              <w:rPr>
+                <w:lang w:val="en-US"/>
+              </w:rPr>
+              <w:t>=</w:t>
+            </w:r>
+            <w:proofErr w:type="spellStart"/>
+            <w:r>
+              <w:rPr>
+                <w:lang w:val="en-US"/>
+              </w:rPr>
+              <w:t>docUrl</w:t>
+            </w:r>
+            <w:proofErr w:type="spellEnd"/>
+            <w:r>
+              <w:rPr>
+                <w:lang w:val="en-US"/>
+              </w:rPr>
+              <w:t>];</w:t>
             </w:r>
           </w:p>
         </w:tc>
@@ -1472,20 +2132,64 @@
               <w:rPr>
                 <w:lang w:val="en-US"/>
               </w:rPr>
-              <w:t>Identifier=[Read];</w:t>
-            </w:r>
-          </w:p>
-          <w:p>
-            <w:pPr>
-              <w:rPr>
-                <w:lang w:val="en-US"/>
-              </w:rPr>
-            </w:pPr>
-            <w:r>
-              <w:rPr>
-                <w:lang w:val="en-US"/>
-              </w:rPr>
-              <w:t>[Read(“entrada”):Url=docUrl];</w:t>
+              <w:t>Identifier=[Read</w:t>
+            </w:r>
+            <w:proofErr w:type="gramStart"/>
+            <w:r>
+              <w:rPr>
+                <w:lang w:val="en-US"/>
+              </w:rPr>
+              <w:t>];</w:t>
+            </w:r>
+            <w:proofErr w:type="gramEnd"/>
+          </w:p>
+          <w:p>
+            <w:pPr>
+              <w:rPr>
+                <w:lang w:val="en-US"/>
+              </w:rPr>
+            </w:pPr>
+            <w:r>
+              <w:rPr>
+                <w:lang w:val="en-US"/>
+              </w:rPr>
+              <w:t>[Read(“entrada”</w:t>
+            </w:r>
+            <w:proofErr w:type="gramStart"/>
+            <w:r>
+              <w:rPr>
+                <w:lang w:val="en-US"/>
+              </w:rPr>
+              <w:t>):</w:t>
+            </w:r>
+            <w:proofErr w:type="spellStart"/>
+            <w:r>
+              <w:rPr>
+                <w:lang w:val="en-US"/>
+              </w:rPr>
+              <w:t>Url</w:t>
+            </w:r>
+            <w:proofErr w:type="spellEnd"/>
+            <w:proofErr w:type="gramEnd"/>
+            <w:r>
+              <w:rPr>
+                <w:lang w:val="en-US"/>
+              </w:rPr>
+              <w:t>=</w:t>
+            </w:r>
+            <w:proofErr w:type="spellStart"/>
+            <w:r>
+              <w:rPr>
+                <w:lang w:val="en-US"/>
+              </w:rPr>
+              <w:t>docUrl</w:t>
+            </w:r>
+            <w:proofErr w:type="spellEnd"/>
+            <w:r>
+              <w:rPr>
+                <w:lang w:val="en-US"/>
+              </w:rPr>
+              <w:t>];</w:t>
             </w:r>
           </w:p>
           <w:p>
@@ -1540,10 +2244,12 @@
             <w:gridSpan w:val="2"/>
           </w:tcPr>
           <w:p>
+            <w:proofErr w:type="spellStart"/>
             <w:r>
               <w:lastRenderedPageBreak/>
               <w:t>Go</w:t>
             </w:r>
+            <w:proofErr w:type="spellEnd"/>
             <w:r>
               <w:t>;</w:t>
             </w:r>
@@ -1551,8 +2257,13 @@
           <w:p/>
           <w:p/>
           <w:p>
-            <w:r>
-              <w:t>Go #name</w:t>
+            <w:proofErr w:type="spellStart"/>
+            <w:r>
+              <w:t>Go</w:t>
+            </w:r>
+            <w:proofErr w:type="spellEnd"/>
+            <w:r>
+              <w:t xml:space="preserve"> #name</w:t>
             </w:r>
             <w:r>
               <w:t>;</w:t>
@@ -1589,8 +2300,13 @@
               <w:t xml:space="preserve"> la estructura que</w:t>
             </w:r>
             <w:r>
-              <w:t xml:space="preserve"> referencie el dentificador</w:t>
-            </w:r>
+              <w:t xml:space="preserve"> referencie el </w:t>
+            </w:r>
+            <w:proofErr w:type="spellStart"/>
+            <w:r>
+              <w:t>dentificador</w:t>
+            </w:r>
+            <w:proofErr w:type="spellEnd"/>
           </w:p>
         </w:tc>
       </w:tr>
@@ -1602,7 +2318,15 @@
           </w:tcPr>
           <w:p>
             <w:r>
-              <w:t>[Entity #name]</w:t>
+              <w:t>[</w:t>
+            </w:r>
+            <w:proofErr w:type="spellStart"/>
+            <w:r>
+              <w:t>Entity</w:t>
+            </w:r>
+            <w:proofErr w:type="spellEnd"/>
+            <w:r>
+              <w:t xml:space="preserve"> #name]</w:t>
             </w:r>
           </w:p>
           <w:p>
@@ -1612,7 +2336,23 @@
           </w:p>
           <w:p>
             <w:r>
-              <w:t xml:space="preserve">                Str identifier;</w:t>
+              <w:t xml:space="preserve">                </w:t>
+            </w:r>
+            <w:proofErr w:type="spellStart"/>
+            <w:r>
+              <w:t>Str</w:t>
+            </w:r>
+            <w:proofErr w:type="spellEnd"/>
+            <w:r>
+              <w:t xml:space="preserve"> </w:t>
+            </w:r>
+            <w:proofErr w:type="spellStart"/>
+            <w:r>
+              <w:t>identifier</w:t>
+            </w:r>
+            <w:proofErr w:type="spellEnd"/>
+            <w:r>
+              <w:t>;</w:t>
             </w:r>
           </w:p>
           <w:p>
@@ -1645,8 +2385,17 @@
         <w:rPr>
           <w:lang w:val="en-US"/>
         </w:rPr>
-        <w:t>Palabras reservadas</w:t>
-      </w:r>
+        <w:t xml:space="preserve">Palabras </w:t>
+      </w:r>
+      <w:proofErr w:type="spellStart"/>
+      <w:r>
+        <w:rPr>
+          <w:lang w:val="en-US"/>
+        </w:rPr>
+        <w:t>reservadas</w:t>
+      </w:r>
+      <w:proofErr w:type="spellEnd"/>
+      <w:proofErr w:type="gramStart"/>
       <w:r>
         <w:rPr>
           <w:lang w:val="en-US"/>
@@ -1657,7 +2406,14 @@
         <w:rPr>
           <w:lang w:val="en-US"/>
         </w:rPr>
-        <w:t>{Any,</w:t>
+        <w:t>{</w:t>
+      </w:r>
+      <w:proofErr w:type="gramEnd"/>
+      <w:r>
+        <w:rPr>
+          <w:lang w:val="en-US"/>
+        </w:rPr>
+        <w:t>Any,</w:t>
       </w:r>
       <w:r>
         <w:rPr>
@@ -1675,7 +2431,35 @@
         <w:rPr>
           <w:lang w:val="en-US"/>
         </w:rPr>
-        <w:t xml:space="preserve"> FN, Go, If, Index, IndexFirst, Iter, Long, Loop, Num, Read, Str</w:t>
+        <w:t xml:space="preserve"> FN, Go, If, Index, </w:t>
+      </w:r>
+      <w:proofErr w:type="spellStart"/>
+      <w:r>
+        <w:rPr>
+          <w:lang w:val="en-US"/>
+        </w:rPr>
+        <w:t>IndexFirst</w:t>
+      </w:r>
+      <w:proofErr w:type="spellEnd"/>
+      <w:r>
+        <w:rPr>
+          <w:lang w:val="en-US"/>
+        </w:rPr>
+        <w:t xml:space="preserve">, </w:t>
+      </w:r>
+      <w:proofErr w:type="spellStart"/>
+      <w:r>
+        <w:rPr>
+          <w:lang w:val="en-US"/>
+        </w:rPr>
+        <w:t>Iter</w:t>
+      </w:r>
+      <w:proofErr w:type="spellEnd"/>
+      <w:r>
+        <w:rPr>
+          <w:lang w:val="en-US"/>
+        </w:rPr>
+        <w:t>, Long, Loop, Num, Read, Str</w:t>
       </w:r>
       <w:r>
         <w:rPr>
@@ -1687,7 +2471,21 @@
         <w:rPr>
           <w:lang w:val="en-US"/>
         </w:rPr>
-        <w:t xml:space="preserve"> Url, Write</w:t>
+        <w:t xml:space="preserve"> </w:t>
+      </w:r>
+      <w:proofErr w:type="spellStart"/>
+      <w:r>
+        <w:rPr>
+          <w:lang w:val="en-US"/>
+        </w:rPr>
+        <w:t>Url</w:t>
+      </w:r>
+      <w:proofErr w:type="spellEnd"/>
+      <w:r>
+        <w:rPr>
+          <w:lang w:val="en-US"/>
+        </w:rPr>
+        <w:t>, Write</w:t>
       </w:r>
       <w:r>
         <w:rPr>
@@ -1708,12 +2506,14 @@
           <w:lang w:val="en-US"/>
         </w:rPr>
       </w:pPr>
+      <w:proofErr w:type="spellStart"/>
       <w:r>
         <w:rPr>
           <w:lang w:val="en-US"/>
         </w:rPr>
         <w:t>Simbolos</w:t>
       </w:r>
+      <w:proofErr w:type="spellEnd"/>
       <w:r>
         <w:rPr>
           <w:lang w:val="en-US"/>
@@ -1746,13 +2546,31 @@
       </w:r>
     </w:p>
     <w:p>
-      <w:r>
-        <w:t>Digitos={0,1,2,3,4,5,6,7,8,9}</w:t>
-      </w:r>
-    </w:p>
-    <w:p>
-      <w:r>
-        <w:t>Delimitadores={---,</w:t>
+      <w:proofErr w:type="spellStart"/>
+      <w:r>
+        <w:t>Digitos</w:t>
+      </w:r>
+      <w:proofErr w:type="spellEnd"/>
+      <w:proofErr w:type="gramStart"/>
+      <w:r>
+        <w:t>={</w:t>
+      </w:r>
+      <w:proofErr w:type="gramEnd"/>
+      <w:r>
+        <w:t>0,1,2,3,4,5,6,7,8,9}</w:t>
+      </w:r>
+    </w:p>
+    <w:p>
+      <w:r>
+        <w:t>Delimitadores</w:t>
+      </w:r>
+      <w:proofErr w:type="gramStart"/>
+      <w:r>
+        <w:t>={</w:t>
+      </w:r>
+      <w:proofErr w:type="gramEnd"/>
+      <w:r>
+        <w:t>---,</w:t>
       </w:r>
       <w:r>
         <w:t xml:space="preserve"> ; , “ “, “,”, [, ]</w:t>
@@ -1775,20 +2593,52 @@
     </w:p>
     <w:p>
       <w:r>
-        <w:t>Operadores aritmeticos = {‘+’,’-</w:t>
-      </w:r>
-      <w:r>
-        <w:t>‘,’*’,’/’,’%’,’=’}</w:t>
-      </w:r>
-    </w:p>
-    <w:p>
-      <w:r>
-        <w:t>Operadores relacionales = {‘==’,’!=’, ‘&lt;’,’&lt;=’,’&gt;’,’&gt;=’}</w:t>
-      </w:r>
-    </w:p>
-    <w:p>
-      <w:r>
-        <w:t>Operadores lógicos = {&amp;&amp;,||,!}</w:t>
+        <w:t xml:space="preserve">Operadores </w:t>
+      </w:r>
+      <w:proofErr w:type="spellStart"/>
+      <w:r>
+        <w:t>aritmeticos</w:t>
+      </w:r>
+      <w:proofErr w:type="spellEnd"/>
+      <w:r>
+        <w:t xml:space="preserve"> = {‘+’,’</w:t>
+      </w:r>
+      <w:proofErr w:type="gramStart"/>
+      <w:r>
+        <w:t>-</w:t>
+      </w:r>
+      <w:r>
+        <w:t>‘</w:t>
+      </w:r>
+      <w:proofErr w:type="gramEnd"/>
+      <w:r>
+        <w:t>,’*’,’/’,’%’,’=’}</w:t>
+      </w:r>
+    </w:p>
+    <w:p>
+      <w:r>
+        <w:t>Operadores relacionales = {‘==’,</w:t>
+      </w:r>
+      <w:proofErr w:type="gramStart"/>
+      <w:r>
+        <w:t>’!=</w:t>
+      </w:r>
+      <w:proofErr w:type="gramEnd"/>
+      <w:r>
+        <w:t>’, ‘&lt;’,’&lt;=’,’&gt;’,’&gt;=’}</w:t>
+      </w:r>
+    </w:p>
+    <w:p>
+      <w:r>
+        <w:t>Operadores lógicos = {&amp;</w:t>
+      </w:r>
+      <w:proofErr w:type="gramStart"/>
+      <w:r>
+        <w:t>&amp;,|</w:t>
+      </w:r>
+      <w:proofErr w:type="gramEnd"/>
+      <w:r>
+        <w:t>|,!}</w:t>
       </w:r>
     </w:p>
     <w:p>
@@ -1801,7 +2651,15 @@
         <w:t xml:space="preserve">Identificador -&gt; </w:t>
       </w:r>
       <w:r>
-        <w:t>símbolo (símbolos+Digitos)</w:t>
+        <w:t>símbolo (</w:t>
+      </w:r>
+      <w:proofErr w:type="spellStart"/>
+      <w:r>
+        <w:t>símbolos+Digitos</w:t>
+      </w:r>
+      <w:proofErr w:type="spellEnd"/>
+      <w:r>
+        <w:t>)</w:t>
       </w:r>
     </w:p>
     <w:p/>
@@ -1812,11 +2670,40 @@
     </w:p>
     <w:p>
       <w:r>
-        <w:t>Tipos de Datos: Num, Str, Any, Default,</w:t>
-      </w:r>
-      <w:r>
-        <w:t xml:space="preserve"> Loop</w:t>
-      </w:r>
+        <w:t xml:space="preserve">Tipos de Datos: </w:t>
+      </w:r>
+      <w:proofErr w:type="spellStart"/>
+      <w:r>
+        <w:t>Num</w:t>
+      </w:r>
+      <w:proofErr w:type="spellEnd"/>
+      <w:r>
+        <w:t xml:space="preserve">, </w:t>
+      </w:r>
+      <w:proofErr w:type="spellStart"/>
+      <w:r>
+        <w:t>Str</w:t>
+      </w:r>
+      <w:proofErr w:type="spellEnd"/>
+      <w:r>
+        <w:t xml:space="preserve">, </w:t>
+      </w:r>
+      <w:proofErr w:type="spellStart"/>
+      <w:r>
+        <w:t>Any</w:t>
+      </w:r>
+      <w:proofErr w:type="spellEnd"/>
+      <w:r>
+        <w:t>, Default,</w:t>
+      </w:r>
+      <w:r>
+        <w:t xml:space="preserve"> </w:t>
+      </w:r>
+      <w:proofErr w:type="spellStart"/>
+      <w:r>
+        <w:t>Loop</w:t>
+      </w:r>
+      <w:proofErr w:type="spellEnd"/>
     </w:p>
     <w:p>
       <w:r>
@@ -1840,11 +2727,21 @@
     </w:p>
     <w:p>
       <w:r>
-        <w:t xml:space="preserve">Estructuras de Control: if, </w:t>
-      </w:r>
+        <w:t xml:space="preserve">Estructuras de Control: </w:t>
+      </w:r>
+      <w:proofErr w:type="spellStart"/>
+      <w:r>
+        <w:t>if</w:t>
+      </w:r>
+      <w:proofErr w:type="spellEnd"/>
+      <w:r>
+        <w:t xml:space="preserve">, </w:t>
+      </w:r>
+      <w:proofErr w:type="spellStart"/>
       <w:r>
         <w:t>loop</w:t>
       </w:r>
+      <w:proofErr w:type="spellEnd"/>
       <w:r>
         <w:t>, etc.</w:t>
       </w:r>
@@ -1863,12 +2760,20 @@
           <w:lang w:val="en-US"/>
         </w:rPr>
       </w:pPr>
+      <w:proofErr w:type="spellStart"/>
       <w:r>
         <w:rPr>
           <w:lang w:val="en-US"/>
         </w:rPr>
         <w:lastRenderedPageBreak/>
-        <w:t>Gramáticas:</w:t>
+        <w:t>Gramáticas</w:t>
+      </w:r>
+      <w:proofErr w:type="spellEnd"/>
+      <w:r>
+        <w:rPr>
+          <w:lang w:val="en-US"/>
+        </w:rPr>
+        <w:t>:</w:t>
       </w:r>
     </w:p>
     <w:p>
@@ -1937,17 +2842,39 @@
         </w:rPr>
         <w:t xml:space="preserve">| </w:t>
       </w:r>
-      <w:r>
-        <w:rPr>
-          <w:lang w:val="en-US"/>
-        </w:rPr>
-        <w:t>Out_Put Statements</w:t>
-      </w:r>
-      <w:r>
-        <w:rPr>
-          <w:lang w:val="en-US"/>
-        </w:rPr>
-        <w:t xml:space="preserve"> | In_Put Statements</w:t>
+      <w:proofErr w:type="spellStart"/>
+      <w:r>
+        <w:rPr>
+          <w:lang w:val="en-US"/>
+        </w:rPr>
+        <w:t>Out_Put</w:t>
+      </w:r>
+      <w:proofErr w:type="spellEnd"/>
+      <w:r>
+        <w:rPr>
+          <w:lang w:val="en-US"/>
+        </w:rPr>
+        <w:t xml:space="preserve"> Statements</w:t>
+      </w:r>
+      <w:r>
+        <w:rPr>
+          <w:lang w:val="en-US"/>
+        </w:rPr>
+        <w:t xml:space="preserve"> | </w:t>
+      </w:r>
+      <w:proofErr w:type="spellStart"/>
+      <w:r>
+        <w:rPr>
+          <w:lang w:val="en-US"/>
+        </w:rPr>
+        <w:t>In_Put</w:t>
+      </w:r>
+      <w:proofErr w:type="spellEnd"/>
+      <w:r>
+        <w:rPr>
+          <w:lang w:val="en-US"/>
+        </w:rPr>
+        <w:t xml:space="preserve"> Statements</w:t>
       </w:r>
       <w:r>
         <w:rPr>
@@ -2030,8 +2957,23 @@
         <w:rPr>
           <w:lang w:val="en-US"/>
         </w:rPr>
-        <w:t xml:space="preserve">Function -&gt; FN IDENTIFIER OPEN_PARENTHESIS Parameter_List </w:t>
-      </w:r>
+        <w:t xml:space="preserve">Function -&gt; FN IDENTIFIER OPEN_PARENTHESIS </w:t>
+      </w:r>
+      <w:proofErr w:type="spellStart"/>
+      <w:r>
+        <w:rPr>
+          <w:lang w:val="en-US"/>
+        </w:rPr>
+        <w:t>Parameter_List</w:t>
+      </w:r>
+      <w:proofErr w:type="spellEnd"/>
+      <w:r>
+        <w:rPr>
+          <w:lang w:val="en-US"/>
+        </w:rPr>
+        <w:t xml:space="preserve"> </w:t>
+      </w:r>
+      <w:proofErr w:type="spellStart"/>
       <w:r>
         <w:rPr>
           <w:lang w:val="en-US"/>
@@ -2042,20 +2984,35 @@
         <w:rPr>
           <w:lang w:val="en-US"/>
         </w:rPr>
-        <w:t>Out CLOSE_PARENTHESIS CONTEXT_TOKEN Statements CONTEXT_TOKEN</w:t>
-      </w:r>
-    </w:p>
-    <w:p>
-      <w:pPr>
-        <w:rPr>
-          <w:lang w:val="en-US"/>
-        </w:rPr>
-      </w:pPr>
-      <w:r>
-        <w:rPr>
-          <w:lang w:val="en-US"/>
-        </w:rPr>
-        <w:t xml:space="preserve">Function_Out </w:t>
+        <w:t>Out</w:t>
+      </w:r>
+      <w:proofErr w:type="spellEnd"/>
+      <w:r>
+        <w:rPr>
+          <w:lang w:val="en-US"/>
+        </w:rPr>
+        <w:t xml:space="preserve"> CLOSE_PARENTHESIS CONTEXT_TOKEN Statements CONTEXT_TOKEN</w:t>
+      </w:r>
+    </w:p>
+    <w:p>
+      <w:pPr>
+        <w:rPr>
+          <w:lang w:val="en-US"/>
+        </w:rPr>
+      </w:pPr>
+      <w:proofErr w:type="spellStart"/>
+      <w:r>
+        <w:rPr>
+          <w:lang w:val="en-US"/>
+        </w:rPr>
+        <w:t>Function_Out</w:t>
+      </w:r>
+      <w:proofErr w:type="spellEnd"/>
+      <w:r>
+        <w:rPr>
+          <w:lang w:val="en-US"/>
+        </w:rPr>
+        <w:t xml:space="preserve"> </w:t>
       </w:r>
       <w:r>
         <w:rPr>
@@ -2070,24 +3027,68 @@
           <w:lang w:val="en-US"/>
         </w:rPr>
       </w:pPr>
-      <w:r>
-        <w:rPr>
-          <w:lang w:val="en-US"/>
-        </w:rPr>
-        <w:t>Parameter_List -&gt; Type IDENTIFIER Parameter_List_Prime | EPSILON</w:t>
-      </w:r>
-    </w:p>
-    <w:p>
-      <w:pPr>
-        <w:rPr>
-          <w:lang w:val="en-US"/>
-        </w:rPr>
-      </w:pPr>
-      <w:r>
-        <w:rPr>
-          <w:lang w:val="en-US"/>
-        </w:rPr>
-        <w:t>Parameter_List_Prime -&gt; COMMA Type IDENTIFIER Parameter_List_Prime | EPSILON</w:t>
+      <w:proofErr w:type="spellStart"/>
+      <w:r>
+        <w:rPr>
+          <w:lang w:val="en-US"/>
+        </w:rPr>
+        <w:t>Parameter_List</w:t>
+      </w:r>
+      <w:proofErr w:type="spellEnd"/>
+      <w:r>
+        <w:rPr>
+          <w:lang w:val="en-US"/>
+        </w:rPr>
+        <w:t xml:space="preserve"> -&gt; Type IDENTIFIER </w:t>
+      </w:r>
+      <w:proofErr w:type="spellStart"/>
+      <w:r>
+        <w:rPr>
+          <w:lang w:val="en-US"/>
+        </w:rPr>
+        <w:t>Parameter_List_Prime</w:t>
+      </w:r>
+      <w:proofErr w:type="spellEnd"/>
+      <w:r>
+        <w:rPr>
+          <w:lang w:val="en-US"/>
+        </w:rPr>
+        <w:t xml:space="preserve"> | EPSILON</w:t>
+      </w:r>
+    </w:p>
+    <w:p>
+      <w:pPr>
+        <w:rPr>
+          <w:lang w:val="en-US"/>
+        </w:rPr>
+      </w:pPr>
+      <w:proofErr w:type="spellStart"/>
+      <w:r>
+        <w:rPr>
+          <w:lang w:val="en-US"/>
+        </w:rPr>
+        <w:t>Parameter_List_Prime</w:t>
+      </w:r>
+      <w:proofErr w:type="spellEnd"/>
+      <w:r>
+        <w:rPr>
+          <w:lang w:val="en-US"/>
+        </w:rPr>
+        <w:t xml:space="preserve"> -&gt; COMMA Type IDENTIFIER </w:t>
+      </w:r>
+      <w:proofErr w:type="spellStart"/>
+      <w:r>
+        <w:rPr>
+          <w:lang w:val="en-US"/>
+        </w:rPr>
+        <w:t>Parameter_List_Prime</w:t>
+      </w:r>
+      <w:proofErr w:type="spellEnd"/>
+      <w:r>
+        <w:rPr>
+          <w:lang w:val="en-US"/>
+        </w:rPr>
+        <w:t xml:space="preserve"> | EPSILON</w:t>
       </w:r>
     </w:p>
     <w:p>
@@ -2109,11 +3110,19 @@
           <w:lang w:val="en-US"/>
         </w:rPr>
       </w:pPr>
-      <w:r>
-        <w:rPr>
-          <w:lang w:val="en-US"/>
-        </w:rPr>
-        <w:t>Arithmetic_Operator -&gt; EQUAL | DOUBLE_ASTERISK | DOUBLE_MINUS | DOUBLE_PLUS | EQUAL_PLUS | EQUAL_MINUS | EQUAL_SLASH | EQUAL_ASTERISK | ASTERISK | SLASH</w:t>
+      <w:proofErr w:type="spellStart"/>
+      <w:r>
+        <w:rPr>
+          <w:lang w:val="en-US"/>
+        </w:rPr>
+        <w:t>Arithmetic_Operator</w:t>
+      </w:r>
+      <w:proofErr w:type="spellEnd"/>
+      <w:r>
+        <w:rPr>
+          <w:lang w:val="en-US"/>
+        </w:rPr>
+        <w:t xml:space="preserve"> -&gt; EQUAL | DOUBLE_ASTERISK | DOUBLE_MINUS | DOUBLE_PLUS | EQUAL_PLUS | EQUAL_MINUS | EQUAL_SLASH | EQUAL_ASTERISK | ASTERISK | SLASH</w:t>
       </w:r>
     </w:p>
     <w:p>
@@ -2151,8 +3160,30 @@
         <w:rPr>
           <w:lang w:val="en-US"/>
         </w:rPr>
-        <w:t xml:space="preserve"> Assign_Value  |</w:t>
-      </w:r>
+        <w:t xml:space="preserve"> </w:t>
+      </w:r>
+      <w:proofErr w:type="spellStart"/>
+      <w:r>
+        <w:rPr>
+          <w:lang w:val="en-US"/>
+        </w:rPr>
+        <w:t>Assign_</w:t>
+      </w:r>
+      <w:proofErr w:type="gramStart"/>
+      <w:r>
+        <w:rPr>
+          <w:lang w:val="en-US"/>
+        </w:rPr>
+        <w:t>Value</w:t>
+      </w:r>
+      <w:proofErr w:type="spellEnd"/>
+      <w:r>
+        <w:rPr>
+          <w:lang w:val="en-US"/>
+        </w:rPr>
+        <w:t xml:space="preserve">  |</w:t>
+      </w:r>
+      <w:proofErr w:type="gramEnd"/>
       <w:r>
         <w:rPr>
           <w:lang w:val="en-US"/>
@@ -2163,105 +3194,197 @@
         <w:rPr>
           <w:lang w:val="en-US"/>
         </w:rPr>
-        <w:t xml:space="preserve"> Assign_Value | IDENTIFIER Function_Call</w:t>
-      </w:r>
-      <w:r>
-        <w:rPr>
-          <w:lang w:val="en-US"/>
-        </w:rPr>
         <w:t xml:space="preserve"> </w:t>
       </w:r>
-      <w:r>
-        <w:rPr>
-          <w:lang w:val="en-US"/>
-        </w:rPr>
-        <w:t>| Atribute_Access</w:t>
-      </w:r>
+      <w:proofErr w:type="spellStart"/>
+      <w:r>
+        <w:rPr>
+          <w:lang w:val="en-US"/>
+        </w:rPr>
+        <w:t>Assign_Value</w:t>
+      </w:r>
+      <w:proofErr w:type="spellEnd"/>
+      <w:r>
+        <w:rPr>
+          <w:lang w:val="en-US"/>
+        </w:rPr>
+        <w:t xml:space="preserve"> | IDENTIFIER </w:t>
+      </w:r>
+      <w:proofErr w:type="spellStart"/>
+      <w:r>
+        <w:rPr>
+          <w:lang w:val="en-US"/>
+        </w:rPr>
+        <w:t>Function_Call</w:t>
+      </w:r>
+      <w:proofErr w:type="spellEnd"/>
+      <w:r>
+        <w:rPr>
+          <w:lang w:val="en-US"/>
+        </w:rPr>
+        <w:t xml:space="preserve"> </w:t>
+      </w:r>
+      <w:r>
+        <w:rPr>
+          <w:lang w:val="en-US"/>
+        </w:rPr>
+        <w:t xml:space="preserve">| </w:t>
+      </w:r>
+      <w:proofErr w:type="spellStart"/>
+      <w:r>
+        <w:rPr>
+          <w:lang w:val="en-US"/>
+        </w:rPr>
+        <w:t>Atribute_Access</w:t>
+      </w:r>
+      <w:proofErr w:type="spellEnd"/>
       <w:r>
         <w:rPr>
           <w:lang w:val="en-US"/>
         </w:rPr>
         <w:t xml:space="preserve"> | </w:t>
       </w:r>
+      <w:proofErr w:type="spellStart"/>
       <w:r>
         <w:rPr>
           <w:lang w:val="en-US"/>
         </w:rPr>
         <w:t>Flow_Control</w:t>
       </w:r>
-    </w:p>
-    <w:p>
-      <w:pPr>
-        <w:rPr>
-          <w:lang w:val="en-US"/>
-        </w:rPr>
-      </w:pPr>
-    </w:p>
-    <w:p>
-      <w:pPr>
-        <w:rPr>
-          <w:lang w:val="en-US"/>
-        </w:rPr>
-      </w:pPr>
-      <w:r>
-        <w:rPr>
-          <w:lang w:val="en-US"/>
-        </w:rPr>
-        <w:t>Flow_Control -&gt; GO | GO SHARP IDENTIFIER</w:t>
-      </w:r>
-    </w:p>
-    <w:p>
-      <w:pPr>
-        <w:rPr>
-          <w:lang w:val="en-US"/>
-        </w:rPr>
-      </w:pPr>
-    </w:p>
-    <w:p>
-      <w:pPr>
-        <w:rPr>
-          <w:lang w:val="en-US"/>
-        </w:rPr>
-      </w:pPr>
-    </w:p>
-    <w:p>
-      <w:pPr>
-        <w:rPr>
-          <w:lang w:val="en-US"/>
-        </w:rPr>
-      </w:pPr>
-    </w:p>
-    <w:p>
-      <w:pPr>
-        <w:rPr>
-          <w:lang w:val="en-US"/>
-        </w:rPr>
-      </w:pPr>
-    </w:p>
-    <w:p>
-      <w:pPr>
-        <w:rPr>
-          <w:lang w:val="en-US"/>
-        </w:rPr>
-      </w:pPr>
-      <w:r>
-        <w:rPr>
-          <w:lang w:val="en-US"/>
-        </w:rPr>
-        <w:t>Atribute_Access -&gt; IDENTIFIER DOT Atribute_Access_Prime</w:t>
-      </w:r>
-    </w:p>
-    <w:p>
-      <w:pPr>
-        <w:rPr>
-          <w:lang w:val="en-US"/>
-        </w:rPr>
-      </w:pPr>
-      <w:r>
-        <w:rPr>
-          <w:lang w:val="en-US"/>
-        </w:rPr>
-        <w:t xml:space="preserve">Atribute_Access_Prime -&gt; IDENTIFIER Atribute_Acces_Prime | IDENTIFIER DOT Atribute_Acces_Prime | </w:t>
+      <w:proofErr w:type="spellEnd"/>
+    </w:p>
+    <w:p>
+      <w:pPr>
+        <w:rPr>
+          <w:lang w:val="en-US"/>
+        </w:rPr>
+      </w:pPr>
+    </w:p>
+    <w:p>
+      <w:pPr>
+        <w:rPr>
+          <w:lang w:val="en-US"/>
+        </w:rPr>
+      </w:pPr>
+      <w:proofErr w:type="spellStart"/>
+      <w:r>
+        <w:rPr>
+          <w:lang w:val="en-US"/>
+        </w:rPr>
+        <w:t>Flow_Control</w:t>
+      </w:r>
+      <w:proofErr w:type="spellEnd"/>
+      <w:r>
+        <w:rPr>
+          <w:lang w:val="en-US"/>
+        </w:rPr>
+        <w:t xml:space="preserve"> -&gt; GO | GO SHARP IDENTIFIER</w:t>
+      </w:r>
+    </w:p>
+    <w:p>
+      <w:pPr>
+        <w:rPr>
+          <w:lang w:val="en-US"/>
+        </w:rPr>
+      </w:pPr>
+    </w:p>
+    <w:p>
+      <w:pPr>
+        <w:rPr>
+          <w:lang w:val="en-US"/>
+        </w:rPr>
+      </w:pPr>
+    </w:p>
+    <w:p>
+      <w:pPr>
+        <w:rPr>
+          <w:lang w:val="en-US"/>
+        </w:rPr>
+      </w:pPr>
+    </w:p>
+    <w:p>
+      <w:pPr>
+        <w:rPr>
+          <w:lang w:val="en-US"/>
+        </w:rPr>
+      </w:pPr>
+    </w:p>
+    <w:p>
+      <w:pPr>
+        <w:rPr>
+          <w:lang w:val="en-US"/>
+        </w:rPr>
+      </w:pPr>
+      <w:proofErr w:type="spellStart"/>
+      <w:r>
+        <w:rPr>
+          <w:lang w:val="en-US"/>
+        </w:rPr>
+        <w:t>Atribute_Access</w:t>
+      </w:r>
+      <w:proofErr w:type="spellEnd"/>
+      <w:r>
+        <w:rPr>
+          <w:lang w:val="en-US"/>
+        </w:rPr>
+        <w:t xml:space="preserve"> -&gt; IDENTIFIER DOT </w:t>
+      </w:r>
+      <w:proofErr w:type="spellStart"/>
+      <w:r>
+        <w:rPr>
+          <w:lang w:val="en-US"/>
+        </w:rPr>
+        <w:t>Atribute_Access_Prime</w:t>
+      </w:r>
+      <w:proofErr w:type="spellEnd"/>
+    </w:p>
+    <w:p>
+      <w:pPr>
+        <w:rPr>
+          <w:lang w:val="en-US"/>
+        </w:rPr>
+      </w:pPr>
+      <w:proofErr w:type="spellStart"/>
+      <w:r>
+        <w:rPr>
+          <w:lang w:val="en-US"/>
+        </w:rPr>
+        <w:t>Atribute_Access_Prime</w:t>
+      </w:r>
+      <w:proofErr w:type="spellEnd"/>
+      <w:r>
+        <w:rPr>
+          <w:lang w:val="en-US"/>
+        </w:rPr>
+        <w:t xml:space="preserve"> -&gt; IDENTIFIER </w:t>
+      </w:r>
+      <w:proofErr w:type="spellStart"/>
+      <w:r>
+        <w:rPr>
+          <w:lang w:val="en-US"/>
+        </w:rPr>
+        <w:t>Atribute_Acces_Prime</w:t>
+      </w:r>
+      <w:proofErr w:type="spellEnd"/>
+      <w:r>
+        <w:rPr>
+          <w:lang w:val="en-US"/>
+        </w:rPr>
+        <w:t xml:space="preserve"> | IDENTIFIER DOT </w:t>
+      </w:r>
+      <w:proofErr w:type="spellStart"/>
+      <w:r>
+        <w:rPr>
+          <w:lang w:val="en-US"/>
+        </w:rPr>
+        <w:t>Atribute_Acces_Prime</w:t>
+      </w:r>
+      <w:proofErr w:type="spellEnd"/>
+      <w:r>
+        <w:rPr>
+          <w:lang w:val="en-US"/>
+        </w:rPr>
+        <w:t xml:space="preserve"> | </w:t>
       </w:r>
       <w:r>
         <w:rPr>
@@ -2321,51 +3444,188 @@
           <w:lang w:val="en-US"/>
         </w:rPr>
       </w:pPr>
+      <w:proofErr w:type="spellStart"/>
       <w:r>
         <w:rPr>
           <w:lang w:val="en-US"/>
         </w:rPr>
         <w:lastRenderedPageBreak/>
-        <w:t>Function_Call -&gt; OPEN_PARENTHESIS Parameter_Group CLOSE_PARENTHESIS</w:t>
-      </w:r>
-    </w:p>
-    <w:p>
-      <w:pPr>
-        <w:rPr>
-          <w:lang w:val="en-US"/>
-        </w:rPr>
-      </w:pPr>
-      <w:r>
-        <w:rPr>
-          <w:lang w:val="en-US"/>
-        </w:rPr>
-        <w:t>Parameter_Group -&gt; EPSILON | Expression Parameter_Group | Expression COMMA Parameter_Group</w:t>
-      </w:r>
-    </w:p>
-    <w:p>
-      <w:pPr>
-        <w:rPr>
-          <w:lang w:val="en-US"/>
-        </w:rPr>
-      </w:pPr>
-    </w:p>
-    <w:p>
-      <w:pPr>
-        <w:rPr>
-          <w:lang w:val="en-US"/>
-        </w:rPr>
-      </w:pPr>
-      <w:r>
-        <w:rPr>
-          <w:lang w:val="en-US"/>
-        </w:rPr>
-        <w:t xml:space="preserve">Assign_Value -&gt; EPSILON | Arithmetic_Operator Expression Assign_Value | IDENTIFIER Assign_Value | COMMA IDENTIFIER Assign_Value </w:t>
-      </w:r>
-      <w:r>
-        <w:rPr>
-          <w:lang w:val="en-US"/>
-        </w:rPr>
-        <w:t>| OPEN_CORCHETES Assign_Value_Prime CLOSE_CORCHETES Assign</w:t>
+        <w:t>Function_Call</w:t>
+      </w:r>
+      <w:proofErr w:type="spellEnd"/>
+      <w:r>
+        <w:rPr>
+          <w:lang w:val="en-US"/>
+        </w:rPr>
+        <w:t xml:space="preserve"> -&gt; OPEN_PARENTHESIS </w:t>
+      </w:r>
+      <w:proofErr w:type="spellStart"/>
+      <w:r>
+        <w:rPr>
+          <w:lang w:val="en-US"/>
+        </w:rPr>
+        <w:t>Parameter_Group</w:t>
+      </w:r>
+      <w:proofErr w:type="spellEnd"/>
+      <w:r>
+        <w:rPr>
+          <w:lang w:val="en-US"/>
+        </w:rPr>
+        <w:t xml:space="preserve"> CLOSE_PARENTHESIS</w:t>
+      </w:r>
+    </w:p>
+    <w:p>
+      <w:pPr>
+        <w:rPr>
+          <w:lang w:val="en-US"/>
+        </w:rPr>
+      </w:pPr>
+      <w:proofErr w:type="spellStart"/>
+      <w:r>
+        <w:rPr>
+          <w:lang w:val="en-US"/>
+        </w:rPr>
+        <w:t>Parameter_Group</w:t>
+      </w:r>
+      <w:proofErr w:type="spellEnd"/>
+      <w:r>
+        <w:rPr>
+          <w:lang w:val="en-US"/>
+        </w:rPr>
+        <w:t xml:space="preserve"> -&gt; EPSILON | Expression </w:t>
+      </w:r>
+      <w:proofErr w:type="spellStart"/>
+      <w:r>
+        <w:rPr>
+          <w:lang w:val="en-US"/>
+        </w:rPr>
+        <w:t>Parameter_Group</w:t>
+      </w:r>
+      <w:proofErr w:type="spellEnd"/>
+      <w:r>
+        <w:rPr>
+          <w:lang w:val="en-US"/>
+        </w:rPr>
+        <w:t xml:space="preserve"> | Expression COMMA </w:t>
+      </w:r>
+      <w:proofErr w:type="spellStart"/>
+      <w:r>
+        <w:rPr>
+          <w:lang w:val="en-US"/>
+        </w:rPr>
+        <w:t>Parameter_Group</w:t>
+      </w:r>
+      <w:proofErr w:type="spellEnd"/>
+    </w:p>
+    <w:p>
+      <w:pPr>
+        <w:rPr>
+          <w:lang w:val="en-US"/>
+        </w:rPr>
+      </w:pPr>
+    </w:p>
+    <w:p>
+      <w:pPr>
+        <w:rPr>
+          <w:lang w:val="en-US"/>
+        </w:rPr>
+      </w:pPr>
+      <w:proofErr w:type="spellStart"/>
+      <w:r>
+        <w:rPr>
+          <w:lang w:val="en-US"/>
+        </w:rPr>
+        <w:t>Assign_Value</w:t>
+      </w:r>
+      <w:proofErr w:type="spellEnd"/>
+      <w:r>
+        <w:rPr>
+          <w:lang w:val="en-US"/>
+        </w:rPr>
+        <w:t xml:space="preserve"> -&gt; EPSILON | </w:t>
+      </w:r>
+      <w:proofErr w:type="spellStart"/>
+      <w:r>
+        <w:rPr>
+          <w:lang w:val="en-US"/>
+        </w:rPr>
+        <w:t>Arithmetic_Operator</w:t>
+      </w:r>
+      <w:proofErr w:type="spellEnd"/>
+      <w:r>
+        <w:rPr>
+          <w:lang w:val="en-US"/>
+        </w:rPr>
+        <w:t xml:space="preserve"> Expression </w:t>
+      </w:r>
+      <w:proofErr w:type="spellStart"/>
+      <w:r>
+        <w:rPr>
+          <w:lang w:val="en-US"/>
+        </w:rPr>
+        <w:t>Assign_Value</w:t>
+      </w:r>
+      <w:proofErr w:type="spellEnd"/>
+      <w:r>
+        <w:rPr>
+          <w:lang w:val="en-US"/>
+        </w:rPr>
+        <w:t xml:space="preserve"> | IDENTIFIER </w:t>
+      </w:r>
+      <w:proofErr w:type="spellStart"/>
+      <w:r>
+        <w:rPr>
+          <w:lang w:val="en-US"/>
+        </w:rPr>
+        <w:t>Assign_Value</w:t>
+      </w:r>
+      <w:proofErr w:type="spellEnd"/>
+      <w:r>
+        <w:rPr>
+          <w:lang w:val="en-US"/>
+        </w:rPr>
+        <w:t xml:space="preserve"> | COMMA IDENTIFIER </w:t>
+      </w:r>
+      <w:proofErr w:type="spellStart"/>
+      <w:r>
+        <w:rPr>
+          <w:lang w:val="en-US"/>
+        </w:rPr>
+        <w:t>Assign_Value</w:t>
+      </w:r>
+      <w:proofErr w:type="spellEnd"/>
+      <w:r>
+        <w:rPr>
+          <w:lang w:val="en-US"/>
+        </w:rPr>
+        <w:t xml:space="preserve"> </w:t>
+      </w:r>
+      <w:r>
+        <w:rPr>
+          <w:lang w:val="en-US"/>
+        </w:rPr>
+        <w:t xml:space="preserve">| OPEN_CORCHETES </w:t>
+      </w:r>
+      <w:proofErr w:type="spellStart"/>
+      <w:r>
+        <w:rPr>
+          <w:lang w:val="en-US"/>
+        </w:rPr>
+        <w:t>Assign_Value_Prime</w:t>
+      </w:r>
+      <w:proofErr w:type="spellEnd"/>
+      <w:r>
+        <w:rPr>
+          <w:lang w:val="en-US"/>
+        </w:rPr>
+        <w:t xml:space="preserve"> CLOSE_CORCHETES </w:t>
+      </w:r>
+      <w:proofErr w:type="spellStart"/>
+      <w:r>
+        <w:rPr>
+          <w:lang w:val="en-US"/>
+        </w:rPr>
+        <w:t>Assign</w:t>
       </w:r>
       <w:r>
         <w:rPr>
@@ -2373,6 +3633,7 @@
         </w:rPr>
         <w:t>_Value</w:t>
       </w:r>
+      <w:proofErr w:type="spellEnd"/>
       <w:r>
         <w:rPr>
           <w:lang w:val="en-US"/>
@@ -2398,31 +3659,69 @@
           <w:lang w:val="en-US"/>
         </w:rPr>
       </w:pPr>
-      <w:r>
-        <w:rPr>
-          <w:lang w:val="en-US"/>
-        </w:rPr>
-        <w:t>Assign_Value_Prime -&gt; EPSILON | Val Assign_Value_Prime |COMMA Val Assign_Value_Prime</w:t>
-      </w:r>
-    </w:p>
-    <w:p>
-      <w:pPr>
-        <w:rPr>
-          <w:lang w:val="en-US"/>
-        </w:rPr>
-      </w:pPr>
-    </w:p>
-    <w:p>
-      <w:pPr>
-        <w:rPr>
-          <w:lang w:val="en-US"/>
-        </w:rPr>
-      </w:pPr>
-      <w:r>
-        <w:rPr>
-          <w:lang w:val="en-US"/>
-        </w:rPr>
-        <w:t xml:space="preserve">Out_Put -&gt; OPEN_CORCHETES WRITE OPEN_PARENTHESIS Variable CLOSE_PARENTHESIS CLOSE_CORCHETES </w:t>
+      <w:proofErr w:type="spellStart"/>
+      <w:r>
+        <w:rPr>
+          <w:lang w:val="en-US"/>
+        </w:rPr>
+        <w:t>Assign_Value_Prime</w:t>
+      </w:r>
+      <w:proofErr w:type="spellEnd"/>
+      <w:r>
+        <w:rPr>
+          <w:lang w:val="en-US"/>
+        </w:rPr>
+        <w:t xml:space="preserve"> -&gt; EPSILON | Val </w:t>
+      </w:r>
+      <w:proofErr w:type="spellStart"/>
+      <w:r>
+        <w:rPr>
+          <w:lang w:val="en-US"/>
+        </w:rPr>
+        <w:t>Assign_Value_Prime</w:t>
+      </w:r>
+      <w:proofErr w:type="spellEnd"/>
+      <w:r>
+        <w:rPr>
+          <w:lang w:val="en-US"/>
+        </w:rPr>
+        <w:t xml:space="preserve"> |COMMA Val </w:t>
+      </w:r>
+      <w:proofErr w:type="spellStart"/>
+      <w:r>
+        <w:rPr>
+          <w:lang w:val="en-US"/>
+        </w:rPr>
+        <w:t>Assign_Value_Prime</w:t>
+      </w:r>
+      <w:proofErr w:type="spellEnd"/>
+    </w:p>
+    <w:p>
+      <w:pPr>
+        <w:rPr>
+          <w:lang w:val="en-US"/>
+        </w:rPr>
+      </w:pPr>
+    </w:p>
+    <w:p>
+      <w:pPr>
+        <w:rPr>
+          <w:lang w:val="en-US"/>
+        </w:rPr>
+      </w:pPr>
+      <w:proofErr w:type="spellStart"/>
+      <w:r>
+        <w:rPr>
+          <w:lang w:val="en-US"/>
+        </w:rPr>
+        <w:t>Out_Put</w:t>
+      </w:r>
+      <w:proofErr w:type="spellEnd"/>
+      <w:r>
+        <w:rPr>
+          <w:lang w:val="en-US"/>
+        </w:rPr>
+        <w:t xml:space="preserve"> -&gt; OPEN_CORCHETES WRITE OPEN_PARENTHESIS Variable CLOSE_PARENTHESIS CLOSE_CORCHETES </w:t>
       </w:r>
       <w:r>
         <w:rPr>
@@ -2486,11 +3785,19 @@
           <w:lang w:val="en-US"/>
         </w:rPr>
       </w:pPr>
-      <w:r>
-        <w:rPr>
-          <w:lang w:val="en-US"/>
-        </w:rPr>
-        <w:t xml:space="preserve">In_Put -&gt; OPEN_CORCHETES READ OPEN_PARENTHESIS Variable CLOSE_PARENTHESIS DOUBLE_DOT URL EQUAL IDENTIFIER CLOSE_CORCHETES SEMICOLON | OPEN_CORCHETES READ OPEN_PARENTHESIS Variable CLOSE_PARENTHESIS DOUBLE_DOT URL EQUAL STRING CLOSE_CORCHETES SEMICOLON </w:t>
+      <w:proofErr w:type="spellStart"/>
+      <w:r>
+        <w:rPr>
+          <w:lang w:val="en-US"/>
+        </w:rPr>
+        <w:t>In_Put</w:t>
+      </w:r>
+      <w:proofErr w:type="spellEnd"/>
+      <w:r>
+        <w:rPr>
+          <w:lang w:val="en-US"/>
+        </w:rPr>
+        <w:t xml:space="preserve"> -&gt; OPEN_CORCHETES READ OPEN_PARENTHESIS Variable CLOSE_PARENTHESIS DOUBLE_DOT URL EQUAL IDENTIFIER CLOSE_CORCHETES SEMICOLON | OPEN_CORCHETES READ OPEN_PARENTHESIS Variable CLOSE_PARENTHESIS DOUBLE_DOT URL EQUAL STRING CLOSE_CORCHETES SEMICOLON </w:t>
       </w:r>
     </w:p>
     <w:p>
@@ -2550,33 +3857,85 @@
         <w:rPr>
           <w:lang w:val="en-US"/>
         </w:rPr>
-        <w:t>Expression -&gt; Term Expression_Prime</w:t>
-      </w:r>
-    </w:p>
-    <w:p>
-      <w:pPr>
-        <w:rPr>
-          <w:lang w:val="en-US"/>
-        </w:rPr>
-      </w:pPr>
-      <w:r>
-        <w:rPr>
-          <w:lang w:val="en-US"/>
-        </w:rPr>
-        <w:t>Term -&gt; Factor Term_Prime</w:t>
-      </w:r>
-    </w:p>
-    <w:p>
-      <w:pPr>
-        <w:rPr>
-          <w:lang w:val="en-US"/>
-        </w:rPr>
-      </w:pPr>
-      <w:r>
-        <w:rPr>
-          <w:lang w:val="en-US"/>
-        </w:rPr>
-        <w:t>Term_Prime -&gt; ASTERISC Factor Term_Prime | SLASH Factor Term_Prime | EPSILON</w:t>
+        <w:t xml:space="preserve">Expression -&gt; Term </w:t>
+      </w:r>
+      <w:proofErr w:type="spellStart"/>
+      <w:r>
+        <w:rPr>
+          <w:lang w:val="en-US"/>
+        </w:rPr>
+        <w:t>Expression_Prime</w:t>
+      </w:r>
+      <w:proofErr w:type="spellEnd"/>
+    </w:p>
+    <w:p>
+      <w:pPr>
+        <w:rPr>
+          <w:lang w:val="en-US"/>
+        </w:rPr>
+      </w:pPr>
+      <w:r>
+        <w:rPr>
+          <w:lang w:val="en-US"/>
+        </w:rPr>
+        <w:t xml:space="preserve">Term -&gt; Factor </w:t>
+      </w:r>
+      <w:proofErr w:type="spellStart"/>
+      <w:r>
+        <w:rPr>
+          <w:lang w:val="en-US"/>
+        </w:rPr>
+        <w:t>Term_Prime</w:t>
+      </w:r>
+      <w:proofErr w:type="spellEnd"/>
+    </w:p>
+    <w:p>
+      <w:pPr>
+        <w:rPr>
+          <w:lang w:val="en-US"/>
+        </w:rPr>
+      </w:pPr>
+      <w:proofErr w:type="spellStart"/>
+      <w:r>
+        <w:rPr>
+          <w:lang w:val="en-US"/>
+        </w:rPr>
+        <w:t>Term_Prime</w:t>
+      </w:r>
+      <w:proofErr w:type="spellEnd"/>
+      <w:r>
+        <w:rPr>
+          <w:lang w:val="en-US"/>
+        </w:rPr>
+        <w:t xml:space="preserve"> -&gt; ASTERISC Factor </w:t>
+      </w:r>
+      <w:proofErr w:type="spellStart"/>
+      <w:r>
+        <w:rPr>
+          <w:lang w:val="en-US"/>
+        </w:rPr>
+        <w:t>Term_Prime</w:t>
+      </w:r>
+      <w:proofErr w:type="spellEnd"/>
+      <w:r>
+        <w:rPr>
+          <w:lang w:val="en-US"/>
+        </w:rPr>
+        <w:t xml:space="preserve"> | SLASH Factor </w:t>
+      </w:r>
+      <w:proofErr w:type="spellStart"/>
+      <w:r>
+        <w:rPr>
+          <w:lang w:val="en-US"/>
+        </w:rPr>
+        <w:t>Term_Prime</w:t>
+      </w:r>
+      <w:proofErr w:type="spellEnd"/>
+      <w:r>
+        <w:rPr>
+          <w:lang w:val="en-US"/>
+        </w:rPr>
+        <w:t xml:space="preserve"> | EPSILON</w:t>
       </w:r>
     </w:p>
     <w:p>
@@ -2604,11 +3963,47 @@
           <w:lang w:val="en-US"/>
         </w:rPr>
       </w:pPr>
-      <w:r>
-        <w:rPr>
-          <w:lang w:val="en-US"/>
-        </w:rPr>
-        <w:t>Expression_Prime -&gt; PLUS Term Expression_Prime | MINUS Term Expression_Prime | EPSILON</w:t>
+      <w:proofErr w:type="spellStart"/>
+      <w:r>
+        <w:rPr>
+          <w:lang w:val="en-US"/>
+        </w:rPr>
+        <w:t>Expression_Prime</w:t>
+      </w:r>
+      <w:proofErr w:type="spellEnd"/>
+      <w:r>
+        <w:rPr>
+          <w:lang w:val="en-US"/>
+        </w:rPr>
+        <w:t xml:space="preserve"> -&gt; PLUS Term </w:t>
+      </w:r>
+      <w:proofErr w:type="spellStart"/>
+      <w:r>
+        <w:rPr>
+          <w:lang w:val="en-US"/>
+        </w:rPr>
+        <w:t>Expression_Prime</w:t>
+      </w:r>
+      <w:proofErr w:type="spellEnd"/>
+      <w:r>
+        <w:rPr>
+          <w:lang w:val="en-US"/>
+        </w:rPr>
+        <w:t xml:space="preserve"> | MINUS Term </w:t>
+      </w:r>
+      <w:proofErr w:type="spellStart"/>
+      <w:r>
+        <w:rPr>
+          <w:lang w:val="en-US"/>
+        </w:rPr>
+        <w:t>Expression_Prime</w:t>
+      </w:r>
+      <w:proofErr w:type="spellEnd"/>
+      <w:r>
+        <w:rPr>
+          <w:lang w:val="en-US"/>
+        </w:rPr>
+        <w:t xml:space="preserve"> | EPSILON</w:t>
       </w:r>
     </w:p>
     <w:p>
@@ -2633,7 +4028,19 @@
         <w:rPr>
           <w:lang w:val="en-US"/>
         </w:rPr>
-        <w:t xml:space="preserve">NUMBER | DECIMAL_NUMBER | </w:t>
+        <w:t xml:space="preserve">NUMBER | </w:t>
+      </w:r>
+      <w:r>
+        <w:rPr>
+          <w:lang w:val="en-US"/>
+        </w:rPr>
+        <w:t xml:space="preserve">ITER | INDEX | </w:t>
+      </w:r>
+      <w:r>
+        <w:rPr>
+          <w:lang w:val="en-US"/>
+        </w:rPr>
+        <w:t xml:space="preserve">DECIMAL_NUMBER | </w:t>
       </w:r>
       <w:r>
         <w:rPr>
@@ -2671,37 +4078,40 @@
         </w:rPr>
         <w:t xml:space="preserve"> </w:t>
       </w:r>
+      <w:proofErr w:type="spellStart"/>
       <w:r>
         <w:rPr>
           <w:lang w:val="en-US"/>
         </w:rPr>
         <w:t>Atribute_Access</w:t>
       </w:r>
-    </w:p>
-    <w:p>
-      <w:pPr>
-        <w:rPr>
-          <w:lang w:val="en-US"/>
-        </w:rPr>
-      </w:pPr>
-    </w:p>
-    <w:p>
-      <w:pPr>
-        <w:rPr>
-          <w:lang w:val="en-US"/>
-        </w:rPr>
-      </w:pPr>
-    </w:p>
-    <w:p>
-      <w:pPr>
-        <w:rPr>
-          <w:lang w:val="en-US"/>
-        </w:rPr>
-      </w:pPr>
-      <w:r>
-        <w:rPr>
-          <w:lang w:val="en-US"/>
-        </w:rPr>
+      <w:proofErr w:type="spellEnd"/>
+    </w:p>
+    <w:p>
+      <w:pPr>
+        <w:rPr>
+          <w:lang w:val="en-US"/>
+        </w:rPr>
+      </w:pPr>
+    </w:p>
+    <w:p>
+      <w:pPr>
+        <w:rPr>
+          <w:lang w:val="en-US"/>
+        </w:rPr>
+      </w:pPr>
+    </w:p>
+    <w:p>
+      <w:pPr>
+        <w:rPr>
+          <w:lang w:val="en-US"/>
+        </w:rPr>
+      </w:pPr>
+      <w:r>
+        <w:rPr>
+          <w:lang w:val="en-US"/>
+        </w:rPr>
+        <w:lastRenderedPageBreak/>
         <w:t>--------------- Control Structures -----------------------</w:t>
       </w:r>
     </w:p>
@@ -2715,7 +4125,6 @@
         <w:rPr>
           <w:lang w:val="en-US"/>
         </w:rPr>
-        <w:lastRenderedPageBreak/>
         <w:t xml:space="preserve">If -&gt; </w:t>
       </w:r>
       <w:r>
@@ -2764,14 +4173,22 @@
         <w:rPr>
           <w:lang w:val="en-US"/>
         </w:rPr>
-        <w:t xml:space="preserve"> Name_Optional</w:t>
-      </w:r>
-      <w:r>
-        <w:rPr>
-          <w:lang w:val="en-US"/>
-        </w:rPr>
         <w:t xml:space="preserve"> </w:t>
       </w:r>
+      <w:proofErr w:type="spellStart"/>
+      <w:r>
+        <w:rPr>
+          <w:lang w:val="en-US"/>
+        </w:rPr>
+        <w:t>Name_Optional</w:t>
+      </w:r>
+      <w:proofErr w:type="spellEnd"/>
+      <w:r>
+        <w:rPr>
+          <w:lang w:val="en-US"/>
+        </w:rPr>
+        <w:t xml:space="preserve"> </w:t>
+      </w:r>
       <w:r>
         <w:rPr>
           <w:lang w:val="en-US"/>
@@ -2858,6 +4275,7 @@
         </w:rPr>
         <w:t xml:space="preserve">Condition -&gt; Val </w:t>
       </w:r>
+      <w:proofErr w:type="spellStart"/>
       <w:r>
         <w:rPr>
           <w:lang w:val="en-US"/>
@@ -2868,15 +4286,23 @@
         <w:rPr>
           <w:lang w:val="en-US"/>
         </w:rPr>
-        <w:t xml:space="preserve">_Prime </w:t>
-      </w:r>
-    </w:p>
-    <w:p>
-      <w:pPr>
-        <w:rPr>
-          <w:lang w:val="en-US"/>
-        </w:rPr>
-      </w:pPr>
+        <w:t>_Prime</w:t>
+      </w:r>
+      <w:proofErr w:type="spellEnd"/>
+      <w:r>
+        <w:rPr>
+          <w:lang w:val="en-US"/>
+        </w:rPr>
+        <w:t xml:space="preserve"> </w:t>
+      </w:r>
+    </w:p>
+    <w:p>
+      <w:pPr>
+        <w:rPr>
+          <w:lang w:val="en-US"/>
+        </w:rPr>
+      </w:pPr>
+      <w:proofErr w:type="spellStart"/>
       <w:r>
         <w:rPr>
           <w:lang w:val="en-US"/>
@@ -2887,8 +4313,30 @@
         <w:rPr>
           <w:lang w:val="en-US"/>
         </w:rPr>
-        <w:t xml:space="preserve">_Prime -&gt; Logic_Operator Val </w:t>
-      </w:r>
+        <w:t>_Prime</w:t>
+      </w:r>
+      <w:proofErr w:type="spellEnd"/>
+      <w:r>
+        <w:rPr>
+          <w:lang w:val="en-US"/>
+        </w:rPr>
+        <w:t xml:space="preserve"> -&gt; </w:t>
+      </w:r>
+      <w:proofErr w:type="spellStart"/>
+      <w:r>
+        <w:rPr>
+          <w:lang w:val="en-US"/>
+        </w:rPr>
+        <w:t>Logic_Operator</w:t>
+      </w:r>
+      <w:proofErr w:type="spellEnd"/>
+      <w:r>
+        <w:rPr>
+          <w:lang w:val="en-US"/>
+        </w:rPr>
+        <w:t xml:space="preserve"> Val </w:t>
+      </w:r>
+      <w:proofErr w:type="spellStart"/>
       <w:r>
         <w:rPr>
           <w:lang w:val="en-US"/>
@@ -2899,20 +4347,35 @@
         <w:rPr>
           <w:lang w:val="en-US"/>
         </w:rPr>
-        <w:t>_Prime | EPSILON</w:t>
-      </w:r>
-    </w:p>
-    <w:p>
-      <w:pPr>
-        <w:rPr>
-          <w:lang w:val="en-US"/>
-        </w:rPr>
-      </w:pPr>
-      <w:r>
-        <w:rPr>
-          <w:lang w:val="en-US"/>
-        </w:rPr>
-        <w:t>Logic_operatior = OR || AND || LESS_THAN || MORE_THAN</w:t>
+        <w:t>_Prime</w:t>
+      </w:r>
+      <w:proofErr w:type="spellEnd"/>
+      <w:r>
+        <w:rPr>
+          <w:lang w:val="en-US"/>
+        </w:rPr>
+        <w:t xml:space="preserve"> | EPSILON</w:t>
+      </w:r>
+    </w:p>
+    <w:p>
+      <w:pPr>
+        <w:rPr>
+          <w:lang w:val="en-US"/>
+        </w:rPr>
+      </w:pPr>
+      <w:proofErr w:type="spellStart"/>
+      <w:r>
+        <w:rPr>
+          <w:lang w:val="en-US"/>
+        </w:rPr>
+        <w:t>Logic_operatior</w:t>
+      </w:r>
+      <w:proofErr w:type="spellEnd"/>
+      <w:r>
+        <w:rPr>
+          <w:lang w:val="en-US"/>
+        </w:rPr>
+        <w:t xml:space="preserve"> = OR || AND || LESS_THAN || MORE_THAN</w:t>
       </w:r>
       <w:r>
         <w:rPr>
@@ -2931,20 +4394,46 @@
         <w:rPr>
           <w:lang w:val="en-US"/>
         </w:rPr>
-        <w:t xml:space="preserve">Val -&gt; NUMBER | DECIMAL_NUMBER | IDENTIFIER | STRING </w:t>
-      </w:r>
-    </w:p>
-    <w:p>
-      <w:pPr>
-        <w:rPr>
-          <w:lang w:val="en-US"/>
-        </w:rPr>
-      </w:pPr>
-      <w:r>
-        <w:rPr>
-          <w:lang w:val="en-US"/>
-        </w:rPr>
-        <w:t xml:space="preserve">Name_Optional -&gt; SHARP IDENTIFIER | ESPSILON </w:t>
+        <w:t xml:space="preserve">Val -&gt; NUMBER | DECIMAL_NUMBER | IDENTIFIER </w:t>
+      </w:r>
+      <w:r>
+        <w:rPr>
+          <w:lang w:val="en-US"/>
+        </w:rPr>
+        <w:t xml:space="preserve">| </w:t>
+      </w:r>
+      <w:r>
+        <w:rPr>
+          <w:lang w:val="en-US"/>
+        </w:rPr>
+        <w:t xml:space="preserve">ITER | INDEX </w:t>
+      </w:r>
+      <w:r>
+        <w:rPr>
+          <w:lang w:val="en-US"/>
+        </w:rPr>
+        <w:t xml:space="preserve">| STRING </w:t>
+      </w:r>
+    </w:p>
+    <w:p>
+      <w:pPr>
+        <w:rPr>
+          <w:lang w:val="en-US"/>
+        </w:rPr>
+      </w:pPr>
+      <w:proofErr w:type="spellStart"/>
+      <w:r>
+        <w:rPr>
+          <w:lang w:val="en-US"/>
+        </w:rPr>
+        <w:t>Name_Optional</w:t>
+      </w:r>
+      <w:proofErr w:type="spellEnd"/>
+      <w:r>
+        <w:rPr>
+          <w:lang w:val="en-US"/>
+        </w:rPr>
+        <w:t xml:space="preserve"> -&gt; SHARP IDENTIFIER | ESPSILON </w:t>
       </w:r>
     </w:p>
     <w:p>
@@ -2977,27 +4466,64 @@
         <w:rPr>
           <w:lang w:val="en-US"/>
         </w:rPr>
-        <w:t>Cycle -&gt; OPEN_CORCHETES LOOP Optional_Properties_Loop Name_Optional</w:t>
-      </w:r>
+        <w:t xml:space="preserve">Cycle -&gt; OPEN_CORCHETES LOOP </w:t>
+      </w:r>
+      <w:proofErr w:type="spellStart"/>
+      <w:r>
+        <w:rPr>
+          <w:lang w:val="en-US"/>
+        </w:rPr>
+        <w:t>Optional_Properties_Loop</w:t>
+      </w:r>
+      <w:proofErr w:type="spellEnd"/>
       <w:r>
         <w:rPr>
           <w:lang w:val="en-US"/>
         </w:rPr>
         <w:t xml:space="preserve"> </w:t>
       </w:r>
-      <w:r>
-        <w:rPr>
-          <w:lang w:val="en-US"/>
-        </w:rPr>
-        <w:t>CLOSE_CORCHETES CONTEXT_TOKEN Satetments CONTEXT_TOKEN</w:t>
-      </w:r>
-    </w:p>
-    <w:p>
-      <w:pPr>
-        <w:rPr>
-          <w:lang w:val="en-US"/>
-        </w:rPr>
-      </w:pPr>
+      <w:proofErr w:type="spellStart"/>
+      <w:r>
+        <w:rPr>
+          <w:lang w:val="en-US"/>
+        </w:rPr>
+        <w:t>Name_Optional</w:t>
+      </w:r>
+      <w:proofErr w:type="spellEnd"/>
+      <w:r>
+        <w:rPr>
+          <w:lang w:val="en-US"/>
+        </w:rPr>
+        <w:t xml:space="preserve"> </w:t>
+      </w:r>
+      <w:r>
+        <w:rPr>
+          <w:lang w:val="en-US"/>
+        </w:rPr>
+        <w:t xml:space="preserve">CLOSE_CORCHETES CONTEXT_TOKEN </w:t>
+      </w:r>
+      <w:proofErr w:type="spellStart"/>
+      <w:r>
+        <w:rPr>
+          <w:lang w:val="en-US"/>
+        </w:rPr>
+        <w:t>Satetments</w:t>
+      </w:r>
+      <w:proofErr w:type="spellEnd"/>
+      <w:r>
+        <w:rPr>
+          <w:lang w:val="en-US"/>
+        </w:rPr>
+        <w:t xml:space="preserve"> CONTEXT_TOKEN</w:t>
+      </w:r>
+    </w:p>
+    <w:p>
+      <w:pPr>
+        <w:rPr>
+          <w:lang w:val="en-US"/>
+        </w:rPr>
+      </w:pPr>
+      <w:proofErr w:type="spellStart"/>
       <w:r>
         <w:rPr>
           <w:lang w:val="en-US"/>
@@ -3014,7 +4540,14 @@
         <w:rPr>
           <w:lang w:val="en-US"/>
         </w:rPr>
-        <w:t xml:space="preserve">_Properties_Loop </w:t>
+        <w:t>_Properties_Loop</w:t>
+      </w:r>
+      <w:proofErr w:type="spellEnd"/>
+      <w:r>
+        <w:rPr>
+          <w:lang w:val="en-US"/>
+        </w:rPr>
+        <w:t xml:space="preserve"> </w:t>
       </w:r>
       <w:r>
         <w:rPr>
@@ -3032,8 +4565,30 @@
         <w:rPr>
           <w:lang w:val="en-US"/>
         </w:rPr>
-        <w:t>INDEX Assign_Property_Value COMMA ITER Assign_Property_Value</w:t>
-      </w:r>
+        <w:t xml:space="preserve">INDEX </w:t>
+      </w:r>
+      <w:proofErr w:type="spellStart"/>
+      <w:r>
+        <w:rPr>
+          <w:lang w:val="en-US"/>
+        </w:rPr>
+        <w:t>Assign_Property_Value</w:t>
+      </w:r>
+      <w:proofErr w:type="spellEnd"/>
+      <w:r>
+        <w:rPr>
+          <w:lang w:val="en-US"/>
+        </w:rPr>
+        <w:t xml:space="preserve"> COMMA ITER </w:t>
+      </w:r>
+      <w:proofErr w:type="spellStart"/>
+      <w:r>
+        <w:rPr>
+          <w:lang w:val="en-US"/>
+        </w:rPr>
+        <w:t>Assign_Property_Value</w:t>
+      </w:r>
+      <w:proofErr w:type="spellEnd"/>
       <w:r>
         <w:rPr>
           <w:lang w:val="en-US"/>
@@ -3047,11 +4602,19 @@
           <w:lang w:val="en-US"/>
         </w:rPr>
       </w:pPr>
-      <w:r>
-        <w:rPr>
-          <w:lang w:val="en-US"/>
-        </w:rPr>
-        <w:t>Assign_Property_Value -&gt; EQUAL Val</w:t>
+      <w:proofErr w:type="spellStart"/>
+      <w:r>
+        <w:rPr>
+          <w:lang w:val="en-US"/>
+        </w:rPr>
+        <w:t>Assign_Property_Value</w:t>
+      </w:r>
+      <w:proofErr w:type="spellEnd"/>
+      <w:r>
+        <w:rPr>
+          <w:lang w:val="en-US"/>
+        </w:rPr>
+        <w:t xml:space="preserve"> -&gt; EQUAL Val</w:t>
       </w:r>
     </w:p>
     <w:sectPr>

</xml_diff>